<commit_message>
(+) login text fields
</commit_message>
<xml_diff>
--- a/dokumentacia_hadar_kop.docx
+++ b/dokumentacia_hadar_kop.docx
@@ -1,6 +1,6 @@
 
 <file path=word/document.xml><?xml version="1.0" encoding="utf-8"?>
-<w:document xmlns:wpc="http://schemas.microsoft.com/office/word/2010/wordprocessingCanvas" xmlns:cx="http://schemas.microsoft.com/office/drawing/2014/chartex" xmlns:cx1="http://schemas.microsoft.com/office/drawing/2015/9/8/chartex" xmlns:cx2="http://schemas.microsoft.com/office/drawing/2015/10/21/chartex" xmlns:cx3="http://schemas.microsoft.com/office/drawing/2016/5/9/chartex" xmlns:cx4="http://schemas.microsoft.com/office/drawing/2016/5/10/chartex" xmlns:cx5="http://schemas.microsoft.com/office/drawing/2016/5/11/chartex" xmlns:cx6="http://schemas.microsoft.com/office/drawing/2016/5/12/chartex" xmlns:cx7="http://schemas.microsoft.com/office/drawing/2016/5/13/chartex" xmlns:cx8="http://schemas.microsoft.com/office/drawing/2016/5/14/chartex" xmlns:mc="http://schemas.openxmlformats.org/markup-compatibility/2006" xmlns:aink="http://schemas.microsoft.com/office/drawing/2016/ink" xmlns:am3d="http://schemas.microsoft.com/office/drawing/2017/model3d" xmlns:o="urn:schemas-microsoft-com:office:office" xmlns:r="http://schemas.openxmlformats.org/officeDocument/2006/relationships" xmlns:m="http://schemas.openxmlformats.org/officeDocument/2006/math" xmlns:v="urn:schemas-microsoft-com:vml" xmlns:wp14="http://schemas.microsoft.com/office/word/2010/wordprocessingDrawing" xmlns:wp="http://schemas.openxmlformats.org/drawingml/2006/wordprocessingDrawing" xmlns:w10="urn:schemas-microsoft-com:office:word" xmlns:w="http://schemas.openxmlformats.org/wordprocessingml/2006/main" xmlns:w14="http://schemas.microsoft.com/office/word/2010/wordml" xmlns:w15="http://schemas.microsoft.com/office/word/2012/wordml" xmlns:w16cex="http://schemas.microsoft.com/office/word/2018/wordml/cex" xmlns:w16cid="http://schemas.microsoft.com/office/word/2016/wordml/cid" xmlns:w16="http://schemas.microsoft.com/office/word/2018/wordml" xmlns:w16sdtdh="http://schemas.microsoft.com/office/word/2020/wordml/sdtdatahash" xmlns:w16se="http://schemas.microsoft.com/office/word/2015/wordml/symex" xmlns:wpg="http://schemas.microsoft.com/office/word/2010/wordprocessingGroup" xmlns:wpi="http://schemas.microsoft.com/office/word/2010/wordprocessingInk" xmlns:wne="http://schemas.microsoft.com/office/word/2006/wordml" xmlns:wps="http://schemas.microsoft.com/office/word/2010/wordprocessingShape" mc:Ignorable="w14 w15 w16se w16cid w16 w16cex w16sdtdh wp14">
+<w:document xmlns:wpc="http://schemas.microsoft.com/office/word/2010/wordprocessingCanvas" xmlns:cx="http://schemas.microsoft.com/office/drawing/2014/chartex" xmlns:mc="http://schemas.openxmlformats.org/markup-compatibility/2006" xmlns:o="urn:schemas-microsoft-com:office:office" xmlns:r="http://schemas.openxmlformats.org/officeDocument/2006/relationships" xmlns:m="http://schemas.openxmlformats.org/officeDocument/2006/math" xmlns:v="urn:schemas-microsoft-com:vml" xmlns:wp14="http://schemas.microsoft.com/office/word/2010/wordprocessingDrawing" xmlns:wp="http://schemas.openxmlformats.org/drawingml/2006/wordprocessingDrawing" xmlns:w10="urn:schemas-microsoft-com:office:word" xmlns:w="http://schemas.openxmlformats.org/wordprocessingml/2006/main" xmlns:w14="http://schemas.microsoft.com/office/word/2010/wordml" xmlns:w15="http://schemas.microsoft.com/office/word/2012/wordml" xmlns:w16se="http://schemas.microsoft.com/office/word/2015/wordml/symex" xmlns:wpg="http://schemas.microsoft.com/office/word/2010/wordprocessingGroup" xmlns:wpi="http://schemas.microsoft.com/office/word/2010/wordprocessingInk" xmlns:wne="http://schemas.microsoft.com/office/word/2006/wordml" xmlns:wps="http://schemas.microsoft.com/office/word/2010/wordprocessingShape" mc:Ignorable="w14 w15 w16se wp14">
   <w:body>
     <w:p>
       <w:pPr>
@@ -50,7 +50,23 @@
           <w:b/>
           <w:sz w:val="28"/>
         </w:rPr>
-        <w:t xml:space="preserve">o. z. Stredná priemyselná škola elektrotechnická S. A. Jedlika –  </w:t>
+        <w:t xml:space="preserve">o. z. Stredná priemyselná škola elektrotechnická S. A. </w:t>
+      </w:r>
+      <w:proofErr w:type="spellStart"/>
+      <w:r>
+        <w:rPr>
+          <w:b/>
+          <w:sz w:val="28"/>
+        </w:rPr>
+        <w:t>Jedlika</w:t>
+      </w:r>
+      <w:proofErr w:type="spellEnd"/>
+      <w:r>
+        <w:rPr>
+          <w:b/>
+          <w:sz w:val="28"/>
+        </w:rPr>
+        <w:t xml:space="preserve"> –  </w:t>
       </w:r>
     </w:p>
     <w:p>
@@ -59,12 +75,53 @@
         <w:ind w:left="2033"/>
         <w:jc w:val="left"/>
       </w:pPr>
+      <w:proofErr w:type="spellStart"/>
       <w:r>
         <w:rPr>
           <w:b/>
           <w:sz w:val="28"/>
         </w:rPr>
-        <w:t xml:space="preserve">Jedlik Ányos Elektrotechnika Szakközépiskola </w:t>
+        <w:t>Jedlik</w:t>
+      </w:r>
+      <w:proofErr w:type="spellEnd"/>
+      <w:r>
+        <w:rPr>
+          <w:b/>
+          <w:sz w:val="28"/>
+        </w:rPr>
+        <w:t xml:space="preserve"> </w:t>
+      </w:r>
+      <w:proofErr w:type="spellStart"/>
+      <w:r>
+        <w:rPr>
+          <w:b/>
+          <w:sz w:val="28"/>
+        </w:rPr>
+        <w:t>Ányos</w:t>
+      </w:r>
+      <w:proofErr w:type="spellEnd"/>
+      <w:r>
+        <w:rPr>
+          <w:b/>
+          <w:sz w:val="28"/>
+        </w:rPr>
+        <w:t xml:space="preserve"> Elektrotechnika </w:t>
+      </w:r>
+      <w:proofErr w:type="spellStart"/>
+      <w:r>
+        <w:rPr>
+          <w:b/>
+          <w:sz w:val="28"/>
+        </w:rPr>
+        <w:t>Szakközépiskola</w:t>
+      </w:r>
+      <w:proofErr w:type="spellEnd"/>
+      <w:r>
+        <w:rPr>
+          <w:b/>
+          <w:sz w:val="28"/>
+        </w:rPr>
+        <w:t xml:space="preserve"> </w:t>
       </w:r>
     </w:p>
     <w:p>
@@ -386,8 +443,13 @@
         <w:tab/>
       </w:r>
       <w:r>
-        <w:t>Adam Hadar</w:t>
-      </w:r>
+        <w:t xml:space="preserve">Adam </w:t>
+      </w:r>
+      <w:proofErr w:type="spellStart"/>
+      <w:r>
+        <w:t>Hadar</w:t>
+      </w:r>
+      <w:proofErr w:type="spellEnd"/>
       <w:r>
         <w:t xml:space="preserve"> </w:t>
       </w:r>
@@ -532,7 +594,7 @@
               </wp:inline>
             </w:drawing>
           </mc:Choice>
-          <mc:Fallback xmlns:a="http://schemas.openxmlformats.org/drawingml/2006/main">
+          <mc:Fallback xmlns:a="http://schemas.openxmlformats.org/drawingml/2006/main" xmlns:w16sdtdh="http://schemas.microsoft.com/office/word/2020/wordml/sdtdatahash" xmlns:w16="http://schemas.microsoft.com/office/word/2018/wordml" xmlns:w16cid="http://schemas.microsoft.com/office/word/2016/wordml/cid" xmlns:w16cex="http://schemas.microsoft.com/office/word/2018/wordml/cex" xmlns:am3d="http://schemas.microsoft.com/office/drawing/2017/model3d" xmlns:aink="http://schemas.microsoft.com/office/drawing/2016/ink" xmlns:cx8="http://schemas.microsoft.com/office/drawing/2016/5/14/chartex" xmlns:cx7="http://schemas.microsoft.com/office/drawing/2016/5/13/chartex" xmlns:cx6="http://schemas.microsoft.com/office/drawing/2016/5/12/chartex" xmlns:cx5="http://schemas.microsoft.com/office/drawing/2016/5/11/chartex" xmlns:cx4="http://schemas.microsoft.com/office/drawing/2016/5/10/chartex" xmlns:cx3="http://schemas.microsoft.com/office/drawing/2016/5/9/chartex" xmlns:cx2="http://schemas.microsoft.com/office/drawing/2015/10/21/chartex" xmlns:cx1="http://schemas.microsoft.com/office/drawing/2015/9/8/chartex">
             <w:pict>
               <v:group id="Group 8449" style="width:442.27pt;height:1.44pt;mso-position-horizontal-relative:char;mso-position-vertical-relative:line" coordsize="56168,182">
                 <v:shape id="Shape 10825" style="position:absolute;width:56168;height:182;left:0;top:0;" coordsize="5616829,18288" path="m0,0l5616829,0l5616829,18288l0,18288l0,0">
@@ -639,12 +701,21 @@
         <w:spacing w:after="177"/>
         <w:jc w:val="center"/>
       </w:pPr>
+      <w:proofErr w:type="spellStart"/>
       <w:r>
         <w:rPr>
           <w:b/>
           <w:sz w:val="28"/>
         </w:rPr>
-        <w:t>o.z. Stredná priemyselná škola elektrotechnická  S.A.</w:t>
+        <w:t>o.z</w:t>
+      </w:r>
+      <w:proofErr w:type="spellEnd"/>
+      <w:r>
+        <w:rPr>
+          <w:b/>
+          <w:sz w:val="28"/>
+        </w:rPr>
+        <w:t>. Stredná priemyselná škola elektrotechnická  S.A.</w:t>
       </w:r>
     </w:p>
     <w:p>
@@ -652,13 +723,79 @@
         <w:spacing w:after="177"/>
         <w:jc w:val="center"/>
       </w:pPr>
+      <w:proofErr w:type="spellStart"/>
       <w:r>
         <w:rPr>
           <w:b/>
           <w:sz w:val="28"/>
         </w:rPr>
-        <w:t>Jedlika – Jedlik Ányos Elektrotechnikai Szakközépiskola</w:t>
-      </w:r>
+        <w:t>Jedlika</w:t>
+      </w:r>
+      <w:proofErr w:type="spellEnd"/>
+      <w:r>
+        <w:rPr>
+          <w:b/>
+          <w:sz w:val="28"/>
+        </w:rPr>
+        <w:t xml:space="preserve"> – </w:t>
+      </w:r>
+      <w:proofErr w:type="spellStart"/>
+      <w:r>
+        <w:rPr>
+          <w:b/>
+          <w:sz w:val="28"/>
+        </w:rPr>
+        <w:t>Jedlik</w:t>
+      </w:r>
+      <w:proofErr w:type="spellEnd"/>
+      <w:r>
+        <w:rPr>
+          <w:b/>
+          <w:sz w:val="28"/>
+        </w:rPr>
+        <w:t xml:space="preserve"> </w:t>
+      </w:r>
+      <w:proofErr w:type="spellStart"/>
+      <w:r>
+        <w:rPr>
+          <w:b/>
+          <w:sz w:val="28"/>
+        </w:rPr>
+        <w:t>Ányos</w:t>
+      </w:r>
+      <w:proofErr w:type="spellEnd"/>
+      <w:r>
+        <w:rPr>
+          <w:b/>
+          <w:sz w:val="28"/>
+        </w:rPr>
+        <w:t xml:space="preserve"> </w:t>
+      </w:r>
+      <w:proofErr w:type="spellStart"/>
+      <w:r>
+        <w:rPr>
+          <w:b/>
+          <w:sz w:val="28"/>
+        </w:rPr>
+        <w:t>Elektrotechnikai</w:t>
+      </w:r>
+      <w:proofErr w:type="spellEnd"/>
+      <w:r>
+        <w:rPr>
+          <w:b/>
+          <w:sz w:val="28"/>
+        </w:rPr>
+        <w:t xml:space="preserve"> </w:t>
+      </w:r>
+      <w:proofErr w:type="spellStart"/>
+      <w:r>
+        <w:rPr>
+          <w:b/>
+          <w:sz w:val="28"/>
+        </w:rPr>
+        <w:t>Szakközépiskola</w:t>
+      </w:r>
+      <w:proofErr w:type="spellEnd"/>
     </w:p>
     <w:p>
       <w:pPr>
@@ -815,8 +952,13 @@
               <w:jc w:val="left"/>
             </w:pPr>
             <w:r>
-              <w:t>Adam Hadar</w:t>
+              <w:t xml:space="preserve">Adam </w:t>
             </w:r>
+            <w:proofErr w:type="spellStart"/>
+            <w:r>
+              <w:t>Hadar</w:t>
+            </w:r>
+            <w:proofErr w:type="spellEnd"/>
             <w:r>
               <w:t xml:space="preserve"> </w:t>
             </w:r>
@@ -1562,12 +1704,21 @@
         <w:ind w:left="746"/>
         <w:jc w:val="center"/>
       </w:pPr>
+      <w:proofErr w:type="spellStart"/>
       <w:r>
         <w:rPr>
           <w:b/>
           <w:sz w:val="28"/>
         </w:rPr>
-        <w:t>o.z. Stredná priemyselná škola elektrotechnická  S.A.</w:t>
+        <w:t>o.z</w:t>
+      </w:r>
+      <w:proofErr w:type="spellEnd"/>
+      <w:r>
+        <w:rPr>
+          <w:b/>
+          <w:sz w:val="28"/>
+        </w:rPr>
+        <w:t>. Stredná priemyselná škola elektrotechnická  S.A.</w:t>
       </w:r>
     </w:p>
     <w:p>
@@ -1576,13 +1727,79 @@
         <w:ind w:left="593"/>
         <w:jc w:val="center"/>
       </w:pPr>
+      <w:proofErr w:type="spellStart"/>
       <w:r>
         <w:rPr>
           <w:b/>
           <w:sz w:val="28"/>
         </w:rPr>
-        <w:t>Jedlika – Jedlik Ányos Elektrotechnikai Szakközépiskola</w:t>
-      </w:r>
+        <w:t>Jedlika</w:t>
+      </w:r>
+      <w:proofErr w:type="spellEnd"/>
+      <w:r>
+        <w:rPr>
+          <w:b/>
+          <w:sz w:val="28"/>
+        </w:rPr>
+        <w:t xml:space="preserve"> – </w:t>
+      </w:r>
+      <w:proofErr w:type="spellStart"/>
+      <w:r>
+        <w:rPr>
+          <w:b/>
+          <w:sz w:val="28"/>
+        </w:rPr>
+        <w:t>Jedlik</w:t>
+      </w:r>
+      <w:proofErr w:type="spellEnd"/>
+      <w:r>
+        <w:rPr>
+          <w:b/>
+          <w:sz w:val="28"/>
+        </w:rPr>
+        <w:t xml:space="preserve"> </w:t>
+      </w:r>
+      <w:proofErr w:type="spellStart"/>
+      <w:r>
+        <w:rPr>
+          <w:b/>
+          <w:sz w:val="28"/>
+        </w:rPr>
+        <w:t>Ányos</w:t>
+      </w:r>
+      <w:proofErr w:type="spellEnd"/>
+      <w:r>
+        <w:rPr>
+          <w:b/>
+          <w:sz w:val="28"/>
+        </w:rPr>
+        <w:t xml:space="preserve"> </w:t>
+      </w:r>
+      <w:proofErr w:type="spellStart"/>
+      <w:r>
+        <w:rPr>
+          <w:b/>
+          <w:sz w:val="28"/>
+        </w:rPr>
+        <w:t>Elektrotechnikai</w:t>
+      </w:r>
+      <w:proofErr w:type="spellEnd"/>
+      <w:r>
+        <w:rPr>
+          <w:b/>
+          <w:sz w:val="28"/>
+        </w:rPr>
+        <w:t xml:space="preserve"> </w:t>
+      </w:r>
+      <w:proofErr w:type="spellStart"/>
+      <w:r>
+        <w:rPr>
+          <w:b/>
+          <w:sz w:val="28"/>
+        </w:rPr>
+        <w:t>Szakközépiskola</w:t>
+      </w:r>
+      <w:proofErr w:type="spellEnd"/>
     </w:p>
     <w:p>
       <w:pPr>
@@ -2810,7 +3027,15 @@
         <w:ind w:left="0" w:firstLine="0"/>
       </w:pPr>
       <w:r>
-        <w:t xml:space="preserve"> Resume ...................</w:t>
+        <w:t xml:space="preserve"> </w:t>
+      </w:r>
+      <w:proofErr w:type="spellStart"/>
+      <w:r>
+        <w:t>Resume</w:t>
+      </w:r>
+      <w:proofErr w:type="spellEnd"/>
+      <w:r>
+        <w:t xml:space="preserve"> ...................</w:t>
       </w:r>
       <w:r>
         <w:t>...</w:t>
@@ -2994,7 +3219,6 @@
       <w:pPr>
         <w:spacing w:after="159" w:line="360" w:lineRule="auto"/>
         <w:ind w:left="427" w:firstLine="0"/>
-        <w:jc w:val="left"/>
       </w:pPr>
       <w:r>
         <w:tab/>
@@ -3072,12 +3296,14 @@
       <w:r>
         <w:t xml:space="preserve"> </w:t>
       </w:r>
+      <w:proofErr w:type="spellStart"/>
       <w:r>
         <w:rPr>
           <w:lang w:val="en-GB"/>
         </w:rPr>
         <w:t>zoskupením</w:t>
       </w:r>
+      <w:proofErr w:type="spellEnd"/>
       <w:r>
         <w:rPr>
           <w:lang w:val="en-GB"/>
@@ -3127,7 +3353,15 @@
         <w:t>portálu</w:t>
       </w:r>
       <w:r>
-        <w:t xml:space="preserve"> EduPage. </w:t>
+        <w:t xml:space="preserve"> </w:t>
+      </w:r>
+      <w:proofErr w:type="spellStart"/>
+      <w:r>
+        <w:t>EduPage</w:t>
+      </w:r>
+      <w:proofErr w:type="spellEnd"/>
+      <w:r>
+        <w:t xml:space="preserve">. </w:t>
       </w:r>
       <w:r>
         <w:t>Ďalej</w:t>
@@ -3224,7 +3458,6 @@
       <w:pPr>
         <w:spacing w:after="159" w:line="360" w:lineRule="auto"/>
         <w:ind w:left="427" w:firstLine="0"/>
-        <w:jc w:val="left"/>
       </w:pPr>
       <w:r>
         <w:tab/>
@@ -3277,7 +3510,6 @@
       <w:pPr>
         <w:spacing w:after="159" w:line="360" w:lineRule="auto"/>
         <w:ind w:left="427" w:firstLine="0"/>
-        <w:jc w:val="left"/>
       </w:pPr>
       <w:r>
         <w:tab/>
@@ -3356,10 +3588,22 @@
         </w:tabs>
         <w:spacing w:after="159" w:line="360" w:lineRule="auto"/>
         <w:ind w:left="2127" w:hanging="426"/>
-        <w:jc w:val="left"/>
-      </w:pPr>
-      <w:r>
-        <w:t xml:space="preserve">Framwork Flutter na </w:t>
+      </w:pPr>
+      <w:proofErr w:type="spellStart"/>
+      <w:r>
+        <w:t>Framwork</w:t>
+      </w:r>
+      <w:proofErr w:type="spellEnd"/>
+      <w:r>
+        <w:t xml:space="preserve"> </w:t>
+      </w:r>
+      <w:proofErr w:type="spellStart"/>
+      <w:r>
+        <w:t>Flutter</w:t>
+      </w:r>
+      <w:proofErr w:type="spellEnd"/>
+      <w:r>
+        <w:t xml:space="preserve"> na </w:t>
       </w:r>
       <w:r>
         <w:t>vývoj</w:t>
@@ -3404,7 +3648,6 @@
         </w:tabs>
         <w:spacing w:after="159" w:line="360" w:lineRule="auto"/>
         <w:ind w:left="2127" w:hanging="426"/>
-        <w:jc w:val="left"/>
       </w:pPr>
       <w:r>
         <w:t>Emulátor</w:t>
@@ -3425,10 +3668,17 @@
         </w:tabs>
         <w:spacing w:after="159" w:line="360" w:lineRule="auto"/>
         <w:ind w:left="2127" w:hanging="426"/>
-        <w:jc w:val="left"/>
-      </w:pPr>
-      <w:r>
-        <w:t xml:space="preserve">Editor VSCode pre </w:t>
+      </w:pPr>
+      <w:r>
+        <w:t xml:space="preserve">Editor </w:t>
+      </w:r>
+      <w:proofErr w:type="spellStart"/>
+      <w:r>
+        <w:t>VSCode</w:t>
+      </w:r>
+      <w:proofErr w:type="spellEnd"/>
+      <w:r>
+        <w:t xml:space="preserve"> pre </w:t>
       </w:r>
       <w:r>
         <w:t>úpravu</w:t>
@@ -3458,10 +3708,14 @@
         </w:tabs>
         <w:spacing w:after="159" w:line="360" w:lineRule="auto"/>
         <w:ind w:left="2127" w:hanging="426"/>
-        <w:jc w:val="left"/>
-      </w:pPr>
-      <w:r>
-        <w:t>Verziovanie a </w:t>
+      </w:pPr>
+      <w:proofErr w:type="spellStart"/>
+      <w:r>
+        <w:t>Verziovanie</w:t>
+      </w:r>
+      <w:proofErr w:type="spellEnd"/>
+      <w:r>
+        <w:t xml:space="preserve"> a </w:t>
       </w:r>
       <w:r>
         <w:t>zálohovanie</w:t>
@@ -3503,7 +3757,6 @@
         </w:tabs>
         <w:spacing w:after="159" w:line="360" w:lineRule="auto"/>
         <w:ind w:left="2127" w:hanging="426"/>
-        <w:jc w:val="left"/>
       </w:pPr>
       <w:r>
         <w:t>Prvotný</w:t>
@@ -3521,13 +3774,17 @@
         <w:t>aplikácie</w:t>
       </w:r>
       <w:r>
-        <w:t xml:space="preserve"> v softwari Figma</w:t>
-      </w:r>
+        <w:t xml:space="preserve"> v softwari </w:t>
+      </w:r>
+      <w:proofErr w:type="spellStart"/>
+      <w:r>
+        <w:t>Figma</w:t>
+      </w:r>
+      <w:proofErr w:type="spellEnd"/>
     </w:p>
     <w:p>
       <w:pPr>
         <w:spacing w:after="159" w:line="360" w:lineRule="auto"/>
-        <w:jc w:val="left"/>
       </w:pPr>
       <w:r>
         <w:tab/>
@@ -3563,7 +3820,23 @@
         <w:t>aplikácia</w:t>
       </w:r>
       <w:r>
-        <w:t xml:space="preserve"> pomocou framworku Flutter </w:t>
+        <w:t xml:space="preserve"> pomocou </w:t>
+      </w:r>
+      <w:proofErr w:type="spellStart"/>
+      <w:r>
+        <w:t>framworku</w:t>
+      </w:r>
+      <w:proofErr w:type="spellEnd"/>
+      <w:r>
+        <w:t xml:space="preserve"> </w:t>
+      </w:r>
+      <w:proofErr w:type="spellStart"/>
+      <w:r>
+        <w:t>Flutter</w:t>
+      </w:r>
+      <w:proofErr w:type="spellEnd"/>
+      <w:r>
+        <w:t xml:space="preserve"> </w:t>
       </w:r>
       <w:r>
         <w:t>začala</w:t>
@@ -3602,7 +3875,15 @@
         <w:t>stránke</w:t>
       </w:r>
       <w:r>
-        <w:t xml:space="preserve"> Udemy od tvorcu</w:t>
+        <w:t xml:space="preserve"> </w:t>
+      </w:r>
+      <w:proofErr w:type="spellStart"/>
+      <w:r>
+        <w:t>Udemy</w:t>
+      </w:r>
+      <w:proofErr w:type="spellEnd"/>
+      <w:r>
+        <w:t xml:space="preserve"> od tvorcu</w:t>
       </w:r>
       <w:r>
         <w:t xml:space="preserve"> </w:t>
@@ -3611,7 +3892,15 @@
         <w:t>Maximiliána</w:t>
       </w:r>
       <w:r>
-        <w:t xml:space="preserve"> Schwarzmüllera. </w:t>
+        <w:t xml:space="preserve"> </w:t>
+      </w:r>
+      <w:proofErr w:type="spellStart"/>
+      <w:r>
+        <w:t>Schwarzmüllera</w:t>
+      </w:r>
+      <w:proofErr w:type="spellEnd"/>
+      <w:r>
+        <w:t xml:space="preserve">. </w:t>
       </w:r>
       <w:r>
         <w:t>Našim</w:t>
@@ -3629,7 +3918,15 @@
         <w:t xml:space="preserve">om </w:t>
       </w:r>
       <w:r>
-        <w:t xml:space="preserve">pomocou Flutteru bola </w:t>
+        <w:t xml:space="preserve">pomocou </w:t>
+      </w:r>
+      <w:proofErr w:type="spellStart"/>
+      <w:r>
+        <w:t>Flutteru</w:t>
+      </w:r>
+      <w:proofErr w:type="spellEnd"/>
+      <w:r>
+        <w:t xml:space="preserve"> bola </w:t>
       </w:r>
       <w:r>
         <w:t>f</w:t>
@@ -3704,7 +4001,23 @@
         <w:t>aplikácie</w:t>
       </w:r>
       <w:r>
-        <w:t xml:space="preserve"> vo Frameworku Flutter stal aj </w:t>
+        <w:t xml:space="preserve"> vo </w:t>
+      </w:r>
+      <w:proofErr w:type="spellStart"/>
+      <w:r>
+        <w:t>Frameworku</w:t>
+      </w:r>
+      <w:proofErr w:type="spellEnd"/>
+      <w:r>
+        <w:t xml:space="preserve"> </w:t>
+      </w:r>
+      <w:proofErr w:type="spellStart"/>
+      <w:r>
+        <w:t>Flutter</w:t>
+      </w:r>
+      <w:proofErr w:type="spellEnd"/>
+      <w:r>
+        <w:t xml:space="preserve"> stal aj </w:t>
       </w:r>
       <w:r>
         <w:t>základom</w:t>
@@ -3728,14 +4041,28 @@
     <w:p>
       <w:pPr>
         <w:spacing w:after="159" w:line="360" w:lineRule="auto"/>
-        <w:jc w:val="left"/>
-      </w:pPr>
-      <w:r>
-        <w:tab/>
-      </w:r>
-      <w:r>
-        <w:tab/>
-        <w:t xml:space="preserve">Framework Flutter sa </w:t>
+      </w:pPr>
+      <w:r>
+        <w:tab/>
+      </w:r>
+      <w:r>
+        <w:tab/>
+      </w:r>
+      <w:proofErr w:type="spellStart"/>
+      <w:r>
+        <w:t>Framework</w:t>
+      </w:r>
+      <w:proofErr w:type="spellEnd"/>
+      <w:r>
+        <w:t xml:space="preserve"> </w:t>
+      </w:r>
+      <w:proofErr w:type="spellStart"/>
+      <w:r>
+        <w:t>Flutter</w:t>
+      </w:r>
+      <w:proofErr w:type="spellEnd"/>
+      <w:r>
+        <w:t xml:space="preserve"> sa </w:t>
       </w:r>
       <w:r>
         <w:t>stáva</w:t>
@@ -3795,7 +4122,15 @@
         <w:t>verziou</w:t>
       </w:r>
       <w:r>
-        <w:t xml:space="preserve"> Flutteru 2.0 </w:t>
+        <w:t xml:space="preserve"> </w:t>
+      </w:r>
+      <w:proofErr w:type="spellStart"/>
+      <w:r>
+        <w:t>Flutteru</w:t>
+      </w:r>
+      <w:proofErr w:type="spellEnd"/>
+      <w:r>
+        <w:t xml:space="preserve"> 2.0 </w:t>
       </w:r>
       <w:r>
         <w:t>pridaná</w:t>
@@ -3810,7 +4145,12 @@
         <w:t xml:space="preserve"> </w:t>
       </w:r>
       <w:r>
-        <w:t>vývoja</w:t>
+        <w:t>vývo</w:t>
+      </w:r>
+      <w:bookmarkStart w:id="1" w:name="_GoBack"/>
+      <w:bookmarkEnd w:id="1"/>
+      <w:r>
+        <w:t>ja</w:t>
       </w:r>
       <w:r>
         <w:t xml:space="preserve"> ako </w:t>
@@ -3822,11 +4162,16 @@
         <w:t xml:space="preserve"> Web tak aj </w:t>
       </w:r>
       <w:r>
-        <w:t>vývoj d</w:t>
+        <w:t xml:space="preserve">vývoj </w:t>
+      </w:r>
+      <w:proofErr w:type="spellStart"/>
+      <w:r>
+        <w:t>d</w:t>
       </w:r>
       <w:r>
         <w:t>esktopových</w:t>
       </w:r>
+      <w:proofErr w:type="spellEnd"/>
       <w:r>
         <w:t xml:space="preserve"> </w:t>
       </w:r>
@@ -3847,8 +4192,21 @@
         <w:t xml:space="preserve"> platformy. </w:t>
       </w:r>
       <w:r>
-        <w:t>V súčasnosti sa Flutter stáva stále rozšírenejším a mnohé veľké firmy a ich aplikácie prechádzajú na tento Framework</w:t>
-      </w:r>
+        <w:t xml:space="preserve">V súčasnosti sa </w:t>
+      </w:r>
+      <w:proofErr w:type="spellStart"/>
+      <w:r>
+        <w:t>Flutter</w:t>
+      </w:r>
+      <w:proofErr w:type="spellEnd"/>
+      <w:r>
+        <w:t xml:space="preserve"> stáva stále rozšírenejším a mnohé veľké firmy a ich aplikácie prechádzajú na tento </w:t>
+      </w:r>
+      <w:proofErr w:type="spellStart"/>
+      <w:r>
+        <w:t>Framework</w:t>
+      </w:r>
+      <w:proofErr w:type="spellEnd"/>
       <w:r>
         <w:t>. A to</w:t>
       </w:r>
@@ -3856,13 +4214,31 @@
         <w:t xml:space="preserve"> napríklad</w:t>
       </w:r>
       <w:r>
-        <w:t xml:space="preserve"> </w:t>
-      </w:r>
-      <w:r>
-        <w:t>Google Assistant</w:t>
-      </w:r>
-      <w:r>
-        <w:t>, Google Ads, Stadia, Aplikácia BMW</w:t>
+        <w:t xml:space="preserve"> Google </w:t>
+      </w:r>
+      <w:proofErr w:type="spellStart"/>
+      <w:r>
+        <w:t>Assistant</w:t>
+      </w:r>
+      <w:proofErr w:type="spellEnd"/>
+      <w:r>
+        <w:t xml:space="preserve">, Google </w:t>
+      </w:r>
+      <w:proofErr w:type="spellStart"/>
+      <w:r>
+        <w:t>Ads</w:t>
+      </w:r>
+      <w:proofErr w:type="spellEnd"/>
+      <w:r>
+        <w:t xml:space="preserve">, </w:t>
+      </w:r>
+      <w:proofErr w:type="spellStart"/>
+      <w:r>
+        <w:t>Stadia</w:t>
+      </w:r>
+      <w:proofErr w:type="spellEnd"/>
+      <w:r>
+        <w:t>, Aplikácia BMW</w:t>
       </w:r>
       <w:r>
         <w:t xml:space="preserve"> a mnoho ďalších</w:t>
@@ -3880,7 +4256,15 @@
         <w:t>ás</w:t>
       </w:r>
       <w:r>
-        <w:t xml:space="preserve"> len utvrdili že vývoj v tomto frameworku poskytne perspektívu do budúcnosti ako nám, tak aj ostatným vývojárom v tomto odvetv</w:t>
+        <w:t xml:space="preserve"> len utvrdili že vývoj v tomto </w:t>
+      </w:r>
+      <w:proofErr w:type="spellStart"/>
+      <w:r>
+        <w:t>frameworku</w:t>
+      </w:r>
+      <w:proofErr w:type="spellEnd"/>
+      <w:r>
+        <w:t xml:space="preserve"> poskytne perspektívu do budúcnosti ako nám, tak aj ostatným vývojárom v tomto odvetv</w:t>
       </w:r>
       <w:r>
         <w:t>í</w:t>
@@ -4186,7 +4570,15 @@
         <w:ind w:left="422"/>
       </w:pPr>
       <w:r>
-        <w:t xml:space="preserve">Rozsiahlejšie tabuľky a grafy sa obyčajne umiestňujú do príloh, pričom v texte sa musia nachádzať odkazy na ne. Na tie najdôležitejšie výsledky musí byť čitateľ v texte upozornený. </w:t>
+        <w:t xml:space="preserve">Rozsiahlejšie tabuľky a grafy sa obyčajne umiestňujú do príloh, pričom v texte sa musia nachádzať odkazy na </w:t>
+      </w:r>
+      <w:proofErr w:type="spellStart"/>
+      <w:r>
+        <w:t>ne</w:t>
+      </w:r>
+      <w:proofErr w:type="spellEnd"/>
+      <w:r>
+        <w:t xml:space="preserve">. Na tie najdôležitejšie výsledky musí byť čitateľ v texte upozornený. </w:t>
       </w:r>
     </w:p>
     <w:p>
@@ -4228,7 +4620,15 @@
         <w:ind w:left="412" w:firstLine="360"/>
       </w:pPr>
       <w:r>
-        <w:t xml:space="preserve">V tejto časti sa nachádzajú úvahy a porovnania vlastných výsledkov s výsledkami, ktoré dosiahli v danej oblasti iní autori. V tejto časti sa interpretujú najdôležitejšie a najvýznamnejšie zistenia a výsledky, hlavne tie, ktoré majú veľký význam vo vzťahu k riešenému problému. Diskusia musí dávať odpovede na otázky a ciele vytýčené v úvode práce. V tejto časti autor vyjadruje svoje názory a postrehy ku skúmanej problematike. Výsledky porovnáva s literatúrou a vyvodzuje z nich vlastné závery – dedukcie. Medzi ne patrí aj konkrétne vlastné riešenie, alebo vlastný návrh na vyriešenie problému, ktorý </w:t>
+        <w:t xml:space="preserve">V tejto časti sa nachádzajú úvahy a porovnania vlastných výsledkov s výsledkami, ktoré dosiahli v danej oblasti iní autori. V tejto časti sa interpretujú najdôležitejšie a najvýznamnejšie zistenia a výsledky, hlavne tie, ktoré majú veľký význam vo vzťahu k riešenému problému. Diskusia musí dávať odpovede na otázky a ciele vytýčené v úvode práce. V tejto časti autor vyjadruje svoje názory a postrehy ku skúmanej problematike. Výsledky porovnáva s literatúrou a vyvodzuje z nich vlastné závery – dedukcie. Medzi </w:t>
+      </w:r>
+      <w:proofErr w:type="spellStart"/>
+      <w:r>
+        <w:t>ne</w:t>
+      </w:r>
+      <w:proofErr w:type="spellEnd"/>
+      <w:r>
+        <w:t xml:space="preserve"> patrí aj konkrétne vlastné riešenie, alebo vlastný návrh na vyriešenie problému, ktorý </w:t>
       </w:r>
       <w:r>
         <w:lastRenderedPageBreak/>
@@ -4985,8 +5385,13 @@
         <w:ind w:hanging="360"/>
         <w:jc w:val="left"/>
       </w:pPr>
-      <w:r>
-        <w:t>Dzianová, O. 2009. Od</w:t>
+      <w:proofErr w:type="spellStart"/>
+      <w:r>
+        <w:t>Dzianová</w:t>
+      </w:r>
+      <w:proofErr w:type="spellEnd"/>
+      <w:r>
+        <w:t>, O. 2009. Od</w:t>
       </w:r>
       <w:r>
         <w:rPr>
@@ -5020,8 +5425,13 @@
         <w:ind w:hanging="360"/>
         <w:jc w:val="left"/>
       </w:pPr>
-      <w:r>
-        <w:t xml:space="preserve">Kuláková, M. 2010.  </w:t>
+      <w:proofErr w:type="spellStart"/>
+      <w:r>
+        <w:t>Kuláková</w:t>
+      </w:r>
+      <w:proofErr w:type="spellEnd"/>
+      <w:r>
+        <w:t xml:space="preserve">, M. 2010.  </w:t>
       </w:r>
       <w:r>
         <w:rPr>
@@ -5043,8 +5453,13 @@
         <w:ind w:hanging="360"/>
         <w:jc w:val="left"/>
       </w:pPr>
-      <w:r>
-        <w:t xml:space="preserve">Kuláková, M. 2011. </w:t>
+      <w:proofErr w:type="spellStart"/>
+      <w:r>
+        <w:t>Kuláková</w:t>
+      </w:r>
+      <w:proofErr w:type="spellEnd"/>
+      <w:r>
+        <w:t xml:space="preserve">, M. 2011. </w:t>
       </w:r>
       <w:r>
         <w:rPr>
@@ -5075,17 +5490,68 @@
         <w:ind w:hanging="360"/>
         <w:jc w:val="left"/>
       </w:pPr>
-      <w:r>
-        <w:t xml:space="preserve">Pecinovský, J. – Pecinovksý, R. </w:t>
+      <w:proofErr w:type="spellStart"/>
+      <w:r>
+        <w:t>Pecinovský</w:t>
+      </w:r>
+      <w:proofErr w:type="spellEnd"/>
+      <w:r>
+        <w:t xml:space="preserve">, J. – </w:t>
+      </w:r>
+      <w:proofErr w:type="spellStart"/>
+      <w:r>
+        <w:t>Pecinovksý</w:t>
+      </w:r>
+      <w:proofErr w:type="spellEnd"/>
+      <w:r>
+        <w:t xml:space="preserve">, R. </w:t>
       </w:r>
       <w:r>
         <w:rPr>
           <w:i/>
         </w:rPr>
-        <w:t>Microsoft Word 97 snadno a rychle</w:t>
-      </w:r>
-      <w:r>
-        <w:t xml:space="preserve">. Praha: Grada Publishing, 1997 </w:t>
+        <w:t xml:space="preserve">Microsoft Word 97 </w:t>
+      </w:r>
+      <w:proofErr w:type="spellStart"/>
+      <w:r>
+        <w:rPr>
+          <w:i/>
+        </w:rPr>
+        <w:t>snadno</w:t>
+      </w:r>
+      <w:proofErr w:type="spellEnd"/>
+      <w:r>
+        <w:rPr>
+          <w:i/>
+        </w:rPr>
+        <w:t xml:space="preserve"> a </w:t>
+      </w:r>
+      <w:proofErr w:type="spellStart"/>
+      <w:r>
+        <w:rPr>
+          <w:i/>
+        </w:rPr>
+        <w:t>rychle</w:t>
+      </w:r>
+      <w:proofErr w:type="spellEnd"/>
+      <w:r>
+        <w:t xml:space="preserve">. Praha: </w:t>
+      </w:r>
+      <w:proofErr w:type="spellStart"/>
+      <w:r>
+        <w:t>Grada</w:t>
+      </w:r>
+      <w:proofErr w:type="spellEnd"/>
+      <w:r>
+        <w:t xml:space="preserve"> </w:t>
+      </w:r>
+      <w:proofErr w:type="spellStart"/>
+      <w:r>
+        <w:t>Publishing</w:t>
+      </w:r>
+      <w:proofErr w:type="spellEnd"/>
+      <w:r>
+        <w:t xml:space="preserve">, 1997 </w:t>
       </w:r>
     </w:p>
     <w:p>
@@ -5098,8 +5564,13 @@
         <w:ind w:hanging="360"/>
         <w:jc w:val="left"/>
       </w:pPr>
-      <w:r>
-        <w:t xml:space="preserve">Sehnalová, J. – Ďurišová, H. 2008. </w:t>
+      <w:proofErr w:type="spellStart"/>
+      <w:r>
+        <w:t>Sehnalová</w:t>
+      </w:r>
+      <w:proofErr w:type="spellEnd"/>
+      <w:r>
+        <w:t xml:space="preserve">, J. – Ďurišová, H. 2008. </w:t>
       </w:r>
       <w:r>
         <w:rPr>
@@ -5130,8 +5601,13 @@
         <w:ind w:hanging="360"/>
         <w:jc w:val="left"/>
       </w:pPr>
-      <w:r>
-        <w:t xml:space="preserve">Sehnalová, J. 2005. </w:t>
+      <w:proofErr w:type="spellStart"/>
+      <w:r>
+        <w:t>Sehnalová</w:t>
+      </w:r>
+      <w:proofErr w:type="spellEnd"/>
+      <w:r>
+        <w:t xml:space="preserve">, J. 2005. </w:t>
       </w:r>
       <w:r>
         <w:rPr>
@@ -5154,7 +5630,15 @@
         <w:jc w:val="left"/>
       </w:pPr>
       <w:r>
-        <w:t xml:space="preserve">Skalka, J. – Jakab, I. 2005. </w:t>
+        <w:t xml:space="preserve">Skalka, J. – </w:t>
+      </w:r>
+      <w:proofErr w:type="spellStart"/>
+      <w:r>
+        <w:t>Jakab</w:t>
+      </w:r>
+      <w:proofErr w:type="spellEnd"/>
+      <w:r>
+        <w:t xml:space="preserve">, I. 2005. </w:t>
       </w:r>
       <w:r>
         <w:rPr>
@@ -5178,7 +5662,23 @@
       </w:pPr>
       <w:r>
         <w:lastRenderedPageBreak/>
-        <w:t xml:space="preserve">Skalka, J. – Klimeš, C. – Lovászová, G. – Švec, P. </w:t>
+        <w:t xml:space="preserve">Skalka, J. – </w:t>
+      </w:r>
+      <w:proofErr w:type="spellStart"/>
+      <w:r>
+        <w:t>Klimeš</w:t>
+      </w:r>
+      <w:proofErr w:type="spellEnd"/>
+      <w:r>
+        <w:t xml:space="preserve">, C. – </w:t>
+      </w:r>
+      <w:proofErr w:type="spellStart"/>
+      <w:r>
+        <w:t>Lovászová</w:t>
+      </w:r>
+      <w:proofErr w:type="spellEnd"/>
+      <w:r>
+        <w:t xml:space="preserve">, G. – Švec, P. </w:t>
       </w:r>
       <w:r>
         <w:rPr>
@@ -5245,7 +5745,15 @@
         <w:ind w:left="10"/>
       </w:pPr>
       <w:r>
-        <w:t xml:space="preserve">Pri elektronickom spracovaní práce je potrebné Prílohy uložiť do formátu pdf. alebo ZIP (max. </w:t>
+        <w:t xml:space="preserve">Pri elektronickom spracovaní práce je potrebné Prílohy uložiť do formátu </w:t>
+      </w:r>
+      <w:proofErr w:type="spellStart"/>
+      <w:r>
+        <w:t>pdf</w:t>
+      </w:r>
+      <w:proofErr w:type="spellEnd"/>
+      <w:r>
+        <w:t xml:space="preserve">. alebo ZIP (max. </w:t>
       </w:r>
     </w:p>
     <w:p>
@@ -5254,7 +5762,15 @@
         <w:ind w:left="10"/>
       </w:pPr>
       <w:r>
-        <w:t xml:space="preserve">32 MB) a potom vložiť do on – line systému do časti nahrávanie súborov samostatne. </w:t>
+        <w:t xml:space="preserve">32 MB) a potom vložiť do on – </w:t>
+      </w:r>
+      <w:proofErr w:type="spellStart"/>
+      <w:r>
+        <w:t>line</w:t>
+      </w:r>
+      <w:proofErr w:type="spellEnd"/>
+      <w:r>
+        <w:t xml:space="preserve"> systému do časti nahrávanie súborov samostatne. </w:t>
       </w:r>
     </w:p>
     <w:p>
@@ -5614,7 +6130,7 @@
 </file>
 
 <file path=word/endnotes.xml><?xml version="1.0" encoding="utf-8"?>
-<w:endnotes xmlns:wpc="http://schemas.microsoft.com/office/word/2010/wordprocessingCanvas" xmlns:cx="http://schemas.microsoft.com/office/drawing/2014/chartex" xmlns:cx1="http://schemas.microsoft.com/office/drawing/2015/9/8/chartex" xmlns:cx2="http://schemas.microsoft.com/office/drawing/2015/10/21/chartex" xmlns:cx3="http://schemas.microsoft.com/office/drawing/2016/5/9/chartex" xmlns:cx4="http://schemas.microsoft.com/office/drawing/2016/5/10/chartex" xmlns:cx5="http://schemas.microsoft.com/office/drawing/2016/5/11/chartex" xmlns:cx6="http://schemas.microsoft.com/office/drawing/2016/5/12/chartex" xmlns:cx7="http://schemas.microsoft.com/office/drawing/2016/5/13/chartex" xmlns:cx8="http://schemas.microsoft.com/office/drawing/2016/5/14/chartex" xmlns:mc="http://schemas.openxmlformats.org/markup-compatibility/2006" xmlns:aink="http://schemas.microsoft.com/office/drawing/2016/ink" xmlns:am3d="http://schemas.microsoft.com/office/drawing/2017/model3d" xmlns:o="urn:schemas-microsoft-com:office:office" xmlns:r="http://schemas.openxmlformats.org/officeDocument/2006/relationships" xmlns:m="http://schemas.openxmlformats.org/officeDocument/2006/math" xmlns:v="urn:schemas-microsoft-com:vml" xmlns:wp14="http://schemas.microsoft.com/office/word/2010/wordprocessingDrawing" xmlns:wp="http://schemas.openxmlformats.org/drawingml/2006/wordprocessingDrawing" xmlns:w10="urn:schemas-microsoft-com:office:word" xmlns:w="http://schemas.openxmlformats.org/wordprocessingml/2006/main" xmlns:w14="http://schemas.microsoft.com/office/word/2010/wordml" xmlns:w15="http://schemas.microsoft.com/office/word/2012/wordml" xmlns:w16cex="http://schemas.microsoft.com/office/word/2018/wordml/cex" xmlns:w16cid="http://schemas.microsoft.com/office/word/2016/wordml/cid" xmlns:w16="http://schemas.microsoft.com/office/word/2018/wordml" xmlns:w16sdtdh="http://schemas.microsoft.com/office/word/2020/wordml/sdtdatahash" xmlns:w16se="http://schemas.microsoft.com/office/word/2015/wordml/symex" xmlns:wpg="http://schemas.microsoft.com/office/word/2010/wordprocessingGroup" xmlns:wpi="http://schemas.microsoft.com/office/word/2010/wordprocessingInk" xmlns:wne="http://schemas.microsoft.com/office/word/2006/wordml" xmlns:wps="http://schemas.microsoft.com/office/word/2010/wordprocessingShape" mc:Ignorable="w14 w15 w16se w16cid w16 w16cex w16sdtdh wp14">
+<w:endnotes xmlns:wpc="http://schemas.microsoft.com/office/word/2010/wordprocessingCanvas" xmlns:cx="http://schemas.microsoft.com/office/drawing/2014/chartex" xmlns:mc="http://schemas.openxmlformats.org/markup-compatibility/2006" xmlns:o="urn:schemas-microsoft-com:office:office" xmlns:r="http://schemas.openxmlformats.org/officeDocument/2006/relationships" xmlns:m="http://schemas.openxmlformats.org/officeDocument/2006/math" xmlns:v="urn:schemas-microsoft-com:vml" xmlns:wp14="http://schemas.microsoft.com/office/word/2010/wordprocessingDrawing" xmlns:wp="http://schemas.openxmlformats.org/drawingml/2006/wordprocessingDrawing" xmlns:w10="urn:schemas-microsoft-com:office:word" xmlns:w="http://schemas.openxmlformats.org/wordprocessingml/2006/main" xmlns:w14="http://schemas.microsoft.com/office/word/2010/wordml" xmlns:w15="http://schemas.microsoft.com/office/word/2012/wordml" xmlns:w16se="http://schemas.microsoft.com/office/word/2015/wordml/symex" xmlns:wpg="http://schemas.microsoft.com/office/word/2010/wordprocessingGroup" xmlns:wpi="http://schemas.microsoft.com/office/word/2010/wordprocessingInk" xmlns:wne="http://schemas.microsoft.com/office/word/2006/wordml" xmlns:wps="http://schemas.microsoft.com/office/word/2010/wordprocessingShape" mc:Ignorable="w14 w15 w16se wp14">
   <w:endnote w:type="separator" w:id="-1">
     <w:p>
       <w:pPr>
@@ -5639,7 +6155,7 @@
 </file>
 
 <file path=word/footer1.xml><?xml version="1.0" encoding="utf-8"?>
-<w:ftr xmlns:wpc="http://schemas.microsoft.com/office/word/2010/wordprocessingCanvas" xmlns:cx="http://schemas.microsoft.com/office/drawing/2014/chartex" xmlns:cx1="http://schemas.microsoft.com/office/drawing/2015/9/8/chartex" xmlns:cx2="http://schemas.microsoft.com/office/drawing/2015/10/21/chartex" xmlns:cx3="http://schemas.microsoft.com/office/drawing/2016/5/9/chartex" xmlns:cx4="http://schemas.microsoft.com/office/drawing/2016/5/10/chartex" xmlns:cx5="http://schemas.microsoft.com/office/drawing/2016/5/11/chartex" xmlns:cx6="http://schemas.microsoft.com/office/drawing/2016/5/12/chartex" xmlns:cx7="http://schemas.microsoft.com/office/drawing/2016/5/13/chartex" xmlns:cx8="http://schemas.microsoft.com/office/drawing/2016/5/14/chartex" xmlns:mc="http://schemas.openxmlformats.org/markup-compatibility/2006" xmlns:aink="http://schemas.microsoft.com/office/drawing/2016/ink" xmlns:am3d="http://schemas.microsoft.com/office/drawing/2017/model3d" xmlns:o="urn:schemas-microsoft-com:office:office" xmlns:r="http://schemas.openxmlformats.org/officeDocument/2006/relationships" xmlns:m="http://schemas.openxmlformats.org/officeDocument/2006/math" xmlns:v="urn:schemas-microsoft-com:vml" xmlns:wp14="http://schemas.microsoft.com/office/word/2010/wordprocessingDrawing" xmlns:wp="http://schemas.openxmlformats.org/drawingml/2006/wordprocessingDrawing" xmlns:w10="urn:schemas-microsoft-com:office:word" xmlns:w="http://schemas.openxmlformats.org/wordprocessingml/2006/main" xmlns:w14="http://schemas.microsoft.com/office/word/2010/wordml" xmlns:w15="http://schemas.microsoft.com/office/word/2012/wordml" xmlns:w16cex="http://schemas.microsoft.com/office/word/2018/wordml/cex" xmlns:w16cid="http://schemas.microsoft.com/office/word/2016/wordml/cid" xmlns:w16="http://schemas.microsoft.com/office/word/2018/wordml" xmlns:w16sdtdh="http://schemas.microsoft.com/office/word/2020/wordml/sdtdatahash" xmlns:w16se="http://schemas.microsoft.com/office/word/2015/wordml/symex" xmlns:wpg="http://schemas.microsoft.com/office/word/2010/wordprocessingGroup" xmlns:wpi="http://schemas.microsoft.com/office/word/2010/wordprocessingInk" xmlns:wne="http://schemas.microsoft.com/office/word/2006/wordml" xmlns:wps="http://schemas.microsoft.com/office/word/2010/wordprocessingShape" mc:Ignorable="w14 w15 w16se w16cid w16 w16cex w16sdtdh wp14">
+<w:ftr xmlns:wpc="http://schemas.microsoft.com/office/word/2010/wordprocessingCanvas" xmlns:cx="http://schemas.microsoft.com/office/drawing/2014/chartex" xmlns:mc="http://schemas.openxmlformats.org/markup-compatibility/2006" xmlns:o="urn:schemas-microsoft-com:office:office" xmlns:r="http://schemas.openxmlformats.org/officeDocument/2006/relationships" xmlns:m="http://schemas.openxmlformats.org/officeDocument/2006/math" xmlns:v="urn:schemas-microsoft-com:vml" xmlns:wp14="http://schemas.microsoft.com/office/word/2010/wordprocessingDrawing" xmlns:wp="http://schemas.openxmlformats.org/drawingml/2006/wordprocessingDrawing" xmlns:w10="urn:schemas-microsoft-com:office:word" xmlns:w="http://schemas.openxmlformats.org/wordprocessingml/2006/main" xmlns:w14="http://schemas.microsoft.com/office/word/2010/wordml" xmlns:w15="http://schemas.microsoft.com/office/word/2012/wordml" xmlns:w16se="http://schemas.microsoft.com/office/word/2015/wordml/symex" xmlns:wpg="http://schemas.microsoft.com/office/word/2010/wordprocessingGroup" xmlns:wpi="http://schemas.microsoft.com/office/word/2010/wordprocessingInk" xmlns:wne="http://schemas.microsoft.com/office/word/2006/wordml" xmlns:wps="http://schemas.microsoft.com/office/word/2010/wordprocessingShape" mc:Ignorable="w14 w15 w16se wp14">
   <w:p>
     <w:pPr>
       <w:spacing w:after="0"/>
@@ -5695,7 +6211,7 @@
 </file>
 
 <file path=word/footer2.xml><?xml version="1.0" encoding="utf-8"?>
-<w:ftr xmlns:wpc="http://schemas.microsoft.com/office/word/2010/wordprocessingCanvas" xmlns:cx="http://schemas.microsoft.com/office/drawing/2014/chartex" xmlns:cx1="http://schemas.microsoft.com/office/drawing/2015/9/8/chartex" xmlns:cx2="http://schemas.microsoft.com/office/drawing/2015/10/21/chartex" xmlns:cx3="http://schemas.microsoft.com/office/drawing/2016/5/9/chartex" xmlns:cx4="http://schemas.microsoft.com/office/drawing/2016/5/10/chartex" xmlns:cx5="http://schemas.microsoft.com/office/drawing/2016/5/11/chartex" xmlns:cx6="http://schemas.microsoft.com/office/drawing/2016/5/12/chartex" xmlns:cx7="http://schemas.microsoft.com/office/drawing/2016/5/13/chartex" xmlns:cx8="http://schemas.microsoft.com/office/drawing/2016/5/14/chartex" xmlns:mc="http://schemas.openxmlformats.org/markup-compatibility/2006" xmlns:aink="http://schemas.microsoft.com/office/drawing/2016/ink" xmlns:am3d="http://schemas.microsoft.com/office/drawing/2017/model3d" xmlns:o="urn:schemas-microsoft-com:office:office" xmlns:r="http://schemas.openxmlformats.org/officeDocument/2006/relationships" xmlns:m="http://schemas.openxmlformats.org/officeDocument/2006/math" xmlns:v="urn:schemas-microsoft-com:vml" xmlns:wp14="http://schemas.microsoft.com/office/word/2010/wordprocessingDrawing" xmlns:wp="http://schemas.openxmlformats.org/drawingml/2006/wordprocessingDrawing" xmlns:w10="urn:schemas-microsoft-com:office:word" xmlns:w="http://schemas.openxmlformats.org/wordprocessingml/2006/main" xmlns:w14="http://schemas.microsoft.com/office/word/2010/wordml" xmlns:w15="http://schemas.microsoft.com/office/word/2012/wordml" xmlns:w16cex="http://schemas.microsoft.com/office/word/2018/wordml/cex" xmlns:w16cid="http://schemas.microsoft.com/office/word/2016/wordml/cid" xmlns:w16="http://schemas.microsoft.com/office/word/2018/wordml" xmlns:w16sdtdh="http://schemas.microsoft.com/office/word/2020/wordml/sdtdatahash" xmlns:w16se="http://schemas.microsoft.com/office/word/2015/wordml/symex" xmlns:wpg="http://schemas.microsoft.com/office/word/2010/wordprocessingGroup" xmlns:wpi="http://schemas.microsoft.com/office/word/2010/wordprocessingInk" xmlns:wne="http://schemas.microsoft.com/office/word/2006/wordml" xmlns:wps="http://schemas.microsoft.com/office/word/2010/wordprocessingShape" mc:Ignorable="w14 w15 w16se w16cid w16 w16cex w16sdtdh wp14">
+<w:ftr xmlns:wpc="http://schemas.microsoft.com/office/word/2010/wordprocessingCanvas" xmlns:cx="http://schemas.microsoft.com/office/drawing/2014/chartex" xmlns:mc="http://schemas.openxmlformats.org/markup-compatibility/2006" xmlns:o="urn:schemas-microsoft-com:office:office" xmlns:r="http://schemas.openxmlformats.org/officeDocument/2006/relationships" xmlns:m="http://schemas.openxmlformats.org/officeDocument/2006/math" xmlns:v="urn:schemas-microsoft-com:vml" xmlns:wp14="http://schemas.microsoft.com/office/word/2010/wordprocessingDrawing" xmlns:wp="http://schemas.openxmlformats.org/drawingml/2006/wordprocessingDrawing" xmlns:w10="urn:schemas-microsoft-com:office:word" xmlns:w="http://schemas.openxmlformats.org/wordprocessingml/2006/main" xmlns:w14="http://schemas.microsoft.com/office/word/2010/wordml" xmlns:w15="http://schemas.microsoft.com/office/word/2012/wordml" xmlns:w16se="http://schemas.microsoft.com/office/word/2015/wordml/symex" xmlns:wpg="http://schemas.microsoft.com/office/word/2010/wordprocessingGroup" xmlns:wpi="http://schemas.microsoft.com/office/word/2010/wordprocessingInk" xmlns:wne="http://schemas.microsoft.com/office/word/2006/wordml" xmlns:wps="http://schemas.microsoft.com/office/word/2010/wordprocessingShape" mc:Ignorable="w14 w15 w16se wp14">
   <w:p>
     <w:pPr>
       <w:spacing w:after="0"/>
@@ -5721,7 +6237,7 @@
 </file>
 
 <file path=word/footer3.xml><?xml version="1.0" encoding="utf-8"?>
-<w:ftr xmlns:wpc="http://schemas.microsoft.com/office/word/2010/wordprocessingCanvas" xmlns:cx="http://schemas.microsoft.com/office/drawing/2014/chartex" xmlns:cx1="http://schemas.microsoft.com/office/drawing/2015/9/8/chartex" xmlns:cx2="http://schemas.microsoft.com/office/drawing/2015/10/21/chartex" xmlns:cx3="http://schemas.microsoft.com/office/drawing/2016/5/9/chartex" xmlns:cx4="http://schemas.microsoft.com/office/drawing/2016/5/10/chartex" xmlns:cx5="http://schemas.microsoft.com/office/drawing/2016/5/11/chartex" xmlns:cx6="http://schemas.microsoft.com/office/drawing/2016/5/12/chartex" xmlns:cx7="http://schemas.microsoft.com/office/drawing/2016/5/13/chartex" xmlns:cx8="http://schemas.microsoft.com/office/drawing/2016/5/14/chartex" xmlns:mc="http://schemas.openxmlformats.org/markup-compatibility/2006" xmlns:aink="http://schemas.microsoft.com/office/drawing/2016/ink" xmlns:am3d="http://schemas.microsoft.com/office/drawing/2017/model3d" xmlns:o="urn:schemas-microsoft-com:office:office" xmlns:r="http://schemas.openxmlformats.org/officeDocument/2006/relationships" xmlns:m="http://schemas.openxmlformats.org/officeDocument/2006/math" xmlns:v="urn:schemas-microsoft-com:vml" xmlns:wp14="http://schemas.microsoft.com/office/word/2010/wordprocessingDrawing" xmlns:wp="http://schemas.openxmlformats.org/drawingml/2006/wordprocessingDrawing" xmlns:w10="urn:schemas-microsoft-com:office:word" xmlns:w="http://schemas.openxmlformats.org/wordprocessingml/2006/main" xmlns:w14="http://schemas.microsoft.com/office/word/2010/wordml" xmlns:w15="http://schemas.microsoft.com/office/word/2012/wordml" xmlns:w16cex="http://schemas.microsoft.com/office/word/2018/wordml/cex" xmlns:w16cid="http://schemas.microsoft.com/office/word/2016/wordml/cid" xmlns:w16="http://schemas.microsoft.com/office/word/2018/wordml" xmlns:w16sdtdh="http://schemas.microsoft.com/office/word/2020/wordml/sdtdatahash" xmlns:w16se="http://schemas.microsoft.com/office/word/2015/wordml/symex" xmlns:wpg="http://schemas.microsoft.com/office/word/2010/wordprocessingGroup" xmlns:wpi="http://schemas.microsoft.com/office/word/2010/wordprocessingInk" xmlns:wne="http://schemas.microsoft.com/office/word/2006/wordml" xmlns:wps="http://schemas.microsoft.com/office/word/2010/wordprocessingShape" mc:Ignorable="w14 w15 w16se w16cid w16 w16cex w16sdtdh wp14">
+<w:ftr xmlns:wpc="http://schemas.microsoft.com/office/word/2010/wordprocessingCanvas" xmlns:cx="http://schemas.microsoft.com/office/drawing/2014/chartex" xmlns:mc="http://schemas.openxmlformats.org/markup-compatibility/2006" xmlns:o="urn:schemas-microsoft-com:office:office" xmlns:r="http://schemas.openxmlformats.org/officeDocument/2006/relationships" xmlns:m="http://schemas.openxmlformats.org/officeDocument/2006/math" xmlns:v="urn:schemas-microsoft-com:vml" xmlns:wp14="http://schemas.microsoft.com/office/word/2010/wordprocessingDrawing" xmlns:wp="http://schemas.openxmlformats.org/drawingml/2006/wordprocessingDrawing" xmlns:w10="urn:schemas-microsoft-com:office:word" xmlns:w="http://schemas.openxmlformats.org/wordprocessingml/2006/main" xmlns:w14="http://schemas.microsoft.com/office/word/2010/wordml" xmlns:w15="http://schemas.microsoft.com/office/word/2012/wordml" xmlns:w16se="http://schemas.microsoft.com/office/word/2015/wordml/symex" xmlns:wpg="http://schemas.microsoft.com/office/word/2010/wordprocessingGroup" xmlns:wpi="http://schemas.microsoft.com/office/word/2010/wordprocessingInk" xmlns:wne="http://schemas.microsoft.com/office/word/2006/wordml" xmlns:wps="http://schemas.microsoft.com/office/word/2010/wordprocessingShape" mc:Ignorable="w14 w15 w16se wp14">
   <w:p>
     <w:pPr>
       <w:spacing w:after="0"/>
@@ -5777,7 +6293,7 @@
 </file>
 
 <file path=word/footer4.xml><?xml version="1.0" encoding="utf-8"?>
-<w:ftr xmlns:wpc="http://schemas.microsoft.com/office/word/2010/wordprocessingCanvas" xmlns:cx="http://schemas.microsoft.com/office/drawing/2014/chartex" xmlns:cx1="http://schemas.microsoft.com/office/drawing/2015/9/8/chartex" xmlns:cx2="http://schemas.microsoft.com/office/drawing/2015/10/21/chartex" xmlns:cx3="http://schemas.microsoft.com/office/drawing/2016/5/9/chartex" xmlns:cx4="http://schemas.microsoft.com/office/drawing/2016/5/10/chartex" xmlns:cx5="http://schemas.microsoft.com/office/drawing/2016/5/11/chartex" xmlns:cx6="http://schemas.microsoft.com/office/drawing/2016/5/12/chartex" xmlns:cx7="http://schemas.microsoft.com/office/drawing/2016/5/13/chartex" xmlns:cx8="http://schemas.microsoft.com/office/drawing/2016/5/14/chartex" xmlns:mc="http://schemas.openxmlformats.org/markup-compatibility/2006" xmlns:aink="http://schemas.microsoft.com/office/drawing/2016/ink" xmlns:am3d="http://schemas.microsoft.com/office/drawing/2017/model3d" xmlns:o="urn:schemas-microsoft-com:office:office" xmlns:r="http://schemas.openxmlformats.org/officeDocument/2006/relationships" xmlns:m="http://schemas.openxmlformats.org/officeDocument/2006/math" xmlns:v="urn:schemas-microsoft-com:vml" xmlns:wp14="http://schemas.microsoft.com/office/word/2010/wordprocessingDrawing" xmlns:wp="http://schemas.openxmlformats.org/drawingml/2006/wordprocessingDrawing" xmlns:w10="urn:schemas-microsoft-com:office:word" xmlns:w="http://schemas.openxmlformats.org/wordprocessingml/2006/main" xmlns:w14="http://schemas.microsoft.com/office/word/2010/wordml" xmlns:w15="http://schemas.microsoft.com/office/word/2012/wordml" xmlns:w16cex="http://schemas.microsoft.com/office/word/2018/wordml/cex" xmlns:w16cid="http://schemas.microsoft.com/office/word/2016/wordml/cid" xmlns:w16="http://schemas.microsoft.com/office/word/2018/wordml" xmlns:w16sdtdh="http://schemas.microsoft.com/office/word/2020/wordml/sdtdatahash" xmlns:w16se="http://schemas.microsoft.com/office/word/2015/wordml/symex" xmlns:wpg="http://schemas.microsoft.com/office/word/2010/wordprocessingGroup" xmlns:wpi="http://schemas.microsoft.com/office/word/2010/wordprocessingInk" xmlns:wne="http://schemas.microsoft.com/office/word/2006/wordml" xmlns:wps="http://schemas.microsoft.com/office/word/2010/wordprocessingShape" mc:Ignorable="w14 w15 w16se w16cid w16 w16cex w16sdtdh wp14">
+<w:ftr xmlns:wpc="http://schemas.microsoft.com/office/word/2010/wordprocessingCanvas" xmlns:cx="http://schemas.microsoft.com/office/drawing/2014/chartex" xmlns:mc="http://schemas.openxmlformats.org/markup-compatibility/2006" xmlns:o="urn:schemas-microsoft-com:office:office" xmlns:r="http://schemas.openxmlformats.org/officeDocument/2006/relationships" xmlns:m="http://schemas.openxmlformats.org/officeDocument/2006/math" xmlns:v="urn:schemas-microsoft-com:vml" xmlns:wp14="http://schemas.microsoft.com/office/word/2010/wordprocessingDrawing" xmlns:wp="http://schemas.openxmlformats.org/drawingml/2006/wordprocessingDrawing" xmlns:w10="urn:schemas-microsoft-com:office:word" xmlns:w="http://schemas.openxmlformats.org/wordprocessingml/2006/main" xmlns:w14="http://schemas.microsoft.com/office/word/2010/wordml" xmlns:w15="http://schemas.microsoft.com/office/word/2012/wordml" xmlns:w16se="http://schemas.microsoft.com/office/word/2015/wordml/symex" xmlns:wpg="http://schemas.microsoft.com/office/word/2010/wordprocessingGroup" xmlns:wpi="http://schemas.microsoft.com/office/word/2010/wordprocessingInk" xmlns:wne="http://schemas.microsoft.com/office/word/2006/wordml" xmlns:wps="http://schemas.microsoft.com/office/word/2010/wordprocessingShape" mc:Ignorable="w14 w15 w16se wp14">
   <w:p>
     <w:pPr>
       <w:spacing w:after="160"/>
@@ -5789,7 +6305,7 @@
 </file>
 
 <file path=word/footer5.xml><?xml version="1.0" encoding="utf-8"?>
-<w:ftr xmlns:wpc="http://schemas.microsoft.com/office/word/2010/wordprocessingCanvas" xmlns:cx="http://schemas.microsoft.com/office/drawing/2014/chartex" xmlns:cx1="http://schemas.microsoft.com/office/drawing/2015/9/8/chartex" xmlns:cx2="http://schemas.microsoft.com/office/drawing/2015/10/21/chartex" xmlns:cx3="http://schemas.microsoft.com/office/drawing/2016/5/9/chartex" xmlns:cx4="http://schemas.microsoft.com/office/drawing/2016/5/10/chartex" xmlns:cx5="http://schemas.microsoft.com/office/drawing/2016/5/11/chartex" xmlns:cx6="http://schemas.microsoft.com/office/drawing/2016/5/12/chartex" xmlns:cx7="http://schemas.microsoft.com/office/drawing/2016/5/13/chartex" xmlns:cx8="http://schemas.microsoft.com/office/drawing/2016/5/14/chartex" xmlns:mc="http://schemas.openxmlformats.org/markup-compatibility/2006" xmlns:aink="http://schemas.microsoft.com/office/drawing/2016/ink" xmlns:am3d="http://schemas.microsoft.com/office/drawing/2017/model3d" xmlns:o="urn:schemas-microsoft-com:office:office" xmlns:r="http://schemas.openxmlformats.org/officeDocument/2006/relationships" xmlns:m="http://schemas.openxmlformats.org/officeDocument/2006/math" xmlns:v="urn:schemas-microsoft-com:vml" xmlns:wp14="http://schemas.microsoft.com/office/word/2010/wordprocessingDrawing" xmlns:wp="http://schemas.openxmlformats.org/drawingml/2006/wordprocessingDrawing" xmlns:w10="urn:schemas-microsoft-com:office:word" xmlns:w="http://schemas.openxmlformats.org/wordprocessingml/2006/main" xmlns:w14="http://schemas.microsoft.com/office/word/2010/wordml" xmlns:w15="http://schemas.microsoft.com/office/word/2012/wordml" xmlns:w16cex="http://schemas.microsoft.com/office/word/2018/wordml/cex" xmlns:w16cid="http://schemas.microsoft.com/office/word/2016/wordml/cid" xmlns:w16="http://schemas.microsoft.com/office/word/2018/wordml" xmlns:w16sdtdh="http://schemas.microsoft.com/office/word/2020/wordml/sdtdatahash" xmlns:w16se="http://schemas.microsoft.com/office/word/2015/wordml/symex" xmlns:wpg="http://schemas.microsoft.com/office/word/2010/wordprocessingGroup" xmlns:wpi="http://schemas.microsoft.com/office/word/2010/wordprocessingInk" xmlns:wne="http://schemas.microsoft.com/office/word/2006/wordml" xmlns:wps="http://schemas.microsoft.com/office/word/2010/wordprocessingShape" mc:Ignorable="w14 w15 w16se w16cid w16 w16cex w16sdtdh wp14">
+<w:ftr xmlns:wpc="http://schemas.microsoft.com/office/word/2010/wordprocessingCanvas" xmlns:cx="http://schemas.microsoft.com/office/drawing/2014/chartex" xmlns:mc="http://schemas.openxmlformats.org/markup-compatibility/2006" xmlns:o="urn:schemas-microsoft-com:office:office" xmlns:r="http://schemas.openxmlformats.org/officeDocument/2006/relationships" xmlns:m="http://schemas.openxmlformats.org/officeDocument/2006/math" xmlns:v="urn:schemas-microsoft-com:vml" xmlns:wp14="http://schemas.microsoft.com/office/word/2010/wordprocessingDrawing" xmlns:wp="http://schemas.openxmlformats.org/drawingml/2006/wordprocessingDrawing" xmlns:w10="urn:schemas-microsoft-com:office:word" xmlns:w="http://schemas.openxmlformats.org/wordprocessingml/2006/main" xmlns:w14="http://schemas.microsoft.com/office/word/2010/wordml" xmlns:w15="http://schemas.microsoft.com/office/word/2012/wordml" xmlns:w16se="http://schemas.microsoft.com/office/word/2015/wordml/symex" xmlns:wpg="http://schemas.microsoft.com/office/word/2010/wordprocessingGroup" xmlns:wpi="http://schemas.microsoft.com/office/word/2010/wordprocessingInk" xmlns:wne="http://schemas.microsoft.com/office/word/2006/wordml" xmlns:wps="http://schemas.microsoft.com/office/word/2010/wordprocessingShape" mc:Ignorable="w14 w15 w16se wp14">
   <w:p>
     <w:pPr>
       <w:spacing w:after="160"/>
@@ -5801,7 +6317,7 @@
 </file>
 
 <file path=word/footer6.xml><?xml version="1.0" encoding="utf-8"?>
-<w:ftr xmlns:wpc="http://schemas.microsoft.com/office/word/2010/wordprocessingCanvas" xmlns:cx="http://schemas.microsoft.com/office/drawing/2014/chartex" xmlns:cx1="http://schemas.microsoft.com/office/drawing/2015/9/8/chartex" xmlns:cx2="http://schemas.microsoft.com/office/drawing/2015/10/21/chartex" xmlns:cx3="http://schemas.microsoft.com/office/drawing/2016/5/9/chartex" xmlns:cx4="http://schemas.microsoft.com/office/drawing/2016/5/10/chartex" xmlns:cx5="http://schemas.microsoft.com/office/drawing/2016/5/11/chartex" xmlns:cx6="http://schemas.microsoft.com/office/drawing/2016/5/12/chartex" xmlns:cx7="http://schemas.microsoft.com/office/drawing/2016/5/13/chartex" xmlns:cx8="http://schemas.microsoft.com/office/drawing/2016/5/14/chartex" xmlns:mc="http://schemas.openxmlformats.org/markup-compatibility/2006" xmlns:aink="http://schemas.microsoft.com/office/drawing/2016/ink" xmlns:am3d="http://schemas.microsoft.com/office/drawing/2017/model3d" xmlns:o="urn:schemas-microsoft-com:office:office" xmlns:r="http://schemas.openxmlformats.org/officeDocument/2006/relationships" xmlns:m="http://schemas.openxmlformats.org/officeDocument/2006/math" xmlns:v="urn:schemas-microsoft-com:vml" xmlns:wp14="http://schemas.microsoft.com/office/word/2010/wordprocessingDrawing" xmlns:wp="http://schemas.openxmlformats.org/drawingml/2006/wordprocessingDrawing" xmlns:w10="urn:schemas-microsoft-com:office:word" xmlns:w="http://schemas.openxmlformats.org/wordprocessingml/2006/main" xmlns:w14="http://schemas.microsoft.com/office/word/2010/wordml" xmlns:w15="http://schemas.microsoft.com/office/word/2012/wordml" xmlns:w16cex="http://schemas.microsoft.com/office/word/2018/wordml/cex" xmlns:w16cid="http://schemas.microsoft.com/office/word/2016/wordml/cid" xmlns:w16="http://schemas.microsoft.com/office/word/2018/wordml" xmlns:w16sdtdh="http://schemas.microsoft.com/office/word/2020/wordml/sdtdatahash" xmlns:w16se="http://schemas.microsoft.com/office/word/2015/wordml/symex" xmlns:wpg="http://schemas.microsoft.com/office/word/2010/wordprocessingGroup" xmlns:wpi="http://schemas.microsoft.com/office/word/2010/wordprocessingInk" xmlns:wne="http://schemas.microsoft.com/office/word/2006/wordml" xmlns:wps="http://schemas.microsoft.com/office/word/2010/wordprocessingShape" mc:Ignorable="w14 w15 w16se w16cid w16 w16cex w16sdtdh wp14">
+<w:ftr xmlns:wpc="http://schemas.microsoft.com/office/word/2010/wordprocessingCanvas" xmlns:cx="http://schemas.microsoft.com/office/drawing/2014/chartex" xmlns:mc="http://schemas.openxmlformats.org/markup-compatibility/2006" xmlns:o="urn:schemas-microsoft-com:office:office" xmlns:r="http://schemas.openxmlformats.org/officeDocument/2006/relationships" xmlns:m="http://schemas.openxmlformats.org/officeDocument/2006/math" xmlns:v="urn:schemas-microsoft-com:vml" xmlns:wp14="http://schemas.microsoft.com/office/word/2010/wordprocessingDrawing" xmlns:wp="http://schemas.openxmlformats.org/drawingml/2006/wordprocessingDrawing" xmlns:w10="urn:schemas-microsoft-com:office:word" xmlns:w="http://schemas.openxmlformats.org/wordprocessingml/2006/main" xmlns:w14="http://schemas.microsoft.com/office/word/2010/wordml" xmlns:w15="http://schemas.microsoft.com/office/word/2012/wordml" xmlns:w16se="http://schemas.microsoft.com/office/word/2015/wordml/symex" xmlns:wpg="http://schemas.microsoft.com/office/word/2010/wordprocessingGroup" xmlns:wpi="http://schemas.microsoft.com/office/word/2010/wordprocessingInk" xmlns:wne="http://schemas.microsoft.com/office/word/2006/wordml" xmlns:wps="http://schemas.microsoft.com/office/word/2010/wordprocessingShape" mc:Ignorable="w14 w15 w16se wp14">
   <w:p>
     <w:pPr>
       <w:spacing w:after="160"/>
@@ -5813,7 +6329,7 @@
 </file>
 
 <file path=word/footnotes.xml><?xml version="1.0" encoding="utf-8"?>
-<w:footnotes xmlns:wpc="http://schemas.microsoft.com/office/word/2010/wordprocessingCanvas" xmlns:cx="http://schemas.microsoft.com/office/drawing/2014/chartex" xmlns:cx1="http://schemas.microsoft.com/office/drawing/2015/9/8/chartex" xmlns:cx2="http://schemas.microsoft.com/office/drawing/2015/10/21/chartex" xmlns:cx3="http://schemas.microsoft.com/office/drawing/2016/5/9/chartex" xmlns:cx4="http://schemas.microsoft.com/office/drawing/2016/5/10/chartex" xmlns:cx5="http://schemas.microsoft.com/office/drawing/2016/5/11/chartex" xmlns:cx6="http://schemas.microsoft.com/office/drawing/2016/5/12/chartex" xmlns:cx7="http://schemas.microsoft.com/office/drawing/2016/5/13/chartex" xmlns:cx8="http://schemas.microsoft.com/office/drawing/2016/5/14/chartex" xmlns:mc="http://schemas.openxmlformats.org/markup-compatibility/2006" xmlns:aink="http://schemas.microsoft.com/office/drawing/2016/ink" xmlns:am3d="http://schemas.microsoft.com/office/drawing/2017/model3d" xmlns:o="urn:schemas-microsoft-com:office:office" xmlns:r="http://schemas.openxmlformats.org/officeDocument/2006/relationships" xmlns:m="http://schemas.openxmlformats.org/officeDocument/2006/math" xmlns:v="urn:schemas-microsoft-com:vml" xmlns:wp14="http://schemas.microsoft.com/office/word/2010/wordprocessingDrawing" xmlns:wp="http://schemas.openxmlformats.org/drawingml/2006/wordprocessingDrawing" xmlns:w10="urn:schemas-microsoft-com:office:word" xmlns:w="http://schemas.openxmlformats.org/wordprocessingml/2006/main" xmlns:w14="http://schemas.microsoft.com/office/word/2010/wordml" xmlns:w15="http://schemas.microsoft.com/office/word/2012/wordml" xmlns:w16cex="http://schemas.microsoft.com/office/word/2018/wordml/cex" xmlns:w16cid="http://schemas.microsoft.com/office/word/2016/wordml/cid" xmlns:w16="http://schemas.microsoft.com/office/word/2018/wordml" xmlns:w16sdtdh="http://schemas.microsoft.com/office/word/2020/wordml/sdtdatahash" xmlns:w16se="http://schemas.microsoft.com/office/word/2015/wordml/symex" xmlns:wpg="http://schemas.microsoft.com/office/word/2010/wordprocessingGroup" xmlns:wpi="http://schemas.microsoft.com/office/word/2010/wordprocessingInk" xmlns:wne="http://schemas.microsoft.com/office/word/2006/wordml" xmlns:wps="http://schemas.microsoft.com/office/word/2010/wordprocessingShape" mc:Ignorable="w14 w15 w16se w16cid w16 w16cex w16sdtdh wp14">
+<w:footnotes xmlns:wpc="http://schemas.microsoft.com/office/word/2010/wordprocessingCanvas" xmlns:cx="http://schemas.microsoft.com/office/drawing/2014/chartex" xmlns:mc="http://schemas.openxmlformats.org/markup-compatibility/2006" xmlns:o="urn:schemas-microsoft-com:office:office" xmlns:r="http://schemas.openxmlformats.org/officeDocument/2006/relationships" xmlns:m="http://schemas.openxmlformats.org/officeDocument/2006/math" xmlns:v="urn:schemas-microsoft-com:vml" xmlns:wp14="http://schemas.microsoft.com/office/word/2010/wordprocessingDrawing" xmlns:wp="http://schemas.openxmlformats.org/drawingml/2006/wordprocessingDrawing" xmlns:w10="urn:schemas-microsoft-com:office:word" xmlns:w="http://schemas.openxmlformats.org/wordprocessingml/2006/main" xmlns:w14="http://schemas.microsoft.com/office/word/2010/wordml" xmlns:w15="http://schemas.microsoft.com/office/word/2012/wordml" xmlns:w16se="http://schemas.microsoft.com/office/word/2015/wordml/symex" xmlns:wpg="http://schemas.microsoft.com/office/word/2010/wordprocessingGroup" xmlns:wpi="http://schemas.microsoft.com/office/word/2010/wordprocessingInk" xmlns:wne="http://schemas.microsoft.com/office/word/2006/wordml" xmlns:wps="http://schemas.microsoft.com/office/word/2010/wordprocessingShape" mc:Ignorable="w14 w15 w16se wp14">
   <w:footnote w:type="separator" w:id="-1">
     <w:p>
       <w:pPr>
@@ -5838,7 +6354,7 @@
 </file>
 
 <file path=word/numbering.xml><?xml version="1.0" encoding="utf-8"?>
-<w:numbering xmlns:wpc="http://schemas.microsoft.com/office/word/2010/wordprocessingCanvas" xmlns:cx="http://schemas.microsoft.com/office/drawing/2014/chartex" xmlns:cx1="http://schemas.microsoft.com/office/drawing/2015/9/8/chartex" xmlns:cx2="http://schemas.microsoft.com/office/drawing/2015/10/21/chartex" xmlns:cx3="http://schemas.microsoft.com/office/drawing/2016/5/9/chartex" xmlns:cx4="http://schemas.microsoft.com/office/drawing/2016/5/10/chartex" xmlns:cx5="http://schemas.microsoft.com/office/drawing/2016/5/11/chartex" xmlns:cx6="http://schemas.microsoft.com/office/drawing/2016/5/12/chartex" xmlns:cx7="http://schemas.microsoft.com/office/drawing/2016/5/13/chartex" xmlns:cx8="http://schemas.microsoft.com/office/drawing/2016/5/14/chartex" xmlns:mc="http://schemas.openxmlformats.org/markup-compatibility/2006" xmlns:aink="http://schemas.microsoft.com/office/drawing/2016/ink" xmlns:am3d="http://schemas.microsoft.com/office/drawing/2017/model3d" xmlns:o="urn:schemas-microsoft-com:office:office" xmlns:r="http://schemas.openxmlformats.org/officeDocument/2006/relationships" xmlns:m="http://schemas.openxmlformats.org/officeDocument/2006/math" xmlns:v="urn:schemas-microsoft-com:vml" xmlns:wp14="http://schemas.microsoft.com/office/word/2010/wordprocessingDrawing" xmlns:wp="http://schemas.openxmlformats.org/drawingml/2006/wordprocessingDrawing" xmlns:w10="urn:schemas-microsoft-com:office:word" xmlns:w="http://schemas.openxmlformats.org/wordprocessingml/2006/main" xmlns:w14="http://schemas.microsoft.com/office/word/2010/wordml" xmlns:w15="http://schemas.microsoft.com/office/word/2012/wordml" xmlns:w16cex="http://schemas.microsoft.com/office/word/2018/wordml/cex" xmlns:w16cid="http://schemas.microsoft.com/office/word/2016/wordml/cid" xmlns:w16="http://schemas.microsoft.com/office/word/2018/wordml" xmlns:w16sdtdh="http://schemas.microsoft.com/office/word/2020/wordml/sdtdatahash" xmlns:w16se="http://schemas.microsoft.com/office/word/2015/wordml/symex" xmlns:wpg="http://schemas.microsoft.com/office/word/2010/wordprocessingGroup" xmlns:wpi="http://schemas.microsoft.com/office/word/2010/wordprocessingInk" xmlns:wne="http://schemas.microsoft.com/office/word/2006/wordml" xmlns:wps="http://schemas.microsoft.com/office/word/2010/wordprocessingShape" mc:Ignorable="w14 w15 w16se w16cid w16 w16cex w16sdtdh wp14">
+<w:numbering xmlns:wpc="http://schemas.microsoft.com/office/word/2010/wordprocessingCanvas" xmlns:cx="http://schemas.microsoft.com/office/drawing/2014/chartex" xmlns:mc="http://schemas.openxmlformats.org/markup-compatibility/2006" xmlns:o="urn:schemas-microsoft-com:office:office" xmlns:r="http://schemas.openxmlformats.org/officeDocument/2006/relationships" xmlns:m="http://schemas.openxmlformats.org/officeDocument/2006/math" xmlns:v="urn:schemas-microsoft-com:vml" xmlns:wp14="http://schemas.microsoft.com/office/word/2010/wordprocessingDrawing" xmlns:wp="http://schemas.openxmlformats.org/drawingml/2006/wordprocessingDrawing" xmlns:w10="urn:schemas-microsoft-com:office:word" xmlns:w="http://schemas.openxmlformats.org/wordprocessingml/2006/main" xmlns:w14="http://schemas.microsoft.com/office/word/2010/wordml" xmlns:w15="http://schemas.microsoft.com/office/word/2012/wordml" xmlns:w16se="http://schemas.microsoft.com/office/word/2015/wordml/symex" xmlns:wpg="http://schemas.microsoft.com/office/word/2010/wordprocessingGroup" xmlns:wpi="http://schemas.microsoft.com/office/word/2010/wordprocessingInk" xmlns:wne="http://schemas.microsoft.com/office/word/2006/wordml" xmlns:wps="http://schemas.microsoft.com/office/word/2010/wordprocessingShape" mc:Ignorable="w14 w15 w16se wp14">
   <w:abstractNum w:abstractNumId="0" w15:restartNumberingAfterBreak="0">
     <w:nsid w:val="269F5FAB"/>
     <w:multiLevelType w:val="hybridMultilevel"/>
@@ -6614,7 +7130,7 @@
 </file>
 
 <file path=word/styles.xml><?xml version="1.0" encoding="utf-8"?>
-<w:styles xmlns:mc="http://schemas.openxmlformats.org/markup-compatibility/2006" xmlns:r="http://schemas.openxmlformats.org/officeDocument/2006/relationships" xmlns:w="http://schemas.openxmlformats.org/wordprocessingml/2006/main" xmlns:w14="http://schemas.microsoft.com/office/word/2010/wordml" xmlns:w15="http://schemas.microsoft.com/office/word/2012/wordml" xmlns:w16cex="http://schemas.microsoft.com/office/word/2018/wordml/cex" xmlns:w16cid="http://schemas.microsoft.com/office/word/2016/wordml/cid" xmlns:w16="http://schemas.microsoft.com/office/word/2018/wordml" xmlns:w16sdtdh="http://schemas.microsoft.com/office/word/2020/wordml/sdtdatahash" xmlns:w16se="http://schemas.microsoft.com/office/word/2015/wordml/symex" mc:Ignorable="w14 w15 w16se w16cid w16 w16cex w16sdtdh">
+<w:styles xmlns:mc="http://schemas.openxmlformats.org/markup-compatibility/2006" xmlns:r="http://schemas.openxmlformats.org/officeDocument/2006/relationships" xmlns:w="http://schemas.openxmlformats.org/wordprocessingml/2006/main" xmlns:w14="http://schemas.microsoft.com/office/word/2010/wordml" xmlns:w15="http://schemas.microsoft.com/office/word/2012/wordml" xmlns:w16se="http://schemas.microsoft.com/office/word/2015/wordml/symex" mc:Ignorable="w14 w15 w16se">
   <w:docDefaults>
     <w:rPrDefault>
       <w:rPr>
@@ -6630,7 +7146,7 @@
       </w:pPr>
     </w:pPrDefault>
   </w:docDefaults>
-  <w:latentStyles w:defLockedState="0" w:defUIPriority="99" w:defSemiHidden="0" w:defUnhideWhenUsed="0" w:defQFormat="0" w:count="376">
+  <w:latentStyles w:defLockedState="0" w:defUIPriority="99" w:defSemiHidden="0" w:defUnhideWhenUsed="0" w:defQFormat="0" w:count="371">
     <w:lsdException w:name="Normal" w:uiPriority="0" w:qFormat="1"/>
     <w:lsdException w:name="heading 1" w:uiPriority="9" w:qFormat="1"/>
     <w:lsdException w:name="heading 2" w:semiHidden="1" w:uiPriority="9" w:unhideWhenUsed="1" w:qFormat="1"/>
@@ -7002,11 +7518,6 @@
     <w:lsdException w:name="List Table 5 Dark Accent 6" w:uiPriority="50"/>
     <w:lsdException w:name="List Table 6 Colorful Accent 6" w:uiPriority="51"/>
     <w:lsdException w:name="List Table 7 Colorful Accent 6" w:uiPriority="52"/>
-    <w:lsdException w:name="Mention" w:semiHidden="1" w:unhideWhenUsed="1"/>
-    <w:lsdException w:name="Smart Hyperlink" w:semiHidden="1" w:unhideWhenUsed="1"/>
-    <w:lsdException w:name="Hashtag" w:semiHidden="1" w:unhideWhenUsed="1"/>
-    <w:lsdException w:name="Unresolved Mention" w:semiHidden="1" w:unhideWhenUsed="1"/>
-    <w:lsdException w:name="Smart Link" w:semiHidden="1" w:unhideWhenUsed="1"/>
   </w:latentStyles>
   <w:style w:type="paragraph" w:default="1" w:styleId="Normlny">
     <w:name w:val="Normal"/>
@@ -7048,6 +7559,7 @@
   <w:style w:type="character" w:default="1" w:styleId="Predvolenpsmoodseku">
     <w:name w:val="Default Paragraph Font"/>
     <w:uiPriority w:val="1"/>
+    <w:semiHidden/>
     <w:unhideWhenUsed/>
   </w:style>
   <w:style w:type="table" w:default="1" w:styleId="Normlnatabuka">
@@ -7436,7 +7948,7 @@
 </file>
 
 <file path=customXml/itemProps1.xml><?xml version="1.0" encoding="utf-8"?>
-<ds:datastoreItem xmlns:ds="http://schemas.openxmlformats.org/officeDocument/2006/customXml" ds:itemID="{8D7E7578-95EC-4121-9BB6-0CD6D7D4BF57}">
+<ds:datastoreItem xmlns:ds="http://schemas.openxmlformats.org/officeDocument/2006/customXml" ds:itemID="{C9E5B49D-D989-418F-BE82-F48102B0DA36}">
   <ds:schemaRefs>
     <ds:schemaRef ds:uri="http://schemas.openxmlformats.org/officeDocument/2006/bibliography"/>
   </ds:schemaRefs>

</xml_diff>

<commit_message>
(+) aktualna hodina, zostavajuci cas
</commit_message>
<xml_diff>
--- a/dokumentacia_hadar_kop.docx
+++ b/dokumentacia_hadar_kop.docx
@@ -1,6 +1,6 @@
 
 <file path=word/document.xml><?xml version="1.0" encoding="utf-8"?>
-<w:document xmlns:wpc="http://schemas.microsoft.com/office/word/2010/wordprocessingCanvas" xmlns:cx="http://schemas.microsoft.com/office/drawing/2014/chartex" xmlns:cx1="http://schemas.microsoft.com/office/drawing/2015/9/8/chartex" xmlns:cx2="http://schemas.microsoft.com/office/drawing/2015/10/21/chartex" xmlns:cx3="http://schemas.microsoft.com/office/drawing/2016/5/9/chartex" xmlns:cx4="http://schemas.microsoft.com/office/drawing/2016/5/10/chartex" xmlns:cx5="http://schemas.microsoft.com/office/drawing/2016/5/11/chartex" xmlns:cx6="http://schemas.microsoft.com/office/drawing/2016/5/12/chartex" xmlns:cx7="http://schemas.microsoft.com/office/drawing/2016/5/13/chartex" xmlns:cx8="http://schemas.microsoft.com/office/drawing/2016/5/14/chartex" xmlns:mc="http://schemas.openxmlformats.org/markup-compatibility/2006" xmlns:aink="http://schemas.microsoft.com/office/drawing/2016/ink" xmlns:am3d="http://schemas.microsoft.com/office/drawing/2017/model3d" xmlns:o="urn:schemas-microsoft-com:office:office" xmlns:r="http://schemas.openxmlformats.org/officeDocument/2006/relationships" xmlns:m="http://schemas.openxmlformats.org/officeDocument/2006/math" xmlns:v="urn:schemas-microsoft-com:vml" xmlns:wp14="http://schemas.microsoft.com/office/word/2010/wordprocessingDrawing" xmlns:wp="http://schemas.openxmlformats.org/drawingml/2006/wordprocessingDrawing" xmlns:w10="urn:schemas-microsoft-com:office:word" xmlns:w="http://schemas.openxmlformats.org/wordprocessingml/2006/main" xmlns:w14="http://schemas.microsoft.com/office/word/2010/wordml" xmlns:w15="http://schemas.microsoft.com/office/word/2012/wordml" xmlns:w16cex="http://schemas.microsoft.com/office/word/2018/wordml/cex" xmlns:w16cid="http://schemas.microsoft.com/office/word/2016/wordml/cid" xmlns:w16="http://schemas.microsoft.com/office/word/2018/wordml" xmlns:w16sdtdh="http://schemas.microsoft.com/office/word/2020/wordml/sdtdatahash" xmlns:w16se="http://schemas.microsoft.com/office/word/2015/wordml/symex" xmlns:wpg="http://schemas.microsoft.com/office/word/2010/wordprocessingGroup" xmlns:wpi="http://schemas.microsoft.com/office/word/2010/wordprocessingInk" xmlns:wne="http://schemas.microsoft.com/office/word/2006/wordml" xmlns:wps="http://schemas.microsoft.com/office/word/2010/wordprocessingShape" mc:Ignorable="w14 w15 w16se w16cid w16 w16cex w16sdtdh wp14">
+<w:document xmlns:wpc="http://schemas.microsoft.com/office/word/2010/wordprocessingCanvas" xmlns:cx="http://schemas.microsoft.com/office/drawing/2014/chartex" xmlns:mc="http://schemas.openxmlformats.org/markup-compatibility/2006" xmlns:o="urn:schemas-microsoft-com:office:office" xmlns:r="http://schemas.openxmlformats.org/officeDocument/2006/relationships" xmlns:m="http://schemas.openxmlformats.org/officeDocument/2006/math" xmlns:v="urn:schemas-microsoft-com:vml" xmlns:wp14="http://schemas.microsoft.com/office/word/2010/wordprocessingDrawing" xmlns:wp="http://schemas.openxmlformats.org/drawingml/2006/wordprocessingDrawing" xmlns:w10="urn:schemas-microsoft-com:office:word" xmlns:w="http://schemas.openxmlformats.org/wordprocessingml/2006/main" xmlns:w14="http://schemas.microsoft.com/office/word/2010/wordml" xmlns:w15="http://schemas.microsoft.com/office/word/2012/wordml" xmlns:w16se="http://schemas.microsoft.com/office/word/2015/wordml/symex" xmlns:wpg="http://schemas.microsoft.com/office/word/2010/wordprocessingGroup" xmlns:wpi="http://schemas.microsoft.com/office/word/2010/wordprocessingInk" xmlns:wne="http://schemas.microsoft.com/office/word/2006/wordml" xmlns:wps="http://schemas.microsoft.com/office/word/2010/wordprocessingShape" mc:Ignorable="w14 w15 w16se wp14">
   <w:body>
     <w:p>
       <w:pPr>
@@ -340,7 +340,7 @@
               </wp:inline>
             </w:drawing>
           </mc:Choice>
-          <mc:Fallback>
+          <mc:Fallback xmlns:w16sdtdh="http://schemas.microsoft.com/office/word/2020/wordml/sdtdatahash" xmlns:w16="http://schemas.microsoft.com/office/word/2018/wordml" xmlns:w16cid="http://schemas.microsoft.com/office/word/2016/wordml/cid" xmlns:w16cex="http://schemas.microsoft.com/office/word/2018/wordml/cex" xmlns:am3d="http://schemas.microsoft.com/office/drawing/2017/model3d" xmlns:aink="http://schemas.microsoft.com/office/drawing/2016/ink" xmlns:cx8="http://schemas.microsoft.com/office/drawing/2016/5/14/chartex" xmlns:cx7="http://schemas.microsoft.com/office/drawing/2016/5/13/chartex" xmlns:cx6="http://schemas.microsoft.com/office/drawing/2016/5/12/chartex" xmlns:cx5="http://schemas.microsoft.com/office/drawing/2016/5/11/chartex" xmlns:cx4="http://schemas.microsoft.com/office/drawing/2016/5/10/chartex" xmlns:cx3="http://schemas.microsoft.com/office/drawing/2016/5/9/chartex" xmlns:cx2="http://schemas.microsoft.com/office/drawing/2015/10/21/chartex" xmlns:cx1="http://schemas.microsoft.com/office/drawing/2015/9/8/chartex">
             <w:pict>
               <v:group w14:anchorId="0896854F" id="Group 8449" o:spid="_x0000_s1026" style="width:442.25pt;height:1.45pt;mso-position-horizontal-relative:char;mso-position-vertical-relative:line" coordsize="56168,182" o:gfxdata="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">
                 <v:shape id="Shape 10824" o:spid="_x0000_s1027" style="position:absolute;width:56168;height:182;visibility:visible;mso-wrap-style:square;v-text-anchor:top" coordsize="5616829,18288" o:gfxdata="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" path="m,l5616829,r,18288l,18288,,e" fillcolor="black" stroked="f" strokeweight="0">
@@ -2574,72 +2574,21 @@
         <w:pStyle w:val="podnadpisy"/>
       </w:pPr>
       <w:r>
-        <w:t>Framework Flutter</w:t>
-      </w:r>
-    </w:p>
-    <w:p>
-      <w:pPr>
-        <w:ind w:firstLine="272"/>
-      </w:pPr>
-      <w:r>
-        <w:t xml:space="preserve">Flutter je </w:t>
-      </w:r>
-      <w:r>
-        <w:t>vyvíjaný</w:t>
-      </w:r>
-      <w:r>
-        <w:t xml:space="preserve"> spoločnosťou Google. Prvá verziu Flutteru, pod názvom Sky, bola vydaná v roku 2005. Prvou stabilnou verziou bola verzia 1.0 ktorá bola </w:t>
-      </w:r>
-      <w:r>
-        <w:t>predstavená</w:t>
-      </w:r>
-      <w:r>
-        <w:t xml:space="preserve"> </w:t>
-      </w:r>
-      <w:r>
-        <w:t xml:space="preserve">4. Decembra 2018. </w:t>
-      </w:r>
-      <w:r>
-        <w:t>Nasledujúcou</w:t>
-      </w:r>
-      <w:r>
-        <w:t xml:space="preserve"> veľkou stabilnou verziou je Flutter 2.0, predstavenou 3. Marca 2021 v ktorej bola po prvý krát pridaná podpora pre web a </w:t>
-      </w:r>
-      <w:r>
-        <w:t xml:space="preserve">desktop </w:t>
-      </w:r>
-      <w:r>
-        <w:t>aplikácie.</w:t>
-      </w:r>
-    </w:p>
-    <w:p>
-      <w:pPr>
-        <w:ind w:firstLine="272"/>
-      </w:pPr>
-      <w:r>
         <w:rPr>
           <w:noProof/>
         </w:rPr>
         <w:drawing>
-          <wp:anchor distT="0" distB="0" distL="114300" distR="114300" simplePos="0" relativeHeight="251664384" behindDoc="1" locked="0" layoutInCell="1" allowOverlap="1" wp14:anchorId="635E71C9" wp14:editId="1E387A92">
+          <wp:anchor distT="0" distB="0" distL="114300" distR="114300" simplePos="0" relativeHeight="251664384" behindDoc="1" locked="0" layoutInCell="1" allowOverlap="1" wp14:anchorId="635E71C9" wp14:editId="7C885BF9">
             <wp:simplePos x="0" y="0"/>
             <wp:positionH relativeFrom="page">
-              <wp:posOffset>4765631</wp:posOffset>
+              <wp:posOffset>2604250</wp:posOffset>
             </wp:positionH>
             <wp:positionV relativeFrom="paragraph">
-              <wp:posOffset>1781972</wp:posOffset>
+              <wp:posOffset>443172</wp:posOffset>
             </wp:positionV>
             <wp:extent cx="2695575" cy="2211070"/>
             <wp:effectExtent l="0" t="0" r="9525" b="0"/>
-            <wp:wrapTight wrapText="bothSides">
-              <wp:wrapPolygon edited="0">
-                <wp:start x="0" y="0"/>
-                <wp:lineTo x="0" y="21401"/>
-                <wp:lineTo x="21524" y="21401"/>
-                <wp:lineTo x="21524" y="0"/>
-                <wp:lineTo x="0" y="0"/>
-              </wp:wrapPolygon>
-            </wp:wrapTight>
+            <wp:wrapTopAndBottom/>
             <wp:docPr id="1" name="Obrázok 1"/>
             <wp:cNvGraphicFramePr>
               <a:graphicFrameLocks xmlns:a="http://schemas.openxmlformats.org/drawingml/2006/main" noChangeAspect="1"/>
@@ -2691,6 +2640,26 @@
           </wp:anchor>
         </w:drawing>
       </w:r>
+      <w:proofErr w:type="spellStart"/>
+      <w:r>
+        <w:t>Framework</w:t>
+      </w:r>
+      <w:proofErr w:type="spellEnd"/>
+      <w:r>
+        <w:t xml:space="preserve"> </w:t>
+      </w:r>
+      <w:proofErr w:type="spellStart"/>
+      <w:r>
+        <w:t>Flutter</w:t>
+      </w:r>
+      <w:bookmarkStart w:id="1" w:name="_GoBack"/>
+      <w:bookmarkEnd w:id="1"/>
+      <w:proofErr w:type="spellEnd"/>
+    </w:p>
+    <w:p>
+      <w:pPr>
+        <w:ind w:firstLine="272"/>
+      </w:pPr>
       <w:r>
         <w:rPr>
           <w:noProof/>
@@ -2698,24 +2667,17 @@
         <mc:AlternateContent>
           <mc:Choice Requires="wps">
             <w:drawing>
-              <wp:anchor distT="0" distB="0" distL="114300" distR="114300" simplePos="0" relativeHeight="251666432" behindDoc="1" locked="0" layoutInCell="1" allowOverlap="1" wp14:anchorId="3D4810D8" wp14:editId="614A87F6">
+              <wp:anchor distT="0" distB="0" distL="114300" distR="114300" simplePos="0" relativeHeight="251666432" behindDoc="1" locked="0" layoutInCell="1" allowOverlap="1" wp14:anchorId="3D4810D8" wp14:editId="281877E5">
                 <wp:simplePos x="0" y="0"/>
                 <wp:positionH relativeFrom="column">
-                  <wp:posOffset>3557905</wp:posOffset>
+                  <wp:posOffset>1506855</wp:posOffset>
                 </wp:positionH>
                 <wp:positionV relativeFrom="paragraph">
-                  <wp:posOffset>4060825</wp:posOffset>
+                  <wp:posOffset>2367915</wp:posOffset>
                 </wp:positionV>
                 <wp:extent cx="2695575" cy="635"/>
-                <wp:effectExtent l="0" t="0" r="0" b="0"/>
-                <wp:wrapTight wrapText="bothSides">
-                  <wp:wrapPolygon edited="0">
-                    <wp:start x="0" y="0"/>
-                    <wp:lineTo x="0" y="21600"/>
-                    <wp:lineTo x="21600" y="21600"/>
-                    <wp:lineTo x="21600" y="0"/>
-                  </wp:wrapPolygon>
-                </wp:wrapTight>
+                <wp:effectExtent l="0" t="0" r="9525" b="8255"/>
+                <wp:wrapTopAndBottom/>
                 <wp:docPr id="3" name="Textové pole 3"/>
                 <wp:cNvGraphicFramePr/>
                 <a:graphic xmlns:a="http://schemas.openxmlformats.org/drawingml/2006/main">
@@ -2752,14 +2714,27 @@
                             <w:r>
                               <w:t xml:space="preserve">O </w:t>
                             </w:r>
-                            <w:fldSimple w:instr=" SEQ O \* ARABIC ">
-                              <w:r>
-                                <w:rPr>
-                                  <w:noProof/>
-                                </w:rPr>
-                                <w:t>1</w:t>
-                              </w:r>
-                            </w:fldSimple>
+                            <w:r>
+                              <w:fldChar w:fldCharType="begin"/>
+                            </w:r>
+                            <w:r>
+                              <w:instrText xml:space="preserve"> SEQ O \* ARABIC </w:instrText>
+                            </w:r>
+                            <w:r>
+                              <w:fldChar w:fldCharType="separate"/>
+                            </w:r>
+                            <w:r>
+                              <w:rPr>
+                                <w:noProof/>
+                              </w:rPr>
+                              <w:t>1</w:t>
+                            </w:r>
+                            <w:r>
+                              <w:rPr>
+                                <w:noProof/>
+                              </w:rPr>
+                              <w:fldChar w:fldCharType="end"/>
+                            </w:r>
                             <w:r>
                               <w:t xml:space="preserve"> - Flutter Architektúra</w:t>
                             </w:r>
@@ -2784,7 +2759,7 @@
                 <v:stroke joinstyle="miter"/>
                 <v:path gradientshapeok="t" o:connecttype="rect"/>
               </v:shapetype>
-              <v:shape id="Textové pole 3" o:spid="_x0000_s1026" type="#_x0000_t202" style="position:absolute;left:0;text-align:left;margin-left:280.15pt;margin-top:319.75pt;width:212.25pt;height:.05pt;z-index:-251650048;visibility:visible;mso-wrap-style:square;mso-wrap-distance-left:9pt;mso-wrap-distance-top:0;mso-wrap-distance-right:9pt;mso-wrap-distance-bottom:0;mso-position-horizontal:absolute;mso-position-horizontal-relative:text;mso-position-vertical:absolute;mso-position-vertical-relative:text;v-text-anchor:top" o:gfxdata="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" stroked="f">
+              <v:shape id="Textové pole 3" o:spid="_x0000_s1026" type="#_x0000_t202" style="position:absolute;left:0;text-align:left;margin-left:118.65pt;margin-top:186.45pt;width:212.25pt;height:.05pt;z-index:-251650048;visibility:visible;mso-wrap-style:square;mso-wrap-distance-left:9pt;mso-wrap-distance-top:0;mso-wrap-distance-right:9pt;mso-wrap-distance-bottom:0;mso-position-horizontal:absolute;mso-position-horizontal-relative:text;mso-position-vertical:absolute;mso-position-vertical-relative:text;v-text-anchor:top" o:gfxdata="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" stroked="f">
                 <v:textbox style="mso-fit-shape-to-text:t" inset="0,0,0,0">
                   <w:txbxContent>
                     <w:p>
@@ -2800,28 +2775,88 @@
                       <w:r>
                         <w:t xml:space="preserve">O </w:t>
                       </w:r>
-                      <w:fldSimple w:instr=" SEQ O \* ARABIC ">
-                        <w:r>
-                          <w:rPr>
-                            <w:noProof/>
-                          </w:rPr>
-                          <w:t>1</w:t>
-                        </w:r>
-                      </w:fldSimple>
+                      <w:r>
+                        <w:fldChar w:fldCharType="begin"/>
+                      </w:r>
+                      <w:r>
+                        <w:instrText xml:space="preserve"> SEQ O \* ARABIC </w:instrText>
+                      </w:r>
+                      <w:r>
+                        <w:fldChar w:fldCharType="separate"/>
+                      </w:r>
+                      <w:r>
+                        <w:rPr>
+                          <w:noProof/>
+                        </w:rPr>
+                        <w:t>1</w:t>
+                      </w:r>
+                      <w:r>
+                        <w:rPr>
+                          <w:noProof/>
+                        </w:rPr>
+                        <w:fldChar w:fldCharType="end"/>
+                      </w:r>
                       <w:r>
                         <w:t xml:space="preserve"> - Flutter Architektúra</w:t>
                       </w:r>
                     </w:p>
                   </w:txbxContent>
                 </v:textbox>
-                <w10:wrap type="tight"/>
+                <w10:wrap type="topAndBottom"/>
               </v:shape>
             </w:pict>
           </mc:Fallback>
         </mc:AlternateContent>
       </w:r>
-      <w:r>
-        <w:t xml:space="preserve">Flutter je multiplatformové, open-source, SDK určené na vývoj aplikácií </w:t>
+      <w:proofErr w:type="spellStart"/>
+      <w:r>
+        <w:t>Flutter</w:t>
+      </w:r>
+      <w:proofErr w:type="spellEnd"/>
+      <w:r>
+        <w:t xml:space="preserve"> je </w:t>
+      </w:r>
+      <w:r>
+        <w:t>vyvíjaný</w:t>
+      </w:r>
+      <w:r>
+        <w:t xml:space="preserve"> spoločnosťou Google. Prvá verziu Flutteru, pod názvom Sky, bola vydaná v roku 2005. Prvou stabilnou verziou bola verzia 1.0 ktorá bola </w:t>
+      </w:r>
+      <w:r>
+        <w:t>predstavená</w:t>
+      </w:r>
+      <w:r>
+        <w:t xml:space="preserve"> </w:t>
+      </w:r>
+      <w:r>
+        <w:t xml:space="preserve">4. Decembra 2018. </w:t>
+      </w:r>
+      <w:r>
+        <w:t>Nasledujúcou</w:t>
+      </w:r>
+      <w:r>
+        <w:t xml:space="preserve"> veľkou stabilnou verziou je Flutter 2.0, predstavenou 3. Marca 2021 v ktorej bola po prvý krát pridaná podpora pre web a desktop aplikácie.</w:t>
+      </w:r>
+    </w:p>
+    <w:p>
+      <w:pPr>
+        <w:ind w:firstLine="272"/>
+      </w:pPr>
+      <w:proofErr w:type="spellStart"/>
+      <w:r>
+        <w:t>Flutter</w:t>
+      </w:r>
+      <w:proofErr w:type="spellEnd"/>
+      <w:r>
+        <w:t xml:space="preserve"> je multiplatformové, </w:t>
+      </w:r>
+      <w:proofErr w:type="spellStart"/>
+      <w:r>
+        <w:t>open-source</w:t>
+      </w:r>
+      <w:proofErr w:type="spellEnd"/>
+      <w:r>
+        <w:t xml:space="preserve">, SDK určené na vývoj aplikácií </w:t>
       </w:r>
       <w:r>
         <w:t xml:space="preserve">pre </w:t>
@@ -2989,8 +3024,13 @@
       <w:pPr>
         <w:ind w:firstLine="272"/>
       </w:pPr>
-      <w:r>
-        <w:t xml:space="preserve">Flutter sa dá rozdeliť na rôzne vrstvy, od </w:t>
+      <w:proofErr w:type="spellStart"/>
+      <w:r>
+        <w:t>Flutter</w:t>
+      </w:r>
+      <w:proofErr w:type="spellEnd"/>
+      <w:r>
+        <w:t xml:space="preserve"> sa dá rozdeliť na rôzne vrstvy, od </w:t>
       </w:r>
       <w:r>
         <w:t>najnižšej</w:t>
@@ -3040,6 +3080,7 @@
           <w:b/>
           <w:bCs/>
         </w:rPr>
+        <w:lastRenderedPageBreak/>
         <w:t xml:space="preserve">Vrstva </w:t>
       </w:r>
       <w:r>
@@ -3122,10 +3163,7 @@
         <w:t>vykresľova</w:t>
       </w:r>
       <w:r>
-        <w:t>teľný</w:t>
-      </w:r>
-      <w:r>
-        <w:t xml:space="preserve"> </w:t>
+        <w:t xml:space="preserve">teľný </w:t>
       </w:r>
       <w:r>
         <w:t xml:space="preserve">objekt z vrstvy </w:t>
@@ -3253,6 +3291,7 @@
     </w:p>
     <w:p>
       <w:r>
+        <w:lastRenderedPageBreak/>
         <w:t xml:space="preserve">Prehľadne, ale podrobne sa charakterizuje súbor vzoriek, miesto a spôsob ich odberu. </w:t>
       </w:r>
     </w:p>
@@ -3412,6 +3451,7 @@
     </w:p>
     <w:p>
       <w:r>
+        <w:lastRenderedPageBreak/>
         <w:t xml:space="preserve">Rozsiahlejšie tabuľky a grafy sa obyčajne umiestňujú do príloh, pričom v texte sa musia nachádzať odkazy na ne. Na tie najdôležitejšie výsledky musí byť čitateľ v texte upozornený. </w:t>
       </w:r>
     </w:p>
@@ -3435,11 +3475,7 @@
     </w:p>
     <w:p>
       <w:r>
-        <w:t xml:space="preserve">V tejto časti sa nachádzajú úvahy a porovnania vlastných výsledkov s výsledkami, ktoré dosiahli v danej oblasti iní autori. V tejto časti sa interpretujú najdôležitejšie a </w:t>
-      </w:r>
-      <w:r>
-        <w:lastRenderedPageBreak/>
-        <w:t>najvýznamnejšie zistenia a výsledky, hlavne tie, ktoré majú veľký význam vo vzťahu k riešenému problému. Diskusia musí dávať odpovede na otázky a ciele vytýčené v úvode práce. V tejto časti autor vyjadruje svoje názory a postrehy ku skúmanej problematike. Výsledky porovnáva s literatúrou a vyvodzuje z nich vlastné závery – dedukcie. Medzi ne patrí aj konkrétne vlastné riešenie, alebo vlastný návrh na vyriešenie problému, ktorý práca sleduje. Tieto časti treba osobitne vyzdvihnúť, napísať, ako by sa dali vlastné výsledky, zistenia, návrhy či poznatky autora uplatniť v praxi.</w:t>
+        <w:t>V tejto časti sa nachádzajú úvahy a porovnania vlastných výsledkov s výsledkami, ktoré dosiahli v danej oblasti iní autori. V tejto časti sa interpretujú najdôležitejšie a najvýznamnejšie zistenia a výsledky, hlavne tie, ktoré majú veľký význam vo vzťahu k riešenému problému. Diskusia musí dávať odpovede na otázky a ciele vytýčené v úvode práce. V tejto časti autor vyjadruje svoje názory a postrehy ku skúmanej problematike. Výsledky porovnáva s literatúrou a vyvodzuje z nich vlastné závery – dedukcie. Medzi ne patrí aj konkrétne vlastné riešenie, alebo vlastný návrh na vyriešenie problému, ktorý práca sleduje. Tieto časti treba osobitne vyzdvihnúť, napísať, ako by sa dali vlastné výsledky, zistenia, návrhy či poznatky autora uplatniť v praxi.</w:t>
       </w:r>
       <w:r>
         <w:rPr>
@@ -3523,47 +3559,47 @@
     </w:p>
     <w:p>
       <w:r>
-        <w:t xml:space="preserve"> </w:t>
-      </w:r>
-    </w:p>
-    <w:p>
-      <w:r>
-        <w:t xml:space="preserve"> </w:t>
-      </w:r>
-    </w:p>
-    <w:p>
-      <w:r>
-        <w:t xml:space="preserve"> </w:t>
-      </w:r>
-    </w:p>
-    <w:p>
-      <w:r>
-        <w:t xml:space="preserve"> </w:t>
-      </w:r>
-    </w:p>
-    <w:p>
-      <w:r>
-        <w:t xml:space="preserve"> </w:t>
-      </w:r>
-    </w:p>
-    <w:p>
-      <w:r>
-        <w:t xml:space="preserve"> </w:t>
-      </w:r>
-    </w:p>
-    <w:p>
-      <w:r>
-        <w:t xml:space="preserve"> </w:t>
-      </w:r>
-    </w:p>
-    <w:p>
-      <w:r>
-        <w:t xml:space="preserve"> </w:t>
-      </w:r>
-    </w:p>
-    <w:p>
-      <w:r>
         <w:lastRenderedPageBreak/>
+        <w:t xml:space="preserve"> </w:t>
+      </w:r>
+    </w:p>
+    <w:p>
+      <w:r>
+        <w:t xml:space="preserve"> </w:t>
+      </w:r>
+    </w:p>
+    <w:p>
+      <w:r>
+        <w:t xml:space="preserve"> </w:t>
+      </w:r>
+    </w:p>
+    <w:p>
+      <w:r>
+        <w:t xml:space="preserve"> </w:t>
+      </w:r>
+    </w:p>
+    <w:p>
+      <w:r>
+        <w:t xml:space="preserve"> </w:t>
+      </w:r>
+    </w:p>
+    <w:p>
+      <w:r>
+        <w:t xml:space="preserve"> </w:t>
+      </w:r>
+    </w:p>
+    <w:p>
+      <w:r>
+        <w:t xml:space="preserve"> </w:t>
+      </w:r>
+    </w:p>
+    <w:p>
+      <w:r>
+        <w:t xml:space="preserve"> </w:t>
+      </w:r>
+    </w:p>
+    <w:p>
+      <w:r>
         <w:t xml:space="preserve"> </w:t>
       </w:r>
     </w:p>
@@ -3668,6 +3704,7 @@
     </w:p>
     <w:p>
       <w:r>
+        <w:lastRenderedPageBreak/>
         <w:t xml:space="preserve"> </w:t>
       </w:r>
     </w:p>
@@ -3701,7 +3738,6 @@
         <w:ind w:left="782"/>
       </w:pPr>
       <w:r>
-        <w:lastRenderedPageBreak/>
         <w:t xml:space="preserve">RESUME </w:t>
       </w:r>
     </w:p>
@@ -4307,7 +4343,7 @@
 </file>
 
 <file path=word/endnotes.xml><?xml version="1.0" encoding="utf-8"?>
-<w:endnotes xmlns:wpc="http://schemas.microsoft.com/office/word/2010/wordprocessingCanvas" xmlns:cx="http://schemas.microsoft.com/office/drawing/2014/chartex" xmlns:cx1="http://schemas.microsoft.com/office/drawing/2015/9/8/chartex" xmlns:cx2="http://schemas.microsoft.com/office/drawing/2015/10/21/chartex" xmlns:cx3="http://schemas.microsoft.com/office/drawing/2016/5/9/chartex" xmlns:cx4="http://schemas.microsoft.com/office/drawing/2016/5/10/chartex" xmlns:cx5="http://schemas.microsoft.com/office/drawing/2016/5/11/chartex" xmlns:cx6="http://schemas.microsoft.com/office/drawing/2016/5/12/chartex" xmlns:cx7="http://schemas.microsoft.com/office/drawing/2016/5/13/chartex" xmlns:cx8="http://schemas.microsoft.com/office/drawing/2016/5/14/chartex" xmlns:mc="http://schemas.openxmlformats.org/markup-compatibility/2006" xmlns:aink="http://schemas.microsoft.com/office/drawing/2016/ink" xmlns:am3d="http://schemas.microsoft.com/office/drawing/2017/model3d" xmlns:o="urn:schemas-microsoft-com:office:office" xmlns:r="http://schemas.openxmlformats.org/officeDocument/2006/relationships" xmlns:m="http://schemas.openxmlformats.org/officeDocument/2006/math" xmlns:v="urn:schemas-microsoft-com:vml" xmlns:wp14="http://schemas.microsoft.com/office/word/2010/wordprocessingDrawing" xmlns:wp="http://schemas.openxmlformats.org/drawingml/2006/wordprocessingDrawing" xmlns:w10="urn:schemas-microsoft-com:office:word" xmlns:w="http://schemas.openxmlformats.org/wordprocessingml/2006/main" xmlns:w14="http://schemas.microsoft.com/office/word/2010/wordml" xmlns:w15="http://schemas.microsoft.com/office/word/2012/wordml" xmlns:w16cex="http://schemas.microsoft.com/office/word/2018/wordml/cex" xmlns:w16cid="http://schemas.microsoft.com/office/word/2016/wordml/cid" xmlns:w16="http://schemas.microsoft.com/office/word/2018/wordml" xmlns:w16sdtdh="http://schemas.microsoft.com/office/word/2020/wordml/sdtdatahash" xmlns:w16se="http://schemas.microsoft.com/office/word/2015/wordml/symex" xmlns:wpg="http://schemas.microsoft.com/office/word/2010/wordprocessingGroup" xmlns:wpi="http://schemas.microsoft.com/office/word/2010/wordprocessingInk" xmlns:wne="http://schemas.microsoft.com/office/word/2006/wordml" xmlns:wps="http://schemas.microsoft.com/office/word/2010/wordprocessingShape" mc:Ignorable="w14 w15 w16se w16cid w16 w16cex w16sdtdh wp14">
+<w:endnotes xmlns:wpc="http://schemas.microsoft.com/office/word/2010/wordprocessingCanvas" xmlns:cx="http://schemas.microsoft.com/office/drawing/2014/chartex" xmlns:mc="http://schemas.openxmlformats.org/markup-compatibility/2006" xmlns:o="urn:schemas-microsoft-com:office:office" xmlns:r="http://schemas.openxmlformats.org/officeDocument/2006/relationships" xmlns:m="http://schemas.openxmlformats.org/officeDocument/2006/math" xmlns:v="urn:schemas-microsoft-com:vml" xmlns:wp14="http://schemas.microsoft.com/office/word/2010/wordprocessingDrawing" xmlns:wp="http://schemas.openxmlformats.org/drawingml/2006/wordprocessingDrawing" xmlns:w10="urn:schemas-microsoft-com:office:word" xmlns:w="http://schemas.openxmlformats.org/wordprocessingml/2006/main" xmlns:w14="http://schemas.microsoft.com/office/word/2010/wordml" xmlns:w15="http://schemas.microsoft.com/office/word/2012/wordml" xmlns:w16se="http://schemas.microsoft.com/office/word/2015/wordml/symex" xmlns:wpg="http://schemas.microsoft.com/office/word/2010/wordprocessingGroup" xmlns:wpi="http://schemas.microsoft.com/office/word/2010/wordprocessingInk" xmlns:wne="http://schemas.microsoft.com/office/word/2006/wordml" xmlns:wps="http://schemas.microsoft.com/office/word/2010/wordprocessingShape" mc:Ignorable="w14 w15 w16se wp14">
   <w:endnote w:type="separator" w:id="-1">
     <w:p>
       <w:r>
@@ -4326,7 +4362,7 @@
 </file>
 
 <file path=word/footer1.xml><?xml version="1.0" encoding="utf-8"?>
-<w:ftr xmlns:wpc="http://schemas.microsoft.com/office/word/2010/wordprocessingCanvas" xmlns:cx="http://schemas.microsoft.com/office/drawing/2014/chartex" xmlns:cx1="http://schemas.microsoft.com/office/drawing/2015/9/8/chartex" xmlns:cx2="http://schemas.microsoft.com/office/drawing/2015/10/21/chartex" xmlns:cx3="http://schemas.microsoft.com/office/drawing/2016/5/9/chartex" xmlns:cx4="http://schemas.microsoft.com/office/drawing/2016/5/10/chartex" xmlns:cx5="http://schemas.microsoft.com/office/drawing/2016/5/11/chartex" xmlns:cx6="http://schemas.microsoft.com/office/drawing/2016/5/12/chartex" xmlns:cx7="http://schemas.microsoft.com/office/drawing/2016/5/13/chartex" xmlns:cx8="http://schemas.microsoft.com/office/drawing/2016/5/14/chartex" xmlns:mc="http://schemas.openxmlformats.org/markup-compatibility/2006" xmlns:aink="http://schemas.microsoft.com/office/drawing/2016/ink" xmlns:am3d="http://schemas.microsoft.com/office/drawing/2017/model3d" xmlns:o="urn:schemas-microsoft-com:office:office" xmlns:r="http://schemas.openxmlformats.org/officeDocument/2006/relationships" xmlns:m="http://schemas.openxmlformats.org/officeDocument/2006/math" xmlns:v="urn:schemas-microsoft-com:vml" xmlns:wp14="http://schemas.microsoft.com/office/word/2010/wordprocessingDrawing" xmlns:wp="http://schemas.openxmlformats.org/drawingml/2006/wordprocessingDrawing" xmlns:w10="urn:schemas-microsoft-com:office:word" xmlns:w="http://schemas.openxmlformats.org/wordprocessingml/2006/main" xmlns:w14="http://schemas.microsoft.com/office/word/2010/wordml" xmlns:w15="http://schemas.microsoft.com/office/word/2012/wordml" xmlns:w16cex="http://schemas.microsoft.com/office/word/2018/wordml/cex" xmlns:w16cid="http://schemas.microsoft.com/office/word/2016/wordml/cid" xmlns:w16="http://schemas.microsoft.com/office/word/2018/wordml" xmlns:w16sdtdh="http://schemas.microsoft.com/office/word/2020/wordml/sdtdatahash" xmlns:w16se="http://schemas.microsoft.com/office/word/2015/wordml/symex" xmlns:wpg="http://schemas.microsoft.com/office/word/2010/wordprocessingGroup" xmlns:wpi="http://schemas.microsoft.com/office/word/2010/wordprocessingInk" xmlns:wne="http://schemas.microsoft.com/office/word/2006/wordml" xmlns:wps="http://schemas.microsoft.com/office/word/2010/wordprocessingShape" mc:Ignorable="w14 w15 w16se w16cid w16 w16cex w16sdtdh wp14">
+<w:ftr xmlns:wpc="http://schemas.microsoft.com/office/word/2010/wordprocessingCanvas" xmlns:cx="http://schemas.microsoft.com/office/drawing/2014/chartex" xmlns:mc="http://schemas.openxmlformats.org/markup-compatibility/2006" xmlns:o="urn:schemas-microsoft-com:office:office" xmlns:r="http://schemas.openxmlformats.org/officeDocument/2006/relationships" xmlns:m="http://schemas.openxmlformats.org/officeDocument/2006/math" xmlns:v="urn:schemas-microsoft-com:vml" xmlns:wp14="http://schemas.microsoft.com/office/word/2010/wordprocessingDrawing" xmlns:wp="http://schemas.openxmlformats.org/drawingml/2006/wordprocessingDrawing" xmlns:w10="urn:schemas-microsoft-com:office:word" xmlns:w="http://schemas.openxmlformats.org/wordprocessingml/2006/main" xmlns:w14="http://schemas.microsoft.com/office/word/2010/wordml" xmlns:w15="http://schemas.microsoft.com/office/word/2012/wordml" xmlns:w16se="http://schemas.microsoft.com/office/word/2015/wordml/symex" xmlns:wpg="http://schemas.microsoft.com/office/word/2010/wordprocessingGroup" xmlns:wpi="http://schemas.microsoft.com/office/word/2010/wordprocessingInk" xmlns:wne="http://schemas.microsoft.com/office/word/2006/wordml" xmlns:wps="http://schemas.microsoft.com/office/word/2010/wordprocessingShape" mc:Ignorable="w14 w15 w16se wp14">
   <w:p>
     <w:r>
       <w:fldChar w:fldCharType="begin"/>
@@ -4371,13 +4407,13 @@
 </file>
 
 <file path=word/footer2.xml><?xml version="1.0" encoding="utf-8"?>
-<w:ftr xmlns:wpc="http://schemas.microsoft.com/office/word/2010/wordprocessingCanvas" xmlns:cx="http://schemas.microsoft.com/office/drawing/2014/chartex" xmlns:cx1="http://schemas.microsoft.com/office/drawing/2015/9/8/chartex" xmlns:cx2="http://schemas.microsoft.com/office/drawing/2015/10/21/chartex" xmlns:cx3="http://schemas.microsoft.com/office/drawing/2016/5/9/chartex" xmlns:cx4="http://schemas.microsoft.com/office/drawing/2016/5/10/chartex" xmlns:cx5="http://schemas.microsoft.com/office/drawing/2016/5/11/chartex" xmlns:cx6="http://schemas.microsoft.com/office/drawing/2016/5/12/chartex" xmlns:cx7="http://schemas.microsoft.com/office/drawing/2016/5/13/chartex" xmlns:cx8="http://schemas.microsoft.com/office/drawing/2016/5/14/chartex" xmlns:mc="http://schemas.openxmlformats.org/markup-compatibility/2006" xmlns:aink="http://schemas.microsoft.com/office/drawing/2016/ink" xmlns:am3d="http://schemas.microsoft.com/office/drawing/2017/model3d" xmlns:o="urn:schemas-microsoft-com:office:office" xmlns:r="http://schemas.openxmlformats.org/officeDocument/2006/relationships" xmlns:m="http://schemas.openxmlformats.org/officeDocument/2006/math" xmlns:v="urn:schemas-microsoft-com:vml" xmlns:wp14="http://schemas.microsoft.com/office/word/2010/wordprocessingDrawing" xmlns:wp="http://schemas.openxmlformats.org/drawingml/2006/wordprocessingDrawing" xmlns:w10="urn:schemas-microsoft-com:office:word" xmlns:w="http://schemas.openxmlformats.org/wordprocessingml/2006/main" xmlns:w14="http://schemas.microsoft.com/office/word/2010/wordml" xmlns:w15="http://schemas.microsoft.com/office/word/2012/wordml" xmlns:w16cex="http://schemas.microsoft.com/office/word/2018/wordml/cex" xmlns:w16cid="http://schemas.microsoft.com/office/word/2016/wordml/cid" xmlns:w16="http://schemas.microsoft.com/office/word/2018/wordml" xmlns:w16sdtdh="http://schemas.microsoft.com/office/word/2020/wordml/sdtdatahash" xmlns:w16se="http://schemas.microsoft.com/office/word/2015/wordml/symex" xmlns:wpg="http://schemas.microsoft.com/office/word/2010/wordprocessingGroup" xmlns:wpi="http://schemas.microsoft.com/office/word/2010/wordprocessingInk" xmlns:wne="http://schemas.microsoft.com/office/word/2006/wordml" xmlns:wps="http://schemas.microsoft.com/office/word/2010/wordprocessingShape" mc:Ignorable="w14 w15 w16se w16cid w16 w16cex w16sdtdh wp14">
+<w:ftr xmlns:wpc="http://schemas.microsoft.com/office/word/2010/wordprocessingCanvas" xmlns:cx="http://schemas.microsoft.com/office/drawing/2014/chartex" xmlns:mc="http://schemas.openxmlformats.org/markup-compatibility/2006" xmlns:o="urn:schemas-microsoft-com:office:office" xmlns:r="http://schemas.openxmlformats.org/officeDocument/2006/relationships" xmlns:m="http://schemas.openxmlformats.org/officeDocument/2006/math" xmlns:v="urn:schemas-microsoft-com:vml" xmlns:wp14="http://schemas.microsoft.com/office/word/2010/wordprocessingDrawing" xmlns:wp="http://schemas.openxmlformats.org/drawingml/2006/wordprocessingDrawing" xmlns:w10="urn:schemas-microsoft-com:office:word" xmlns:w="http://schemas.openxmlformats.org/wordprocessingml/2006/main" xmlns:w14="http://schemas.microsoft.com/office/word/2010/wordml" xmlns:w15="http://schemas.microsoft.com/office/word/2012/wordml" xmlns:w16se="http://schemas.microsoft.com/office/word/2015/wordml/symex" xmlns:wpg="http://schemas.microsoft.com/office/word/2010/wordprocessingGroup" xmlns:wpi="http://schemas.microsoft.com/office/word/2010/wordprocessingInk" xmlns:wne="http://schemas.microsoft.com/office/word/2006/wordml" xmlns:wps="http://schemas.microsoft.com/office/word/2010/wordprocessingShape" mc:Ignorable="w14 w15 w16se wp14">
   <w:p/>
 </w:ftr>
 </file>
 
 <file path=word/footer3.xml><?xml version="1.0" encoding="utf-8"?>
-<w:ftr xmlns:wpc="http://schemas.microsoft.com/office/word/2010/wordprocessingCanvas" xmlns:cx="http://schemas.microsoft.com/office/drawing/2014/chartex" xmlns:cx1="http://schemas.microsoft.com/office/drawing/2015/9/8/chartex" xmlns:cx2="http://schemas.microsoft.com/office/drawing/2015/10/21/chartex" xmlns:cx3="http://schemas.microsoft.com/office/drawing/2016/5/9/chartex" xmlns:cx4="http://schemas.microsoft.com/office/drawing/2016/5/10/chartex" xmlns:cx5="http://schemas.microsoft.com/office/drawing/2016/5/11/chartex" xmlns:cx6="http://schemas.microsoft.com/office/drawing/2016/5/12/chartex" xmlns:cx7="http://schemas.microsoft.com/office/drawing/2016/5/13/chartex" xmlns:cx8="http://schemas.microsoft.com/office/drawing/2016/5/14/chartex" xmlns:mc="http://schemas.openxmlformats.org/markup-compatibility/2006" xmlns:aink="http://schemas.microsoft.com/office/drawing/2016/ink" xmlns:am3d="http://schemas.microsoft.com/office/drawing/2017/model3d" xmlns:o="urn:schemas-microsoft-com:office:office" xmlns:r="http://schemas.openxmlformats.org/officeDocument/2006/relationships" xmlns:m="http://schemas.openxmlformats.org/officeDocument/2006/math" xmlns:v="urn:schemas-microsoft-com:vml" xmlns:wp14="http://schemas.microsoft.com/office/word/2010/wordprocessingDrawing" xmlns:wp="http://schemas.openxmlformats.org/drawingml/2006/wordprocessingDrawing" xmlns:w10="urn:schemas-microsoft-com:office:word" xmlns:w="http://schemas.openxmlformats.org/wordprocessingml/2006/main" xmlns:w14="http://schemas.microsoft.com/office/word/2010/wordml" xmlns:w15="http://schemas.microsoft.com/office/word/2012/wordml" xmlns:w16cex="http://schemas.microsoft.com/office/word/2018/wordml/cex" xmlns:w16cid="http://schemas.microsoft.com/office/word/2016/wordml/cid" xmlns:w16="http://schemas.microsoft.com/office/word/2018/wordml" xmlns:w16sdtdh="http://schemas.microsoft.com/office/word/2020/wordml/sdtdatahash" xmlns:w16se="http://schemas.microsoft.com/office/word/2015/wordml/symex" xmlns:wpg="http://schemas.microsoft.com/office/word/2010/wordprocessingGroup" xmlns:wpi="http://schemas.microsoft.com/office/word/2010/wordprocessingInk" xmlns:wne="http://schemas.microsoft.com/office/word/2006/wordml" xmlns:wps="http://schemas.microsoft.com/office/word/2010/wordprocessingShape" mc:Ignorable="w14 w15 w16se w16cid w16 w16cex w16sdtdh wp14">
+<w:ftr xmlns:wpc="http://schemas.microsoft.com/office/word/2010/wordprocessingCanvas" xmlns:cx="http://schemas.microsoft.com/office/drawing/2014/chartex" xmlns:mc="http://schemas.openxmlformats.org/markup-compatibility/2006" xmlns:o="urn:schemas-microsoft-com:office:office" xmlns:r="http://schemas.openxmlformats.org/officeDocument/2006/relationships" xmlns:m="http://schemas.openxmlformats.org/officeDocument/2006/math" xmlns:v="urn:schemas-microsoft-com:vml" xmlns:wp14="http://schemas.microsoft.com/office/word/2010/wordprocessingDrawing" xmlns:wp="http://schemas.openxmlformats.org/drawingml/2006/wordprocessingDrawing" xmlns:w10="urn:schemas-microsoft-com:office:word" xmlns:w="http://schemas.openxmlformats.org/wordprocessingml/2006/main" xmlns:w14="http://schemas.microsoft.com/office/word/2010/wordml" xmlns:w15="http://schemas.microsoft.com/office/word/2012/wordml" xmlns:w16se="http://schemas.microsoft.com/office/word/2015/wordml/symex" xmlns:wpg="http://schemas.microsoft.com/office/word/2010/wordprocessingGroup" xmlns:wpi="http://schemas.microsoft.com/office/word/2010/wordprocessingInk" xmlns:wne="http://schemas.microsoft.com/office/word/2006/wordml" xmlns:wps="http://schemas.microsoft.com/office/word/2010/wordprocessingShape" mc:Ignorable="w14 w15 w16se wp14">
   <w:p>
     <w:r>
       <w:rPr>
@@ -4390,7 +4426,7 @@
 </file>
 
 <file path=word/footer4.xml><?xml version="1.0" encoding="utf-8"?>
-<w:ftr xmlns:wpc="http://schemas.microsoft.com/office/word/2010/wordprocessingCanvas" xmlns:cx="http://schemas.microsoft.com/office/drawing/2014/chartex" xmlns:cx1="http://schemas.microsoft.com/office/drawing/2015/9/8/chartex" xmlns:cx2="http://schemas.microsoft.com/office/drawing/2015/10/21/chartex" xmlns:cx3="http://schemas.microsoft.com/office/drawing/2016/5/9/chartex" xmlns:cx4="http://schemas.microsoft.com/office/drawing/2016/5/10/chartex" xmlns:cx5="http://schemas.microsoft.com/office/drawing/2016/5/11/chartex" xmlns:cx6="http://schemas.microsoft.com/office/drawing/2016/5/12/chartex" xmlns:cx7="http://schemas.microsoft.com/office/drawing/2016/5/13/chartex" xmlns:cx8="http://schemas.microsoft.com/office/drawing/2016/5/14/chartex" xmlns:mc="http://schemas.openxmlformats.org/markup-compatibility/2006" xmlns:aink="http://schemas.microsoft.com/office/drawing/2016/ink" xmlns:am3d="http://schemas.microsoft.com/office/drawing/2017/model3d" xmlns:o="urn:schemas-microsoft-com:office:office" xmlns:r="http://schemas.openxmlformats.org/officeDocument/2006/relationships" xmlns:m="http://schemas.openxmlformats.org/officeDocument/2006/math" xmlns:v="urn:schemas-microsoft-com:vml" xmlns:wp14="http://schemas.microsoft.com/office/word/2010/wordprocessingDrawing" xmlns:wp="http://schemas.openxmlformats.org/drawingml/2006/wordprocessingDrawing" xmlns:w10="urn:schemas-microsoft-com:office:word" xmlns:w="http://schemas.openxmlformats.org/wordprocessingml/2006/main" xmlns:w14="http://schemas.microsoft.com/office/word/2010/wordml" xmlns:w15="http://schemas.microsoft.com/office/word/2012/wordml" xmlns:w16cex="http://schemas.microsoft.com/office/word/2018/wordml/cex" xmlns:w16cid="http://schemas.microsoft.com/office/word/2016/wordml/cid" xmlns:w16="http://schemas.microsoft.com/office/word/2018/wordml" xmlns:w16sdtdh="http://schemas.microsoft.com/office/word/2020/wordml/sdtdatahash" xmlns:w16se="http://schemas.microsoft.com/office/word/2015/wordml/symex" xmlns:wpg="http://schemas.microsoft.com/office/word/2010/wordprocessingGroup" xmlns:wpi="http://schemas.microsoft.com/office/word/2010/wordprocessingInk" xmlns:wne="http://schemas.microsoft.com/office/word/2006/wordml" xmlns:wps="http://schemas.microsoft.com/office/word/2010/wordprocessingShape" mc:Ignorable="w14 w15 w16se w16cid w16 w16cex w16sdtdh wp14">
+<w:ftr xmlns:wpc="http://schemas.microsoft.com/office/word/2010/wordprocessingCanvas" xmlns:cx="http://schemas.microsoft.com/office/drawing/2014/chartex" xmlns:mc="http://schemas.openxmlformats.org/markup-compatibility/2006" xmlns:o="urn:schemas-microsoft-com:office:office" xmlns:r="http://schemas.openxmlformats.org/officeDocument/2006/relationships" xmlns:m="http://schemas.openxmlformats.org/officeDocument/2006/math" xmlns:v="urn:schemas-microsoft-com:vml" xmlns:wp14="http://schemas.microsoft.com/office/word/2010/wordprocessingDrawing" xmlns:wp="http://schemas.openxmlformats.org/drawingml/2006/wordprocessingDrawing" xmlns:w10="urn:schemas-microsoft-com:office:word" xmlns:w="http://schemas.openxmlformats.org/wordprocessingml/2006/main" xmlns:w14="http://schemas.microsoft.com/office/word/2010/wordml" xmlns:w15="http://schemas.microsoft.com/office/word/2012/wordml" xmlns:w16se="http://schemas.microsoft.com/office/word/2015/wordml/symex" xmlns:wpg="http://schemas.microsoft.com/office/word/2010/wordprocessingGroup" xmlns:wpi="http://schemas.microsoft.com/office/word/2010/wordprocessingInk" xmlns:wne="http://schemas.microsoft.com/office/word/2006/wordml" xmlns:wps="http://schemas.microsoft.com/office/word/2010/wordprocessingShape" mc:Ignorable="w14 w15 w16se wp14">
   <w:p>
     <w:r>
       <w:t xml:space="preserve"> </w:t>
@@ -4405,7 +4441,10 @@
       <w:fldChar w:fldCharType="separate"/>
     </w:r>
     <w:r>
-      <w:t>1</w:t>
+      <w:rPr>
+        <w:noProof/>
+      </w:rPr>
+      <w:t>15</w:t>
     </w:r>
     <w:r>
       <w:fldChar w:fldCharType="end"/>
@@ -4413,29 +4452,45 @@
     <w:r>
       <w:t>/</w:t>
     </w:r>
-    <w:fldSimple w:instr="NUMPAGES  \* Arabic  \* MERGEFORMAT">
-      <w:r>
-        <w:t>2</w:t>
-      </w:r>
-    </w:fldSimple>
+    <w:r>
+      <w:fldChar w:fldCharType="begin"/>
+    </w:r>
+    <w:r>
+      <w:instrText xml:space="preserve">NUMPAGES  \* Arabic </w:instrText>
+    </w:r>
+    <w:r>
+      <w:instrText xml:space="preserve"> \* MERGEFORMAT</w:instrText>
+    </w:r>
+    <w:r>
+      <w:fldChar w:fldCharType="separate"/>
+    </w:r>
+    <w:r>
+      <w:rPr>
+        <w:noProof/>
+      </w:rPr>
+      <w:t>15</w:t>
+    </w:r>
+    <w:r>
+      <w:fldChar w:fldCharType="end"/>
+    </w:r>
   </w:p>
 </w:ftr>
 </file>
 
 <file path=word/footer5.xml><?xml version="1.0" encoding="utf-8"?>
-<w:ftr xmlns:wpc="http://schemas.microsoft.com/office/word/2010/wordprocessingCanvas" xmlns:cx="http://schemas.microsoft.com/office/drawing/2014/chartex" xmlns:cx1="http://schemas.microsoft.com/office/drawing/2015/9/8/chartex" xmlns:cx2="http://schemas.microsoft.com/office/drawing/2015/10/21/chartex" xmlns:cx3="http://schemas.microsoft.com/office/drawing/2016/5/9/chartex" xmlns:cx4="http://schemas.microsoft.com/office/drawing/2016/5/10/chartex" xmlns:cx5="http://schemas.microsoft.com/office/drawing/2016/5/11/chartex" xmlns:cx6="http://schemas.microsoft.com/office/drawing/2016/5/12/chartex" xmlns:cx7="http://schemas.microsoft.com/office/drawing/2016/5/13/chartex" xmlns:cx8="http://schemas.microsoft.com/office/drawing/2016/5/14/chartex" xmlns:mc="http://schemas.openxmlformats.org/markup-compatibility/2006" xmlns:aink="http://schemas.microsoft.com/office/drawing/2016/ink" xmlns:am3d="http://schemas.microsoft.com/office/drawing/2017/model3d" xmlns:o="urn:schemas-microsoft-com:office:office" xmlns:r="http://schemas.openxmlformats.org/officeDocument/2006/relationships" xmlns:m="http://schemas.openxmlformats.org/officeDocument/2006/math" xmlns:v="urn:schemas-microsoft-com:vml" xmlns:wp14="http://schemas.microsoft.com/office/word/2010/wordprocessingDrawing" xmlns:wp="http://schemas.openxmlformats.org/drawingml/2006/wordprocessingDrawing" xmlns:w10="urn:schemas-microsoft-com:office:word" xmlns:w="http://schemas.openxmlformats.org/wordprocessingml/2006/main" xmlns:w14="http://schemas.microsoft.com/office/word/2010/wordml" xmlns:w15="http://schemas.microsoft.com/office/word/2012/wordml" xmlns:w16cex="http://schemas.microsoft.com/office/word/2018/wordml/cex" xmlns:w16cid="http://schemas.microsoft.com/office/word/2016/wordml/cid" xmlns:w16="http://schemas.microsoft.com/office/word/2018/wordml" xmlns:w16sdtdh="http://schemas.microsoft.com/office/word/2020/wordml/sdtdatahash" xmlns:w16se="http://schemas.microsoft.com/office/word/2015/wordml/symex" xmlns:wpg="http://schemas.microsoft.com/office/word/2010/wordprocessingGroup" xmlns:wpi="http://schemas.microsoft.com/office/word/2010/wordprocessingInk" xmlns:wne="http://schemas.microsoft.com/office/word/2006/wordml" xmlns:wps="http://schemas.microsoft.com/office/word/2010/wordprocessingShape" mc:Ignorable="w14 w15 w16se w16cid w16 w16cex w16sdtdh wp14">
+<w:ftr xmlns:wpc="http://schemas.microsoft.com/office/word/2010/wordprocessingCanvas" xmlns:cx="http://schemas.microsoft.com/office/drawing/2014/chartex" xmlns:mc="http://schemas.openxmlformats.org/markup-compatibility/2006" xmlns:o="urn:schemas-microsoft-com:office:office" xmlns:r="http://schemas.openxmlformats.org/officeDocument/2006/relationships" xmlns:m="http://schemas.openxmlformats.org/officeDocument/2006/math" xmlns:v="urn:schemas-microsoft-com:vml" xmlns:wp14="http://schemas.microsoft.com/office/word/2010/wordprocessingDrawing" xmlns:wp="http://schemas.openxmlformats.org/drawingml/2006/wordprocessingDrawing" xmlns:w10="urn:schemas-microsoft-com:office:word" xmlns:w="http://schemas.openxmlformats.org/wordprocessingml/2006/main" xmlns:w14="http://schemas.microsoft.com/office/word/2010/wordml" xmlns:w15="http://schemas.microsoft.com/office/word/2012/wordml" xmlns:w16se="http://schemas.microsoft.com/office/word/2015/wordml/symex" xmlns:wpg="http://schemas.microsoft.com/office/word/2010/wordprocessingGroup" xmlns:wpi="http://schemas.microsoft.com/office/word/2010/wordprocessingInk" xmlns:wne="http://schemas.microsoft.com/office/word/2006/wordml" xmlns:wps="http://schemas.microsoft.com/office/word/2010/wordprocessingShape" mc:Ignorable="w14 w15 w16se wp14">
   <w:p/>
 </w:ftr>
 </file>
 
 <file path=word/footer6.xml><?xml version="1.0" encoding="utf-8"?>
-<w:ftr xmlns:wpc="http://schemas.microsoft.com/office/word/2010/wordprocessingCanvas" xmlns:cx="http://schemas.microsoft.com/office/drawing/2014/chartex" xmlns:cx1="http://schemas.microsoft.com/office/drawing/2015/9/8/chartex" xmlns:cx2="http://schemas.microsoft.com/office/drawing/2015/10/21/chartex" xmlns:cx3="http://schemas.microsoft.com/office/drawing/2016/5/9/chartex" xmlns:cx4="http://schemas.microsoft.com/office/drawing/2016/5/10/chartex" xmlns:cx5="http://schemas.microsoft.com/office/drawing/2016/5/11/chartex" xmlns:cx6="http://schemas.microsoft.com/office/drawing/2016/5/12/chartex" xmlns:cx7="http://schemas.microsoft.com/office/drawing/2016/5/13/chartex" xmlns:cx8="http://schemas.microsoft.com/office/drawing/2016/5/14/chartex" xmlns:mc="http://schemas.openxmlformats.org/markup-compatibility/2006" xmlns:aink="http://schemas.microsoft.com/office/drawing/2016/ink" xmlns:am3d="http://schemas.microsoft.com/office/drawing/2017/model3d" xmlns:o="urn:schemas-microsoft-com:office:office" xmlns:r="http://schemas.openxmlformats.org/officeDocument/2006/relationships" xmlns:m="http://schemas.openxmlformats.org/officeDocument/2006/math" xmlns:v="urn:schemas-microsoft-com:vml" xmlns:wp14="http://schemas.microsoft.com/office/word/2010/wordprocessingDrawing" xmlns:wp="http://schemas.openxmlformats.org/drawingml/2006/wordprocessingDrawing" xmlns:w10="urn:schemas-microsoft-com:office:word" xmlns:w="http://schemas.openxmlformats.org/wordprocessingml/2006/main" xmlns:w14="http://schemas.microsoft.com/office/word/2010/wordml" xmlns:w15="http://schemas.microsoft.com/office/word/2012/wordml" xmlns:w16cex="http://schemas.microsoft.com/office/word/2018/wordml/cex" xmlns:w16cid="http://schemas.microsoft.com/office/word/2016/wordml/cid" xmlns:w16="http://schemas.microsoft.com/office/word/2018/wordml" xmlns:w16sdtdh="http://schemas.microsoft.com/office/word/2020/wordml/sdtdatahash" xmlns:w16se="http://schemas.microsoft.com/office/word/2015/wordml/symex" xmlns:wpg="http://schemas.microsoft.com/office/word/2010/wordprocessingGroup" xmlns:wpi="http://schemas.microsoft.com/office/word/2010/wordprocessingInk" xmlns:wne="http://schemas.microsoft.com/office/word/2006/wordml" xmlns:wps="http://schemas.microsoft.com/office/word/2010/wordprocessingShape" mc:Ignorable="w14 w15 w16se w16cid w16 w16cex w16sdtdh wp14">
+<w:ftr xmlns:wpc="http://schemas.microsoft.com/office/word/2010/wordprocessingCanvas" xmlns:cx="http://schemas.microsoft.com/office/drawing/2014/chartex" xmlns:mc="http://schemas.openxmlformats.org/markup-compatibility/2006" xmlns:o="urn:schemas-microsoft-com:office:office" xmlns:r="http://schemas.openxmlformats.org/officeDocument/2006/relationships" xmlns:m="http://schemas.openxmlformats.org/officeDocument/2006/math" xmlns:v="urn:schemas-microsoft-com:vml" xmlns:wp14="http://schemas.microsoft.com/office/word/2010/wordprocessingDrawing" xmlns:wp="http://schemas.openxmlformats.org/drawingml/2006/wordprocessingDrawing" xmlns:w10="urn:schemas-microsoft-com:office:word" xmlns:w="http://schemas.openxmlformats.org/wordprocessingml/2006/main" xmlns:w14="http://schemas.microsoft.com/office/word/2010/wordml" xmlns:w15="http://schemas.microsoft.com/office/word/2012/wordml" xmlns:w16se="http://schemas.microsoft.com/office/word/2015/wordml/symex" xmlns:wpg="http://schemas.microsoft.com/office/word/2010/wordprocessingGroup" xmlns:wpi="http://schemas.microsoft.com/office/word/2010/wordprocessingInk" xmlns:wne="http://schemas.microsoft.com/office/word/2006/wordml" xmlns:wps="http://schemas.microsoft.com/office/word/2010/wordprocessingShape" mc:Ignorable="w14 w15 w16se wp14">
   <w:p/>
 </w:ftr>
 </file>
 
 <file path=word/footnotes.xml><?xml version="1.0" encoding="utf-8"?>
-<w:footnotes xmlns:wpc="http://schemas.microsoft.com/office/word/2010/wordprocessingCanvas" xmlns:cx="http://schemas.microsoft.com/office/drawing/2014/chartex" xmlns:cx1="http://schemas.microsoft.com/office/drawing/2015/9/8/chartex" xmlns:cx2="http://schemas.microsoft.com/office/drawing/2015/10/21/chartex" xmlns:cx3="http://schemas.microsoft.com/office/drawing/2016/5/9/chartex" xmlns:cx4="http://schemas.microsoft.com/office/drawing/2016/5/10/chartex" xmlns:cx5="http://schemas.microsoft.com/office/drawing/2016/5/11/chartex" xmlns:cx6="http://schemas.microsoft.com/office/drawing/2016/5/12/chartex" xmlns:cx7="http://schemas.microsoft.com/office/drawing/2016/5/13/chartex" xmlns:cx8="http://schemas.microsoft.com/office/drawing/2016/5/14/chartex" xmlns:mc="http://schemas.openxmlformats.org/markup-compatibility/2006" xmlns:aink="http://schemas.microsoft.com/office/drawing/2016/ink" xmlns:am3d="http://schemas.microsoft.com/office/drawing/2017/model3d" xmlns:o="urn:schemas-microsoft-com:office:office" xmlns:r="http://schemas.openxmlformats.org/officeDocument/2006/relationships" xmlns:m="http://schemas.openxmlformats.org/officeDocument/2006/math" xmlns:v="urn:schemas-microsoft-com:vml" xmlns:wp14="http://schemas.microsoft.com/office/word/2010/wordprocessingDrawing" xmlns:wp="http://schemas.openxmlformats.org/drawingml/2006/wordprocessingDrawing" xmlns:w10="urn:schemas-microsoft-com:office:word" xmlns:w="http://schemas.openxmlformats.org/wordprocessingml/2006/main" xmlns:w14="http://schemas.microsoft.com/office/word/2010/wordml" xmlns:w15="http://schemas.microsoft.com/office/word/2012/wordml" xmlns:w16cex="http://schemas.microsoft.com/office/word/2018/wordml/cex" xmlns:w16cid="http://schemas.microsoft.com/office/word/2016/wordml/cid" xmlns:w16="http://schemas.microsoft.com/office/word/2018/wordml" xmlns:w16sdtdh="http://schemas.microsoft.com/office/word/2020/wordml/sdtdatahash" xmlns:w16se="http://schemas.microsoft.com/office/word/2015/wordml/symex" xmlns:wpg="http://schemas.microsoft.com/office/word/2010/wordprocessingGroup" xmlns:wpi="http://schemas.microsoft.com/office/word/2010/wordprocessingInk" xmlns:wne="http://schemas.microsoft.com/office/word/2006/wordml" xmlns:wps="http://schemas.microsoft.com/office/word/2010/wordprocessingShape" mc:Ignorable="w14 w15 w16se w16cid w16 w16cex w16sdtdh wp14">
+<w:footnotes xmlns:wpc="http://schemas.microsoft.com/office/word/2010/wordprocessingCanvas" xmlns:cx="http://schemas.microsoft.com/office/drawing/2014/chartex" xmlns:mc="http://schemas.openxmlformats.org/markup-compatibility/2006" xmlns:o="urn:schemas-microsoft-com:office:office" xmlns:r="http://schemas.openxmlformats.org/officeDocument/2006/relationships" xmlns:m="http://schemas.openxmlformats.org/officeDocument/2006/math" xmlns:v="urn:schemas-microsoft-com:vml" xmlns:wp14="http://schemas.microsoft.com/office/word/2010/wordprocessingDrawing" xmlns:wp="http://schemas.openxmlformats.org/drawingml/2006/wordprocessingDrawing" xmlns:w10="urn:schemas-microsoft-com:office:word" xmlns:w="http://schemas.openxmlformats.org/wordprocessingml/2006/main" xmlns:w14="http://schemas.microsoft.com/office/word/2010/wordml" xmlns:w15="http://schemas.microsoft.com/office/word/2012/wordml" xmlns:w16se="http://schemas.microsoft.com/office/word/2015/wordml/symex" xmlns:wpg="http://schemas.microsoft.com/office/word/2010/wordprocessingGroup" xmlns:wpi="http://schemas.microsoft.com/office/word/2010/wordprocessingInk" xmlns:wne="http://schemas.microsoft.com/office/word/2006/wordml" xmlns:wps="http://schemas.microsoft.com/office/word/2010/wordprocessingShape" mc:Ignorable="w14 w15 w16se wp14">
   <w:footnote w:type="separator" w:id="-1">
     <w:p>
       <w:r>
@@ -4454,7 +4509,7 @@
 </file>
 
 <file path=word/numbering.xml><?xml version="1.0" encoding="utf-8"?>
-<w:numbering xmlns:wpc="http://schemas.microsoft.com/office/word/2010/wordprocessingCanvas" xmlns:cx="http://schemas.microsoft.com/office/drawing/2014/chartex" xmlns:cx1="http://schemas.microsoft.com/office/drawing/2015/9/8/chartex" xmlns:cx2="http://schemas.microsoft.com/office/drawing/2015/10/21/chartex" xmlns:cx3="http://schemas.microsoft.com/office/drawing/2016/5/9/chartex" xmlns:cx4="http://schemas.microsoft.com/office/drawing/2016/5/10/chartex" xmlns:cx5="http://schemas.microsoft.com/office/drawing/2016/5/11/chartex" xmlns:cx6="http://schemas.microsoft.com/office/drawing/2016/5/12/chartex" xmlns:cx7="http://schemas.microsoft.com/office/drawing/2016/5/13/chartex" xmlns:cx8="http://schemas.microsoft.com/office/drawing/2016/5/14/chartex" xmlns:mc="http://schemas.openxmlformats.org/markup-compatibility/2006" xmlns:aink="http://schemas.microsoft.com/office/drawing/2016/ink" xmlns:am3d="http://schemas.microsoft.com/office/drawing/2017/model3d" xmlns:o="urn:schemas-microsoft-com:office:office" xmlns:r="http://schemas.openxmlformats.org/officeDocument/2006/relationships" xmlns:m="http://schemas.openxmlformats.org/officeDocument/2006/math" xmlns:v="urn:schemas-microsoft-com:vml" xmlns:wp14="http://schemas.microsoft.com/office/word/2010/wordprocessingDrawing" xmlns:wp="http://schemas.openxmlformats.org/drawingml/2006/wordprocessingDrawing" xmlns:w10="urn:schemas-microsoft-com:office:word" xmlns:w="http://schemas.openxmlformats.org/wordprocessingml/2006/main" xmlns:w14="http://schemas.microsoft.com/office/word/2010/wordml" xmlns:w15="http://schemas.microsoft.com/office/word/2012/wordml" xmlns:w16cex="http://schemas.microsoft.com/office/word/2018/wordml/cex" xmlns:w16cid="http://schemas.microsoft.com/office/word/2016/wordml/cid" xmlns:w16="http://schemas.microsoft.com/office/word/2018/wordml" xmlns:w16sdtdh="http://schemas.microsoft.com/office/word/2020/wordml/sdtdatahash" xmlns:w16se="http://schemas.microsoft.com/office/word/2015/wordml/symex" xmlns:wpg="http://schemas.microsoft.com/office/word/2010/wordprocessingGroup" xmlns:wpi="http://schemas.microsoft.com/office/word/2010/wordprocessingInk" xmlns:wne="http://schemas.microsoft.com/office/word/2006/wordml" xmlns:wps="http://schemas.microsoft.com/office/word/2010/wordprocessingShape" mc:Ignorable="w14 w15 w16se w16cid w16 w16cex w16sdtdh wp14">
+<w:numbering xmlns:wpc="http://schemas.microsoft.com/office/word/2010/wordprocessingCanvas" xmlns:cx="http://schemas.microsoft.com/office/drawing/2014/chartex" xmlns:mc="http://schemas.openxmlformats.org/markup-compatibility/2006" xmlns:o="urn:schemas-microsoft-com:office:office" xmlns:r="http://schemas.openxmlformats.org/officeDocument/2006/relationships" xmlns:m="http://schemas.openxmlformats.org/officeDocument/2006/math" xmlns:v="urn:schemas-microsoft-com:vml" xmlns:wp14="http://schemas.microsoft.com/office/word/2010/wordprocessingDrawing" xmlns:wp="http://schemas.openxmlformats.org/drawingml/2006/wordprocessingDrawing" xmlns:w10="urn:schemas-microsoft-com:office:word" xmlns:w="http://schemas.openxmlformats.org/wordprocessingml/2006/main" xmlns:w14="http://schemas.microsoft.com/office/word/2010/wordml" xmlns:w15="http://schemas.microsoft.com/office/word/2012/wordml" xmlns:w16se="http://schemas.microsoft.com/office/word/2015/wordml/symex" xmlns:wpg="http://schemas.microsoft.com/office/word/2010/wordprocessingGroup" xmlns:wpi="http://schemas.microsoft.com/office/word/2010/wordprocessingInk" xmlns:wne="http://schemas.microsoft.com/office/word/2006/wordml" xmlns:wps="http://schemas.microsoft.com/office/word/2010/wordprocessingShape" mc:Ignorable="w14 w15 w16se wp14">
   <w:abstractNum w:abstractNumId="0" w15:restartNumberingAfterBreak="0">
     <w:nsid w:val="1B136277"/>
     <w:multiLevelType w:val="hybridMultilevel"/>
@@ -5457,7 +5512,7 @@
 </file>
 
 <file path=word/styles.xml><?xml version="1.0" encoding="utf-8"?>
-<w:styles xmlns:mc="http://schemas.openxmlformats.org/markup-compatibility/2006" xmlns:r="http://schemas.openxmlformats.org/officeDocument/2006/relationships" xmlns:w="http://schemas.openxmlformats.org/wordprocessingml/2006/main" xmlns:w14="http://schemas.microsoft.com/office/word/2010/wordml" xmlns:w15="http://schemas.microsoft.com/office/word/2012/wordml" xmlns:w16cex="http://schemas.microsoft.com/office/word/2018/wordml/cex" xmlns:w16cid="http://schemas.microsoft.com/office/word/2016/wordml/cid" xmlns:w16="http://schemas.microsoft.com/office/word/2018/wordml" xmlns:w16sdtdh="http://schemas.microsoft.com/office/word/2020/wordml/sdtdatahash" xmlns:w16se="http://schemas.microsoft.com/office/word/2015/wordml/symex" mc:Ignorable="w14 w15 w16se w16cid w16 w16cex w16sdtdh">
+<w:styles xmlns:mc="http://schemas.openxmlformats.org/markup-compatibility/2006" xmlns:r="http://schemas.openxmlformats.org/officeDocument/2006/relationships" xmlns:w="http://schemas.openxmlformats.org/wordprocessingml/2006/main" xmlns:w14="http://schemas.microsoft.com/office/word/2010/wordml" xmlns:w15="http://schemas.microsoft.com/office/word/2012/wordml" xmlns:w16se="http://schemas.microsoft.com/office/word/2015/wordml/symex" mc:Ignorable="w14 w15 w16se">
   <w:docDefaults>
     <w:rPrDefault>
       <w:rPr>
@@ -5473,7 +5528,7 @@
       </w:pPr>
     </w:pPrDefault>
   </w:docDefaults>
-  <w:latentStyles w:defLockedState="0" w:defUIPriority="99" w:defSemiHidden="0" w:defUnhideWhenUsed="0" w:defQFormat="0" w:count="376">
+  <w:latentStyles w:defLockedState="0" w:defUIPriority="99" w:defSemiHidden="0" w:defUnhideWhenUsed="0" w:defQFormat="0" w:count="371">
     <w:lsdException w:name="Normal" w:uiPriority="0" w:qFormat="1"/>
     <w:lsdException w:name="heading 1" w:uiPriority="9" w:qFormat="1"/>
     <w:lsdException w:name="heading 2" w:semiHidden="1" w:uiPriority="9" w:unhideWhenUsed="1" w:qFormat="1"/>
@@ -5845,11 +5900,6 @@
     <w:lsdException w:name="List Table 5 Dark Accent 6" w:uiPriority="50"/>
     <w:lsdException w:name="List Table 6 Colorful Accent 6" w:uiPriority="51"/>
     <w:lsdException w:name="List Table 7 Colorful Accent 6" w:uiPriority="52"/>
-    <w:lsdException w:name="Mention" w:semiHidden="1" w:unhideWhenUsed="1"/>
-    <w:lsdException w:name="Smart Hyperlink" w:semiHidden="1" w:unhideWhenUsed="1"/>
-    <w:lsdException w:name="Hashtag" w:semiHidden="1" w:unhideWhenUsed="1"/>
-    <w:lsdException w:name="Unresolved Mention" w:semiHidden="1" w:unhideWhenUsed="1"/>
-    <w:lsdException w:name="Smart Link" w:semiHidden="1" w:unhideWhenUsed="1"/>
   </w:latentStyles>
   <w:style w:type="paragraph" w:default="1" w:styleId="Normlny">
     <w:name w:val="Normal"/>
@@ -6044,7 +6094,7 @@
       <w:u w:val="single"/>
     </w:rPr>
   </w:style>
-  <w:style w:type="character" w:styleId="Nevyrieenzmienka">
+  <w:style w:type="character" w:customStyle="1" w:styleId="UnresolvedMention">
     <w:name w:val="Unresolved Mention"/>
     <w:basedOn w:val="Predvolenpsmoodseku"/>
     <w:uiPriority w:val="99"/>
@@ -6413,7 +6463,7 @@
 </file>
 
 <file path=customXml/itemProps1.xml><?xml version="1.0" encoding="utf-8"?>
-<ds:datastoreItem xmlns:ds="http://schemas.openxmlformats.org/officeDocument/2006/customXml" ds:itemID="{C9E5B49D-D989-418F-BE82-F48102B0DA36}">
+<ds:datastoreItem xmlns:ds="http://schemas.openxmlformats.org/officeDocument/2006/customXml" ds:itemID="{5F1854DB-670D-4584-AA64-89DDDB18F628}">
   <ds:schemaRefs>
     <ds:schemaRef ds:uri="http://schemas.openxmlformats.org/officeDocument/2006/bibliography"/>
   </ds:schemaRefs>

</xml_diff>

<commit_message>
(+) Dokumentacia porovnanie ch1 done
</commit_message>
<xml_diff>
--- a/dokumentacia_hadar_kop.docx
+++ b/dokumentacia_hadar_kop.docx
@@ -10,6 +10,7 @@
           <w:numId w:val="0"/>
         </w:numPr>
       </w:pPr>
+      <w:bookmarkStart w:id="0" w:name="_Hlk90142291"/>
     </w:p>
     <w:p>
       <w:r>
@@ -22,14 +23,53 @@
       </w:r>
     </w:p>
     <w:p>
-      <w:r>
-        <w:t>o.z. Stredná priemyselná škola elektrotechnická  S.A.</w:t>
-      </w:r>
-    </w:p>
-    <w:p>
-      <w:r>
-        <w:t>Jedlika – Jedlik Ányos Elektrotechnikai Szakközépiskola</w:t>
-      </w:r>
+      <w:proofErr w:type="spellStart"/>
+      <w:r>
+        <w:t>o.z</w:t>
+      </w:r>
+      <w:proofErr w:type="spellEnd"/>
+      <w:r>
+        <w:t>. Stredná priemyselná škola elektrotechnická  S.A.</w:t>
+      </w:r>
+    </w:p>
+    <w:p>
+      <w:proofErr w:type="spellStart"/>
+      <w:r>
+        <w:t>Jedlika</w:t>
+      </w:r>
+      <w:proofErr w:type="spellEnd"/>
+      <w:r>
+        <w:t xml:space="preserve"> – </w:t>
+      </w:r>
+      <w:proofErr w:type="spellStart"/>
+      <w:r>
+        <w:t>Jedlik</w:t>
+      </w:r>
+      <w:proofErr w:type="spellEnd"/>
+      <w:r>
+        <w:t xml:space="preserve"> </w:t>
+      </w:r>
+      <w:proofErr w:type="spellStart"/>
+      <w:r>
+        <w:t>Ányos</w:t>
+      </w:r>
+      <w:proofErr w:type="spellEnd"/>
+      <w:r>
+        <w:t xml:space="preserve"> </w:t>
+      </w:r>
+      <w:proofErr w:type="spellStart"/>
+      <w:r>
+        <w:t>Elektrotechnikai</w:t>
+      </w:r>
+      <w:proofErr w:type="spellEnd"/>
+      <w:r>
+        <w:t xml:space="preserve"> </w:t>
+      </w:r>
+      <w:proofErr w:type="spellStart"/>
+      <w:r>
+        <w:t>Szakközépiskola</w:t>
+      </w:r>
+      <w:proofErr w:type="spellEnd"/>
     </w:p>
     <w:p>
       <w:r>
@@ -90,11 +130,11 @@
       <w:r>
         <w:t>„</w:t>
       </w:r>
-      <w:bookmarkStart w:id="0" w:name="_Hlk85463348"/>
+      <w:bookmarkStart w:id="1" w:name="_Hlk85463348"/>
       <w:r>
         <w:t>Mobilná aplikácia pre Študentov SPŠE</w:t>
       </w:r>
-      <w:bookmarkEnd w:id="0"/>
+      <w:bookmarkEnd w:id="1"/>
       <w:r>
         <w:t xml:space="preserve">“ </w:t>
       </w:r>
@@ -256,16 +296,141 @@
     </w:p>
     <w:p>
       <w:r>
-        <w:pict w14:anchorId="7DE41A03">
-          <v:group id="Group 8449" o:spid="_x0000_s2053" style="width:442.25pt;height:1.45pt;mso-position-horizontal-relative:char;mso-position-vertical-relative:line" coordsize="56168,182">
-            <v:shape id="Shape 10824" o:spid="_x0000_s2054" style="position:absolute;width:56168;height:182;visibility:visible;mso-wrap-style:square;v-text-anchor:top" coordsize="5616829,18288" o:spt="100" o:gfxdata="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" adj="0,,0" path="m,l5616829,r,18288l,18288,,e" fillcolor="black" stroked="f" strokeweight="0">
-              <v:stroke miterlimit="83231f" joinstyle="miter"/>
-              <v:formulas/>
-              <v:path arrowok="t" o:connecttype="segments" textboxrect="0,0,5616829,18288"/>
-            </v:shape>
-            <w10:anchorlock/>
-          </v:group>
-        </w:pict>
+        <w:rPr>
+          <w:noProof/>
+        </w:rPr>
+        <mc:AlternateContent>
+          <mc:Choice Requires="wpg">
+            <w:drawing>
+              <wp:inline distT="0" distB="0" distL="0" distR="0" wp14:anchorId="7DE41A03" wp14:editId="2F52CE32">
+                <wp:extent cx="5616575" cy="18415"/>
+                <wp:effectExtent l="0" t="0" r="0" b="3810"/>
+                <wp:docPr id="11" name="Group 8449"/>
+                <wp:cNvGraphicFramePr>
+                  <a:graphicFrameLocks xmlns:a="http://schemas.openxmlformats.org/drawingml/2006/main"/>
+                </wp:cNvGraphicFramePr>
+                <a:graphic xmlns:a="http://schemas.openxmlformats.org/drawingml/2006/main">
+                  <a:graphicData uri="http://schemas.microsoft.com/office/word/2010/wordprocessingGroup">
+                    <wpg:wgp>
+                      <wpg:cNvGrpSpPr>
+                        <a:grpSpLocks/>
+                      </wpg:cNvGrpSpPr>
+                      <wpg:grpSpPr bwMode="auto">
+                        <a:xfrm>
+                          <a:off x="0" y="0"/>
+                          <a:ext cx="5616575" cy="18415"/>
+                          <a:chOff x="0" y="0"/>
+                          <a:chExt cx="56168" cy="182"/>
+                        </a:xfrm>
+                      </wpg:grpSpPr>
+                      <wps:wsp>
+                        <wps:cNvPr id="12" name="Shape 10824"/>
+                        <wps:cNvSpPr>
+                          <a:spLocks/>
+                        </wps:cNvSpPr>
+                        <wps:spPr bwMode="auto">
+                          <a:xfrm>
+                            <a:off x="0" y="0"/>
+                            <a:ext cx="56168" cy="182"/>
+                          </a:xfrm>
+                          <a:custGeom>
+                            <a:avLst/>
+                            <a:gdLst>
+                              <a:gd name="T0" fmla="*/ 0 w 5616829"/>
+                              <a:gd name="T1" fmla="*/ 0 h 18288"/>
+                              <a:gd name="T2" fmla="*/ 5616829 w 5616829"/>
+                              <a:gd name="T3" fmla="*/ 0 h 18288"/>
+                              <a:gd name="T4" fmla="*/ 5616829 w 5616829"/>
+                              <a:gd name="T5" fmla="*/ 18288 h 18288"/>
+                              <a:gd name="T6" fmla="*/ 0 w 5616829"/>
+                              <a:gd name="T7" fmla="*/ 18288 h 18288"/>
+                              <a:gd name="T8" fmla="*/ 0 w 5616829"/>
+                              <a:gd name="T9" fmla="*/ 0 h 18288"/>
+                              <a:gd name="T10" fmla="*/ 0 w 5616829"/>
+                              <a:gd name="T11" fmla="*/ 0 h 18288"/>
+                              <a:gd name="T12" fmla="*/ 5616829 w 5616829"/>
+                              <a:gd name="T13" fmla="*/ 18288 h 18288"/>
+                            </a:gdLst>
+                            <a:ahLst/>
+                            <a:cxnLst>
+                              <a:cxn ang="0">
+                                <a:pos x="T0" y="T1"/>
+                              </a:cxn>
+                              <a:cxn ang="0">
+                                <a:pos x="T2" y="T3"/>
+                              </a:cxn>
+                              <a:cxn ang="0">
+                                <a:pos x="T4" y="T5"/>
+                              </a:cxn>
+                              <a:cxn ang="0">
+                                <a:pos x="T6" y="T7"/>
+                              </a:cxn>
+                              <a:cxn ang="0">
+                                <a:pos x="T8" y="T9"/>
+                              </a:cxn>
+                            </a:cxnLst>
+                            <a:rect l="T10" t="T11" r="T12" b="T13"/>
+                            <a:pathLst>
+                              <a:path w="5616829" h="18288">
+                                <a:moveTo>
+                                  <a:pt x="0" y="0"/>
+                                </a:moveTo>
+                                <a:lnTo>
+                                  <a:pt x="5616829" y="0"/>
+                                </a:lnTo>
+                                <a:lnTo>
+                                  <a:pt x="5616829" y="18288"/>
+                                </a:lnTo>
+                                <a:lnTo>
+                                  <a:pt x="0" y="18288"/>
+                                </a:lnTo>
+                                <a:lnTo>
+                                  <a:pt x="0" y="0"/>
+                                </a:lnTo>
+                              </a:path>
+                            </a:pathLst>
+                          </a:custGeom>
+                          <a:solidFill>
+                            <a:srgbClr val="000000"/>
+                          </a:solidFill>
+                          <a:ln>
+                            <a:noFill/>
+                          </a:ln>
+                          <a:extLst>
+                            <a:ext uri="{91240B29-F687-4F45-9708-019B960494DF}">
+                              <a14:hiddenLine xmlns:a14="http://schemas.microsoft.com/office/drawing/2010/main" w="0">
+                                <a:solidFill>
+                                  <a:srgbClr val="000000"/>
+                                </a:solidFill>
+                                <a:miter lim="127000"/>
+                                <a:headEnd/>
+                                <a:tailEnd/>
+                              </a14:hiddenLine>
+                            </a:ext>
+                          </a:extLst>
+                        </wps:spPr>
+                        <wps:bodyPr rot="0" vert="horz" wrap="square" lIns="91440" tIns="45720" rIns="91440" bIns="45720" anchor="t" anchorCtr="0" upright="1">
+                          <a:noAutofit/>
+                        </wps:bodyPr>
+                      </wps:wsp>
+                    </wpg:wgp>
+                  </a:graphicData>
+                </a:graphic>
+              </wp:inline>
+            </w:drawing>
+          </mc:Choice>
+          <mc:Fallback>
+            <w:pict>
+              <v:group w14:anchorId="60E1E517" id="Group 8449" o:spid="_x0000_s1026" style="width:442.25pt;height:1.45pt;mso-position-horizontal-relative:char;mso-position-vertical-relative:line" coordsize="56168,182" o:gfxdata="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">
+                <v:shape id="Shape 10824" o:spid="_x0000_s1027" style="position:absolute;width:56168;height:182;visibility:visible;mso-wrap-style:square;v-text-anchor:top" coordsize="5616829,18288" o:gfxdata="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" path="m,l5616829,r,18288l,18288,,e" fillcolor="black" stroked="f" strokeweight="0">
+                  <v:stroke miterlimit="83231f" joinstyle="miter"/>
+                  <v:path arrowok="t" o:connecttype="custom" o:connectlocs="0,0;56168,0;56168,182;0,182;0,0" o:connectangles="0,0,0,0,0" textboxrect="0,0,5616829,18288"/>
+                </v:shape>
+                <w10:anchorlock/>
+              </v:group>
+            </w:pict>
+          </mc:Fallback>
+        </mc:AlternateContent>
       </w:r>
     </w:p>
     <w:p>
@@ -338,14 +503,53 @@
       </w:r>
     </w:p>
     <w:p>
-      <w:r>
-        <w:t>o.z. Stredná priemyselná škola elektrotechnická  S.A.</w:t>
-      </w:r>
-    </w:p>
-    <w:p>
-      <w:r>
-        <w:t>Jedlika – Jedlik Ányos Elektrotechnikai Szakközépiskola</w:t>
-      </w:r>
+      <w:proofErr w:type="spellStart"/>
+      <w:r>
+        <w:t>o.z</w:t>
+      </w:r>
+      <w:proofErr w:type="spellEnd"/>
+      <w:r>
+        <w:t>. Stredná priemyselná škola elektrotechnická  S.A.</w:t>
+      </w:r>
+    </w:p>
+    <w:p>
+      <w:proofErr w:type="spellStart"/>
+      <w:r>
+        <w:t>Jedlika</w:t>
+      </w:r>
+      <w:proofErr w:type="spellEnd"/>
+      <w:r>
+        <w:t xml:space="preserve"> – </w:t>
+      </w:r>
+      <w:proofErr w:type="spellStart"/>
+      <w:r>
+        <w:t>Jedlik</w:t>
+      </w:r>
+      <w:proofErr w:type="spellEnd"/>
+      <w:r>
+        <w:t xml:space="preserve"> </w:t>
+      </w:r>
+      <w:proofErr w:type="spellStart"/>
+      <w:r>
+        <w:t>Ányos</w:t>
+      </w:r>
+      <w:proofErr w:type="spellEnd"/>
+      <w:r>
+        <w:t xml:space="preserve"> </w:t>
+      </w:r>
+      <w:proofErr w:type="spellStart"/>
+      <w:r>
+        <w:t>Elektrotechnikai</w:t>
+      </w:r>
+      <w:proofErr w:type="spellEnd"/>
+      <w:r>
+        <w:t xml:space="preserve"> </w:t>
+      </w:r>
+      <w:proofErr w:type="spellStart"/>
+      <w:r>
+        <w:t>Szakközépiskola</w:t>
+      </w:r>
+      <w:proofErr w:type="spellEnd"/>
     </w:p>
     <w:p>
       <w:r>
@@ -993,18 +1197,57 @@
       </w:r>
     </w:p>
     <w:p>
-      <w:r>
-        <w:t>o.z. Stredná priemyselná škola elektrotechnická  S.A.</w:t>
-      </w:r>
-    </w:p>
-    <w:p>
-      <w:r>
-        <w:t>Jedlika – Jedlik Ányos Elektrotechnikai Szakközépiskola</w:t>
-      </w:r>
-    </w:p>
-    <w:p>
+      <w:proofErr w:type="spellStart"/>
       <w:r>
         <w:lastRenderedPageBreak/>
+        <w:t>o.z</w:t>
+      </w:r>
+      <w:proofErr w:type="spellEnd"/>
+      <w:r>
+        <w:t>. Stredná priemyselná škola elektrotechnická  S.A.</w:t>
+      </w:r>
+    </w:p>
+    <w:p>
+      <w:proofErr w:type="spellStart"/>
+      <w:r>
+        <w:t>Jedlika</w:t>
+      </w:r>
+      <w:proofErr w:type="spellEnd"/>
+      <w:r>
+        <w:t xml:space="preserve"> – </w:t>
+      </w:r>
+      <w:proofErr w:type="spellStart"/>
+      <w:r>
+        <w:t>Jedlik</w:t>
+      </w:r>
+      <w:proofErr w:type="spellEnd"/>
+      <w:r>
+        <w:t xml:space="preserve"> </w:t>
+      </w:r>
+      <w:proofErr w:type="spellStart"/>
+      <w:r>
+        <w:t>Ányos</w:t>
+      </w:r>
+      <w:proofErr w:type="spellEnd"/>
+      <w:r>
+        <w:t xml:space="preserve"> </w:t>
+      </w:r>
+      <w:proofErr w:type="spellStart"/>
+      <w:r>
+        <w:t>Elektrotechnikai</w:t>
+      </w:r>
+      <w:proofErr w:type="spellEnd"/>
+      <w:r>
+        <w:t xml:space="preserve"> </w:t>
+      </w:r>
+      <w:proofErr w:type="spellStart"/>
+      <w:r>
+        <w:t>Szakközépiskola</w:t>
+      </w:r>
+      <w:proofErr w:type="spellEnd"/>
+    </w:p>
+    <w:p>
+      <w:r>
         <w:t xml:space="preserve"> </w:t>
       </w:r>
     </w:p>
@@ -1145,7 +1388,15 @@
         </w:numPr>
       </w:pPr>
       <w:r>
-        <w:t>Zabezpečenie a enkryptovanie prihlasovacích údajov v databáze</w:t>
+        <w:t>Zabezpečenie a </w:t>
+      </w:r>
+      <w:proofErr w:type="spellStart"/>
+      <w:r>
+        <w:t>enkryptovanie</w:t>
+      </w:r>
+      <w:proofErr w:type="spellEnd"/>
+      <w:r>
+        <w:t xml:space="preserve"> prihlasovacích údajov v databáze</w:t>
       </w:r>
     </w:p>
     <w:p>
@@ -1274,17 +1525,17 @@
     </w:p>
     <w:p>
       <w:r>
-        <w:t xml:space="preserve"> </w:t>
-      </w:r>
-    </w:p>
-    <w:p>
-      <w:r>
-        <w:t xml:space="preserve"> </w:t>
-      </w:r>
-    </w:p>
-    <w:p>
-      <w:r>
         <w:lastRenderedPageBreak/>
+        <w:t xml:space="preserve"> </w:t>
+      </w:r>
+    </w:p>
+    <w:p>
+      <w:r>
+        <w:t xml:space="preserve"> </w:t>
+      </w:r>
+    </w:p>
+    <w:p>
+      <w:r>
         <w:t xml:space="preserve"> </w:t>
       </w:r>
     </w:p>
@@ -1453,17 +1704,17 @@
     </w:p>
     <w:p>
       <w:r>
-        <w:t xml:space="preserve"> </w:t>
-      </w:r>
-    </w:p>
-    <w:p>
-      <w:r>
-        <w:t xml:space="preserve"> </w:t>
-      </w:r>
-    </w:p>
-    <w:p>
-      <w:r>
         <w:lastRenderedPageBreak/>
+        <w:t xml:space="preserve"> </w:t>
+      </w:r>
+    </w:p>
+    <w:p>
+      <w:r>
+        <w:t xml:space="preserve"> </w:t>
+      </w:r>
+    </w:p>
+    <w:p>
+      <w:r>
         <w:t xml:space="preserve"> </w:t>
       </w:r>
     </w:p>
@@ -1667,6 +1918,7 @@
         <w:jc w:val="left"/>
       </w:pPr>
       <w:r>
+        <w:lastRenderedPageBreak/>
         <w:t xml:space="preserve">Ciele práce ........................................................................................................................ x </w:t>
       </w:r>
     </w:p>
@@ -1680,7 +1932,6 @@
         <w:jc w:val="left"/>
       </w:pPr>
       <w:r>
-        <w:lastRenderedPageBreak/>
         <w:t xml:space="preserve">Materiál a metodika .......................................................................................................... x </w:t>
       </w:r>
     </w:p>
@@ -2197,7 +2448,15 @@
         <w:t>Maximiliána</w:t>
       </w:r>
       <w:r>
-        <w:t xml:space="preserve"> Schwarzmüllera. </w:t>
+        <w:t xml:space="preserve"> </w:t>
+      </w:r>
+      <w:proofErr w:type="spellStart"/>
+      <w:r>
+        <w:t>Schwarzmüllera</w:t>
+      </w:r>
+      <w:proofErr w:type="spellEnd"/>
+      <w:r>
+        <w:t xml:space="preserve">. </w:t>
       </w:r>
       <w:r>
         <w:t>Našim</w:t>
@@ -2215,7 +2474,15 @@
         <w:t xml:space="preserve">om </w:t>
       </w:r>
       <w:r>
-        <w:t xml:space="preserve">pomocou Flutteru bola </w:t>
+        <w:t xml:space="preserve">pomocou </w:t>
+      </w:r>
+      <w:proofErr w:type="spellStart"/>
+      <w:r>
+        <w:t>Flutteru</w:t>
+      </w:r>
+      <w:proofErr w:type="spellEnd"/>
+      <w:r>
+        <w:t xml:space="preserve"> bola </w:t>
       </w:r>
       <w:r>
         <w:t>f</w:t>
@@ -2371,7 +2638,15 @@
         <w:t>verziou</w:t>
       </w:r>
       <w:r>
-        <w:t xml:space="preserve"> Flutteru 2.0 </w:t>
+        <w:t xml:space="preserve"> </w:t>
+      </w:r>
+      <w:proofErr w:type="spellStart"/>
+      <w:r>
+        <w:t>Flutteru</w:t>
+      </w:r>
+      <w:proofErr w:type="spellEnd"/>
+      <w:r>
+        <w:t xml:space="preserve"> 2.0 </w:t>
       </w:r>
       <w:r>
         <w:t>pridaná</w:t>
@@ -2527,6 +2802,7 @@
       <w:r>
         <w:t xml:space="preserve">a </w:t>
       </w:r>
+      <w:proofErr w:type="spellStart"/>
       <w:r>
         <w:t>beckend</w:t>
       </w:r>
@@ -2537,7 +2813,11 @@
         <w:t>ý</w:t>
       </w:r>
       <w:r>
-        <w:t xml:space="preserve">ch </w:t>
+        <w:t>ch</w:t>
+      </w:r>
+      <w:proofErr w:type="spellEnd"/>
+      <w:r>
+        <w:t xml:space="preserve"> </w:t>
       </w:r>
       <w:r>
         <w:t>služieb ako napríklad vlastné API a v poslednom rade testovanie aplikácie na cielených zariadeniach a platformách.</w:t>
@@ -2744,8 +3024,13 @@
           <w:numId w:val="9"/>
         </w:numPr>
       </w:pPr>
-      <w:r>
-        <w:t>Cross-platformov</w:t>
+      <w:proofErr w:type="spellStart"/>
+      <w:r>
+        <w:t>Cross</w:t>
+      </w:r>
+      <w:proofErr w:type="spellEnd"/>
+      <w:r>
+        <w:t>-platformov</w:t>
       </w:r>
       <w:r>
         <w:t>é</w:t>
@@ -3097,8 +3382,547 @@
     </w:p>
     <w:p>
       <w:pPr>
-        <w:ind w:left="737"/>
-      </w:pPr>
+        <w:rPr>
+          <w:noProof/>
+        </w:rPr>
+      </w:pPr>
+    </w:p>
+    <w:p>
+      <w:pPr>
+        <w:ind w:left="709" w:firstLine="0"/>
+      </w:pPr>
+      <w:r>
+        <w:rPr>
+          <w:noProof/>
+        </w:rPr>
+        <mc:AlternateContent>
+          <mc:Choice Requires="wpg">
+            <w:drawing>
+              <wp:anchor distT="0" distB="0" distL="114300" distR="114300" simplePos="0" relativeHeight="251666944" behindDoc="0" locked="0" layoutInCell="1" allowOverlap="1" wp14:anchorId="312AF2D9" wp14:editId="008D4C09">
+                <wp:simplePos x="0" y="0"/>
+                <wp:positionH relativeFrom="column">
+                  <wp:posOffset>264795</wp:posOffset>
+                </wp:positionH>
+                <wp:positionV relativeFrom="paragraph">
+                  <wp:posOffset>534035</wp:posOffset>
+                </wp:positionV>
+                <wp:extent cx="3035300" cy="1798320"/>
+                <wp:effectExtent l="0" t="0" r="0" b="0"/>
+                <wp:wrapTopAndBottom/>
+                <wp:docPr id="19" name="Skupina 19"/>
+                <wp:cNvGraphicFramePr/>
+                <a:graphic xmlns:a="http://schemas.openxmlformats.org/drawingml/2006/main">
+                  <a:graphicData uri="http://schemas.microsoft.com/office/word/2010/wordprocessingGroup">
+                    <wpg:wgp>
+                      <wpg:cNvGrpSpPr/>
+                      <wpg:grpSpPr>
+                        <a:xfrm>
+                          <a:off x="0" y="0"/>
+                          <a:ext cx="3035300" cy="1798320"/>
+                          <a:chOff x="0" y="97348"/>
+                          <a:chExt cx="3035935" cy="1798762"/>
+                        </a:xfrm>
+                      </wpg:grpSpPr>
+                      <wpg:grpSp>
+                        <wpg:cNvPr id="17" name="Skupina 17"/>
+                        <wpg:cNvGrpSpPr/>
+                        <wpg:grpSpPr>
+                          <a:xfrm>
+                            <a:off x="176936" y="97348"/>
+                            <a:ext cx="2715702" cy="900000"/>
+                            <a:chOff x="176936" y="97348"/>
+                            <a:chExt cx="2715702" cy="900000"/>
+                          </a:xfrm>
+                        </wpg:grpSpPr>
+                        <pic:pic xmlns:pic="http://schemas.openxmlformats.org/drawingml/2006/picture">
+                          <pic:nvPicPr>
+                            <pic:cNvPr id="3" name="Obrázok 3"/>
+                            <pic:cNvPicPr>
+                              <a:picLocks noChangeAspect="1"/>
+                            </pic:cNvPicPr>
+                          </pic:nvPicPr>
+                          <pic:blipFill>
+                            <a:blip r:embed="rId10" cstate="print">
+                              <a:extLst>
+                                <a:ext uri="{28A0092B-C50C-407E-A947-70E740481C1C}">
+                                  <a14:useLocalDpi xmlns:a14="http://schemas.microsoft.com/office/drawing/2010/main" val="0"/>
+                                </a:ext>
+                              </a:extLst>
+                            </a:blip>
+                            <a:srcRect/>
+                            <a:stretch>
+                              <a:fillRect/>
+                            </a:stretch>
+                          </pic:blipFill>
+                          <pic:spPr bwMode="auto">
+                            <a:xfrm>
+                              <a:off x="176936" y="97348"/>
+                              <a:ext cx="900000" cy="900000"/>
+                            </a:xfrm>
+                            <a:prstGeom prst="rect">
+                              <a:avLst/>
+                            </a:prstGeom>
+                            <a:noFill/>
+                            <a:ln>
+                              <a:noFill/>
+                            </a:ln>
+                          </pic:spPr>
+                        </pic:pic>
+                        <pic:pic xmlns:pic="http://schemas.openxmlformats.org/drawingml/2006/picture">
+                          <pic:nvPicPr>
+                            <pic:cNvPr id="4" name="Obrázok 4"/>
+                            <pic:cNvPicPr>
+                              <a:picLocks noChangeAspect="1"/>
+                            </pic:cNvPicPr>
+                          </pic:nvPicPr>
+                          <pic:blipFill>
+                            <a:blip r:embed="rId11" cstate="print">
+                              <a:extLst>
+                                <a:ext uri="{28A0092B-C50C-407E-A947-70E740481C1C}">
+                                  <a14:useLocalDpi xmlns:a14="http://schemas.microsoft.com/office/drawing/2010/main" val="0"/>
+                                </a:ext>
+                              </a:extLst>
+                            </a:blip>
+                            <a:srcRect/>
+                            <a:stretch>
+                              <a:fillRect/>
+                            </a:stretch>
+                          </pic:blipFill>
+                          <pic:spPr bwMode="auto">
+                            <a:xfrm>
+                              <a:off x="1282167" y="97348"/>
+                              <a:ext cx="1610471" cy="900000"/>
+                            </a:xfrm>
+                            <a:prstGeom prst="rect">
+                              <a:avLst/>
+                            </a:prstGeom>
+                            <a:noFill/>
+                            <a:ln>
+                              <a:noFill/>
+                            </a:ln>
+                          </pic:spPr>
+                        </pic:pic>
+                      </wpg:grpSp>
+                      <wps:wsp>
+                        <wps:cNvPr id="18" name="Textové pole 18"/>
+                        <wps:cNvSpPr txBox="1"/>
+                        <wps:spPr>
+                          <a:xfrm>
+                            <a:off x="0" y="1136650"/>
+                            <a:ext cx="3035935" cy="759460"/>
+                          </a:xfrm>
+                          <a:prstGeom prst="rect">
+                            <a:avLst/>
+                          </a:prstGeom>
+                          <a:solidFill>
+                            <a:prstClr val="white"/>
+                          </a:solidFill>
+                          <a:ln>
+                            <a:noFill/>
+                          </a:ln>
+                        </wps:spPr>
+                        <wps:txbx>
+                          <w:txbxContent>
+                            <w:p>
+                              <w:pPr>
+                                <w:pStyle w:val="Popis"/>
+                                <w:ind w:left="0" w:firstLine="0"/>
+                                <w:jc w:val="center"/>
+                              </w:pPr>
+                              <w:r>
+                                <w:t xml:space="preserve">O </w:t>
+                              </w:r>
+                              <w:fldSimple w:instr=" SEQ O \* ARABIC ">
+                                <w:r>
+                                  <w:rPr>
+                                    <w:noProof/>
+                                  </w:rPr>
+                                  <w:t>1</w:t>
+                                </w:r>
+                              </w:fldSimple>
+                              <w:r>
+                                <w:t xml:space="preserve"> Swift a Objective-C</w:t>
+                              </w:r>
+                            </w:p>
+                            <w:p>
+                              <w:pPr>
+                                <w:rPr>
+                                  <w:sz w:val="22"/>
+                                  <w:szCs w:val="20"/>
+                                </w:rPr>
+                              </w:pPr>
+                              <w:r>
+                                <w:rPr>
+                                  <w:sz w:val="22"/>
+                                  <w:szCs w:val="20"/>
+                                </w:rPr>
+                                <w:t>Programovacie jazyky pre vývoj natívnych aplikácii pre platformu iOS</w:t>
+                              </w:r>
+                            </w:p>
+                          </w:txbxContent>
+                        </wps:txbx>
+                        <wps:bodyPr rot="0" spcFirstLastPara="0" vertOverflow="overflow" horzOverflow="overflow" vert="horz" wrap="square" lIns="0" tIns="0" rIns="0" bIns="0" numCol="1" spcCol="0" rtlCol="0" fromWordArt="0" anchor="t" anchorCtr="0" forceAA="0" compatLnSpc="1">
+                          <a:prstTxWarp prst="textNoShape">
+                            <a:avLst/>
+                          </a:prstTxWarp>
+                          <a:spAutoFit/>
+                        </wps:bodyPr>
+                      </wps:wsp>
+                    </wpg:wgp>
+                  </a:graphicData>
+                </a:graphic>
+                <wp14:sizeRelH relativeFrom="margin">
+                  <wp14:pctWidth>0</wp14:pctWidth>
+                </wp14:sizeRelH>
+                <wp14:sizeRelV relativeFrom="margin">
+                  <wp14:pctHeight>0</wp14:pctHeight>
+                </wp14:sizeRelV>
+              </wp:anchor>
+            </w:drawing>
+          </mc:Choice>
+          <mc:Fallback>
+            <w:pict>
+              <v:group w14:anchorId="312AF2D9" id="Skupina 19" o:spid="_x0000_s1026" style="position:absolute;left:0;text-align:left;margin-left:20.85pt;margin-top:42.05pt;width:239pt;height:141.6pt;z-index:251666944;mso-width-relative:margin;mso-height-relative:margin" coordorigin=",973" coordsize="30359,17987" o:gfxdata="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">
+                <v:group id="Skupina 17" o:spid="_x0000_s1027" style="position:absolute;left:1769;top:973;width:27157;height:9000" coordorigin="1769,973" coordsize="27157,9000" o:gfxdata="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">
+                  <v:shapetype id="_x0000_t75" coordsize="21600,21600" o:spt="75" o:preferrelative="t" path="m@4@5l@4@11@9@11@9@5xe" filled="f" stroked="f">
+                    <v:stroke joinstyle="miter"/>
+                    <v:formulas>
+                      <v:f eqn="if lineDrawn pixelLineWidth 0"/>
+                      <v:f eqn="sum @0 1 0"/>
+                      <v:f eqn="sum 0 0 @1"/>
+                      <v:f eqn="prod @2 1 2"/>
+                      <v:f eqn="prod @3 21600 pixelWidth"/>
+                      <v:f eqn="prod @3 21600 pixelHeight"/>
+                      <v:f eqn="sum @0 0 1"/>
+                      <v:f eqn="prod @6 1 2"/>
+                      <v:f eqn="prod @7 21600 pixelWidth"/>
+                      <v:f eqn="sum @8 21600 0"/>
+                      <v:f eqn="prod @7 21600 pixelHeight"/>
+                      <v:f eqn="sum @10 21600 0"/>
+                    </v:formulas>
+                    <v:path o:extrusionok="f" gradientshapeok="t" o:connecttype="rect"/>
+                    <o:lock v:ext="edit" aspectratio="t"/>
+                  </v:shapetype>
+                  <v:shape id="Obrázok 3" o:spid="_x0000_s1028" type="#_x0000_t75" style="position:absolute;left:1769;top:973;width:9000;height:9000;visibility:visible;mso-wrap-style:square" o:gfxdata="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">
+                    <v:imagedata r:id="rId12" o:title=""/>
+                  </v:shape>
+                  <v:shape id="Obrázok 4" o:spid="_x0000_s1029" type="#_x0000_t75" style="position:absolute;left:12821;top:973;width:16105;height:9000;visibility:visible;mso-wrap-style:square" o:gfxdata="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">
+                    <v:imagedata r:id="rId13" o:title=""/>
+                  </v:shape>
+                </v:group>
+                <v:shapetype id="_x0000_t202" coordsize="21600,21600" o:spt="202" path="m,l,21600r21600,l21600,xe">
+                  <v:stroke joinstyle="miter"/>
+                  <v:path gradientshapeok="t" o:connecttype="rect"/>
+                </v:shapetype>
+                <v:shape id="Textové pole 18" o:spid="_x0000_s1030" type="#_x0000_t202" style="position:absolute;top:11366;width:30359;height:7595;visibility:visible;mso-wrap-style:square;v-text-anchor:top" o:gfxdata="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" stroked="f">
+                  <v:textbox style="mso-fit-shape-to-text:t" inset="0,0,0,0">
+                    <w:txbxContent>
+                      <w:p>
+                        <w:pPr>
+                          <w:pStyle w:val="Popis"/>
+                          <w:ind w:left="0" w:firstLine="0"/>
+                          <w:jc w:val="center"/>
+                        </w:pPr>
+                        <w:r>
+                          <w:t xml:space="preserve">O </w:t>
+                        </w:r>
+                        <w:fldSimple w:instr=" SEQ O \* ARABIC ">
+                          <w:r>
+                            <w:rPr>
+                              <w:noProof/>
+                            </w:rPr>
+                            <w:t>1</w:t>
+                          </w:r>
+                        </w:fldSimple>
+                        <w:r>
+                          <w:t xml:space="preserve"> Swift a Objective-C</w:t>
+                        </w:r>
+                      </w:p>
+                      <w:p>
+                        <w:pPr>
+                          <w:rPr>
+                            <w:sz w:val="22"/>
+                            <w:szCs w:val="20"/>
+                          </w:rPr>
+                        </w:pPr>
+                        <w:r>
+                          <w:rPr>
+                            <w:sz w:val="22"/>
+                            <w:szCs w:val="20"/>
+                          </w:rPr>
+                          <w:t>Programovacie jazyky pre vývoj natívnych aplikácii pre platformu iOS</w:t>
+                        </w:r>
+                      </w:p>
+                    </w:txbxContent>
+                  </v:textbox>
+                </v:shape>
+                <w10:wrap type="topAndBottom"/>
+              </v:group>
+            </w:pict>
+          </mc:Fallback>
+        </mc:AlternateContent>
+      </w:r>
+      <w:r>
+        <w:rPr>
+          <w:noProof/>
+        </w:rPr>
+        <mc:AlternateContent>
+          <mc:Choice Requires="wpg">
+            <w:drawing>
+              <wp:anchor distT="0" distB="0" distL="114300" distR="114300" simplePos="0" relativeHeight="251663872" behindDoc="0" locked="0" layoutInCell="1" allowOverlap="1" wp14:anchorId="483CEA14" wp14:editId="1ABA8502">
+                <wp:simplePos x="0" y="0"/>
+                <wp:positionH relativeFrom="margin">
+                  <wp:posOffset>3537805</wp:posOffset>
+                </wp:positionH>
+                <wp:positionV relativeFrom="paragraph">
+                  <wp:posOffset>532765</wp:posOffset>
+                </wp:positionV>
+                <wp:extent cx="2509520" cy="2052955"/>
+                <wp:effectExtent l="0" t="0" r="9525" b="4445"/>
+                <wp:wrapTopAndBottom/>
+                <wp:docPr id="14" name="Skupina 14"/>
+                <wp:cNvGraphicFramePr/>
+                <a:graphic xmlns:a="http://schemas.openxmlformats.org/drawingml/2006/main">
+                  <a:graphicData uri="http://schemas.microsoft.com/office/word/2010/wordprocessingGroup">
+                    <wpg:wgp>
+                      <wpg:cNvGrpSpPr/>
+                      <wpg:grpSpPr>
+                        <a:xfrm>
+                          <a:off x="0" y="0"/>
+                          <a:ext cx="2509520" cy="2052955"/>
+                          <a:chOff x="23858" y="99464"/>
+                          <a:chExt cx="2324050" cy="2057613"/>
+                        </a:xfrm>
+                      </wpg:grpSpPr>
+                      <wpg:grpSp>
+                        <wpg:cNvPr id="13" name="Skupina 13"/>
+                        <wpg:cNvGrpSpPr/>
+                        <wpg:grpSpPr>
+                          <a:xfrm>
+                            <a:off x="355912" y="99464"/>
+                            <a:ext cx="1641173" cy="901054"/>
+                            <a:chOff x="355912" y="99464"/>
+                            <a:chExt cx="1641173" cy="901054"/>
+                          </a:xfrm>
+                        </wpg:grpSpPr>
+                        <pic:pic xmlns:pic="http://schemas.openxmlformats.org/drawingml/2006/picture">
+                          <pic:nvPicPr>
+                            <pic:cNvPr id="7" name="Obrázok 7"/>
+                            <pic:cNvPicPr>
+                              <a:picLocks noChangeAspect="1"/>
+                            </pic:cNvPicPr>
+                          </pic:nvPicPr>
+                          <pic:blipFill>
+                            <a:blip r:embed="rId14" cstate="print">
+                              <a:extLst>
+                                <a:ext uri="{28A0092B-C50C-407E-A947-70E740481C1C}">
+                                  <a14:useLocalDpi xmlns:a14="http://schemas.microsoft.com/office/drawing/2010/main" val="0"/>
+                                </a:ext>
+                              </a:extLst>
+                            </a:blip>
+                            <a:srcRect/>
+                            <a:stretch>
+                              <a:fillRect/>
+                            </a:stretch>
+                          </pic:blipFill>
+                          <pic:spPr bwMode="auto">
+                            <a:xfrm>
+                              <a:off x="1096030" y="99464"/>
+                              <a:ext cx="901055" cy="901054"/>
+                            </a:xfrm>
+                            <a:prstGeom prst="rect">
+                              <a:avLst/>
+                            </a:prstGeom>
+                            <a:noFill/>
+                            <a:ln>
+                              <a:noFill/>
+                            </a:ln>
+                          </pic:spPr>
+                        </pic:pic>
+                        <pic:pic xmlns:pic="http://schemas.openxmlformats.org/drawingml/2006/picture">
+                          <pic:nvPicPr>
+                            <pic:cNvPr id="2" name="Obrázok 2"/>
+                            <pic:cNvPicPr>
+                              <a:picLocks noChangeAspect="1"/>
+                            </pic:cNvPicPr>
+                          </pic:nvPicPr>
+                          <pic:blipFill>
+                            <a:blip r:embed="rId15">
+                              <a:extLst>
+                                <a:ext uri="{28A0092B-C50C-407E-A947-70E740481C1C}">
+                                  <a14:useLocalDpi xmlns:a14="http://schemas.microsoft.com/office/drawing/2010/main" val="0"/>
+                                </a:ext>
+                              </a:extLst>
+                            </a:blip>
+                            <a:srcRect/>
+                            <a:stretch>
+                              <a:fillRect/>
+                            </a:stretch>
+                          </pic:blipFill>
+                          <pic:spPr bwMode="auto">
+                            <a:xfrm>
+                              <a:off x="355912" y="99464"/>
+                              <a:ext cx="657096" cy="901054"/>
+                            </a:xfrm>
+                            <a:prstGeom prst="rect">
+                              <a:avLst/>
+                            </a:prstGeom>
+                            <a:noFill/>
+                          </pic:spPr>
+                        </pic:pic>
+                      </wpg:grpSp>
+                      <wps:wsp>
+                        <wps:cNvPr id="1" name="Textové pole 1"/>
+                        <wps:cNvSpPr txBox="1"/>
+                        <wps:spPr>
+                          <a:xfrm>
+                            <a:off x="23858" y="1128376"/>
+                            <a:ext cx="2324050" cy="1028701"/>
+                          </a:xfrm>
+                          <a:prstGeom prst="rect">
+                            <a:avLst/>
+                          </a:prstGeom>
+                          <a:solidFill>
+                            <a:prstClr val="white"/>
+                          </a:solidFill>
+                          <a:ln>
+                            <a:noFill/>
+                          </a:ln>
+                        </wps:spPr>
+                        <wps:txbx>
+                          <w:txbxContent>
+                            <w:p>
+                              <w:pPr>
+                                <w:pStyle w:val="Popis"/>
+                                <w:ind w:left="0" w:firstLine="0"/>
+                                <w:jc w:val="center"/>
+                              </w:pPr>
+                              <w:r>
+                                <w:t xml:space="preserve">O </w:t>
+                              </w:r>
+                              <w:fldSimple w:instr=" SEQ O \* ARABIC ">
+                                <w:r>
+                                  <w:rPr>
+                                    <w:noProof/>
+                                  </w:rPr>
+                                  <w:t>2</w:t>
+                                </w:r>
+                              </w:fldSimple>
+                              <w:r>
+                                <w:t xml:space="preserve"> Java a</w:t>
+                              </w:r>
+                              <w:r>
+                                <w:t> </w:t>
+                              </w:r>
+                              <w:r>
+                                <w:t>Kotlin</w:t>
+                              </w:r>
+                            </w:p>
+                            <w:p>
+                              <w:pPr>
+                                <w:ind w:left="142" w:firstLine="0"/>
+                                <w:rPr>
+                                  <w:sz w:val="22"/>
+                                  <w:szCs w:val="20"/>
+                                </w:rPr>
+                              </w:pPr>
+                              <w:r>
+                                <w:rPr>
+                                  <w:sz w:val="22"/>
+                                  <w:szCs w:val="20"/>
+                                </w:rPr>
+                                <w:t>Programovacie jazyky pre vývoj natívnych aplikácii pre platformu Android</w:t>
+                              </w:r>
+                            </w:p>
+                            <w:p/>
+                          </w:txbxContent>
+                        </wps:txbx>
+                        <wps:bodyPr rot="0" spcFirstLastPara="0" vertOverflow="overflow" horzOverflow="overflow" vert="horz" wrap="square" lIns="0" tIns="0" rIns="0" bIns="0" numCol="1" spcCol="0" rtlCol="0" fromWordArt="0" anchor="t" anchorCtr="0" forceAA="0" compatLnSpc="1">
+                          <a:prstTxWarp prst="textNoShape">
+                            <a:avLst/>
+                          </a:prstTxWarp>
+                          <a:noAutofit/>
+                        </wps:bodyPr>
+                      </wps:wsp>
+                    </wpg:wgp>
+                  </a:graphicData>
+                </a:graphic>
+                <wp14:sizeRelH relativeFrom="margin">
+                  <wp14:pctWidth>0</wp14:pctWidth>
+                </wp14:sizeRelH>
+                <wp14:sizeRelV relativeFrom="margin">
+                  <wp14:pctHeight>0</wp14:pctHeight>
+                </wp14:sizeRelV>
+              </wp:anchor>
+            </w:drawing>
+          </mc:Choice>
+          <mc:Fallback>
+            <w:pict>
+              <v:group w14:anchorId="483CEA14" id="Skupina 14" o:spid="_x0000_s1031" style="position:absolute;left:0;text-align:left;margin-left:278.55pt;margin-top:41.95pt;width:197.6pt;height:161.65pt;z-index:251663872;mso-position-horizontal-relative:margin;mso-width-relative:margin;mso-height-relative:margin" coordorigin="238,994" coordsize="23240,20576" o:gfxdata="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">
+                <v:group id="Skupina 13" o:spid="_x0000_s1032" style="position:absolute;left:3559;top:994;width:16411;height:9011" coordorigin="3559,994" coordsize="16411,9010" o:gfxdata="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">
+                  <v:shape id="Obrázok 7" o:spid="_x0000_s1033" type="#_x0000_t75" style="position:absolute;left:10960;top:994;width:9010;height:9011;visibility:visible;mso-wrap-style:square" o:gfxdata="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">
+                    <v:imagedata r:id="rId16" o:title=""/>
+                  </v:shape>
+                  <v:shape id="Obrázok 2" o:spid="_x0000_s1034" type="#_x0000_t75" style="position:absolute;left:3559;top:994;width:6571;height:9011;visibility:visible;mso-wrap-style:square" o:gfxdata="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">
+                    <v:imagedata r:id="rId17" o:title=""/>
+                  </v:shape>
+                </v:group>
+                <v:shape id="Textové pole 1" o:spid="_x0000_s1035" type="#_x0000_t202" style="position:absolute;left:238;top:11283;width:23241;height:10287;visibility:visible;mso-wrap-style:square;v-text-anchor:top" o:gfxdata="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" stroked="f">
+                  <v:textbox inset="0,0,0,0">
+                    <w:txbxContent>
+                      <w:p>
+                        <w:pPr>
+                          <w:pStyle w:val="Popis"/>
+                          <w:ind w:left="0" w:firstLine="0"/>
+                          <w:jc w:val="center"/>
+                        </w:pPr>
+                        <w:r>
+                          <w:t xml:space="preserve">O </w:t>
+                        </w:r>
+                        <w:fldSimple w:instr=" SEQ O \* ARABIC ">
+                          <w:r>
+                            <w:rPr>
+                              <w:noProof/>
+                            </w:rPr>
+                            <w:t>2</w:t>
+                          </w:r>
+                        </w:fldSimple>
+                        <w:r>
+                          <w:t xml:space="preserve"> Java a</w:t>
+                        </w:r>
+                        <w:r>
+                          <w:t> </w:t>
+                        </w:r>
+                        <w:r>
+                          <w:t>Kotlin</w:t>
+                        </w:r>
+                      </w:p>
+                      <w:p>
+                        <w:pPr>
+                          <w:ind w:left="142" w:firstLine="0"/>
+                          <w:rPr>
+                            <w:sz w:val="22"/>
+                            <w:szCs w:val="20"/>
+                          </w:rPr>
+                        </w:pPr>
+                        <w:r>
+                          <w:rPr>
+                            <w:sz w:val="22"/>
+                            <w:szCs w:val="20"/>
+                          </w:rPr>
+                          <w:t>Programovacie jazyky pre vývoj natívnych aplikácii pre platformu Android</w:t>
+                        </w:r>
+                      </w:p>
+                      <w:p/>
+                    </w:txbxContent>
+                  </v:textbox>
+                </v:shape>
+                <w10:wrap type="topAndBottom" anchorx="margin"/>
+              </v:group>
+            </w:pict>
+          </mc:Fallback>
+        </mc:AlternateContent>
+      </w:r>
       <w:r>
         <w:t>Nevýhodami sú</w:t>
       </w:r>
@@ -3111,7 +3935,7 @@
     </w:p>
     <w:p>
       <w:pPr>
-        <w:ind w:left="719"/>
+        <w:ind w:left="709" w:firstLine="0"/>
       </w:pPr>
     </w:p>
     <w:p>
@@ -3123,8 +3947,13 @@
         </w:numPr>
         <w:ind w:left="1214" w:hanging="505"/>
       </w:pPr>
-      <w:r>
-        <w:t>Cross-platformov</w:t>
+      <w:proofErr w:type="spellStart"/>
+      <w:r>
+        <w:t>Cross</w:t>
+      </w:r>
+      <w:proofErr w:type="spellEnd"/>
+      <w:r>
+        <w:t>-platformov</w:t>
       </w:r>
       <w:r>
         <w:t>é</w:t>
@@ -3143,8 +3972,13 @@
       <w:pPr>
         <w:ind w:left="737" w:firstLine="363"/>
       </w:pPr>
-      <w:r>
-        <w:t xml:space="preserve">Cross-platformové aplikácie </w:t>
+      <w:proofErr w:type="spellStart"/>
+      <w:r>
+        <w:t>Cross</w:t>
+      </w:r>
+      <w:proofErr w:type="spellEnd"/>
+      <w:r>
+        <w:t xml:space="preserve">-platformové aplikácie </w:t>
       </w:r>
       <w:r>
         <w:tab/>
@@ -3176,9 +4010,11 @@
       <w:r>
         <w:t> </w:t>
       </w:r>
+      <w:proofErr w:type="spellStart"/>
       <w:r>
         <w:t>frameworkoch</w:t>
       </w:r>
+      <w:proofErr w:type="spellEnd"/>
       <w:r>
         <w:t xml:space="preserve">. Tieto jazyky </w:t>
       </w:r>
@@ -3360,7 +4196,11 @@
         <w:t>rovnaký</w:t>
       </w:r>
       <w:r>
-        <w:t xml:space="preserve"> ako vo webovom </w:t>
+        <w:t xml:space="preserve"> ako vo </w:t>
+      </w:r>
+      <w:r>
+        <w:lastRenderedPageBreak/>
+        <w:t>webovom </w:t>
       </w:r>
       <w:r>
         <w:t>prehliadači</w:t>
@@ -3414,7 +4254,15 @@
         <w:t xml:space="preserve"> pomocou </w:t>
       </w:r>
       <w:r>
-        <w:t>Apache Cordova.</w:t>
+        <w:t xml:space="preserve">Apache </w:t>
+      </w:r>
+      <w:proofErr w:type="spellStart"/>
+      <w:r>
+        <w:t>Cordova</w:t>
+      </w:r>
+      <w:proofErr w:type="spellEnd"/>
+      <w:r>
+        <w:t>.</w:t>
       </w:r>
       <w:r>
         <w:t xml:space="preserve"> </w:t>
@@ -3532,16 +4380,6 @@
       </w:r>
       <w:r>
         <w:t>limitovaná podpora natívnych funkcionalít</w:t>
-      </w:r>
-    </w:p>
-    <w:p>
-      <w:pPr>
-        <w:spacing w:after="160" w:line="259" w:lineRule="auto"/>
-        <w:ind w:left="0" w:firstLine="0"/>
-        <w:jc w:val="left"/>
-      </w:pPr>
-      <w:r>
-        <w:br w:type="page"/>
       </w:r>
     </w:p>
     <w:p>
@@ -3553,7 +4391,6 @@
         </w:numPr>
       </w:pPr>
       <w:r>
-        <w:lastRenderedPageBreak/>
         <w:t>Progresívne</w:t>
       </w:r>
       <w:r>
@@ -3779,23 +4616,6 @@
       <w:r>
         <w:t>Nevýhodami sú : Limitované schopnosti využívať natívne funkcie zariadenia. Aplikácie sú závislé na prehliadací.</w:t>
       </w:r>
-    </w:p>
-    <w:p>
-      <w:pPr>
-        <w:rPr>
-          <w:b/>
-          <w:sz w:val="28"/>
-        </w:rPr>
-      </w:pPr>
-      <w:r>
-        <w:tab/>
-      </w:r>
-      <w:r>
-        <w:tab/>
-      </w:r>
-      <w:r>
-        <w:tab/>
-      </w:r>
       <w:r>
         <w:tab/>
       </w:r>
@@ -3807,16 +4627,6 @@
     </w:p>
     <w:p>
       <w:pPr>
-        <w:ind w:left="567" w:hanging="10"/>
-      </w:pPr>
-    </w:p>
-    <w:p>
-      <w:pPr>
-        <w:ind w:left="719"/>
-      </w:pPr>
-    </w:p>
-    <w:p>
-      <w:pPr>
         <w:pStyle w:val="podnadpisy"/>
       </w:pPr>
       <w:r>
@@ -3834,7 +4644,23 @@
         <w:t>vyvíjaný</w:t>
       </w:r>
       <w:r>
-        <w:t xml:space="preserve"> spoločnosťou Google. Prvá verziu Flutteru, pod názvom Sky, bola vydaná v roku 2005. Prvou stabilnou verziou bola verzia 1.0 ktorá bola </w:t>
+        <w:t xml:space="preserve"> spoločnosťou Google. Prvá verziu </w:t>
+      </w:r>
+      <w:proofErr w:type="spellStart"/>
+      <w:r>
+        <w:t>Flutteru</w:t>
+      </w:r>
+      <w:proofErr w:type="spellEnd"/>
+      <w:r>
+        <w:t xml:space="preserve">, pod názvom </w:t>
+      </w:r>
+      <w:proofErr w:type="spellStart"/>
+      <w:r>
+        <w:t>Sky</w:t>
+      </w:r>
+      <w:proofErr w:type="spellEnd"/>
+      <w:r>
+        <w:t xml:space="preserve">, bola vydaná v roku 2005. Prvou stabilnou verziou bola verzia 1.0 ktorá bola </w:t>
       </w:r>
       <w:r>
         <w:t>predstavená</w:t>
@@ -3878,7 +4704,15 @@
         <w:t xml:space="preserve"> </w:t>
       </w:r>
       <w:r>
-        <w:t xml:space="preserve">Charakteristikou Flutteru je možnosť </w:t>
+        <w:t xml:space="preserve">Charakteristikou </w:t>
+      </w:r>
+      <w:proofErr w:type="spellStart"/>
+      <w:r>
+        <w:t>Flutteru</w:t>
+      </w:r>
+      <w:proofErr w:type="spellEnd"/>
+      <w:r>
+        <w:t xml:space="preserve"> je možnosť </w:t>
       </w:r>
       <w:r>
         <w:t>znovu použitia</w:t>
@@ -3989,84 +4823,206 @@
           <w:noProof/>
         </w:rPr>
         <w:lastRenderedPageBreak/>
-        <w:pict w14:anchorId="7A62432B">
-          <v:group id="Skupina 4" o:spid="_x0000_s2050" style="position:absolute;left:0;text-align:left;margin-left:72.6pt;margin-top:88.4pt;width:297pt;height:272.25pt;z-index:251666432;mso-width-relative:margin;mso-height-relative:margin" coordsize="34194,30683" o:gfxdata="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">
-            <v:shapetype id="_x0000_t75" coordsize="21600,21600" o:spt="75" o:preferrelative="t" path="m@4@5l@4@11@9@11@9@5xe" filled="f" stroked="f">
-              <v:stroke joinstyle="miter"/>
-              <v:formulas>
-                <v:f eqn="if lineDrawn pixelLineWidth 0"/>
-                <v:f eqn="sum @0 1 0"/>
-                <v:f eqn="sum 0 0 @1"/>
-                <v:f eqn="prod @2 1 2"/>
-                <v:f eqn="prod @3 21600 pixelWidth"/>
-                <v:f eqn="prod @3 21600 pixelHeight"/>
-                <v:f eqn="sum @0 0 1"/>
-                <v:f eqn="prod @6 1 2"/>
-                <v:f eqn="prod @7 21600 pixelWidth"/>
-                <v:f eqn="sum @8 21600 0"/>
-                <v:f eqn="prod @7 21600 pixelHeight"/>
-                <v:f eqn="sum @10 21600 0"/>
-              </v:formulas>
-              <v:path o:extrusionok="f" gradientshapeok="t" o:connecttype="rect"/>
-              <o:lock v:ext="edit" aspectratio="t"/>
-            </v:shapetype>
-            <v:shape id="Obrázok 1" o:spid="_x0000_s2051" type="#_x0000_t75" style="position:absolute;width:34004;height:27889;visibility:visible;mso-wrap-style:square" o:gfxdata="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">
-              <v:imagedata r:id="rId10" o:title=""/>
-            </v:shape>
-            <v:shapetype id="_x0000_t202" coordsize="21600,21600" o:spt="202" path="m,l,21600r21600,l21600,xe">
-              <v:stroke joinstyle="miter"/>
-              <v:path gradientshapeok="t" o:connecttype="rect"/>
-            </v:shapetype>
-            <v:shape id="Textové pole 2" o:spid="_x0000_s2052" type="#_x0000_t202" style="position:absolute;left:190;top:28098;width:34004;height:2585;visibility:visible;mso-wrap-style:square;v-text-anchor:top" o:gfxdata="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" stroked="f">
-              <v:textbox inset="0,0,0,0">
-                <w:txbxContent>
-                  <w:p>
-                    <w:pPr>
-                      <w:pStyle w:val="Popis"/>
-                      <w:jc w:val="center"/>
-                      <w:rPr>
-                        <w:noProof/>
-                        <w:color w:val="000000"/>
-                        <w:sz w:val="24"/>
-                      </w:rPr>
-                    </w:pPr>
-                    <w:r>
-                      <w:t xml:space="preserve">O </w:t>
-                    </w:r>
-                    <w:r>
-                      <w:fldChar w:fldCharType="begin"/>
-                    </w:r>
-                    <w:r>
-                      <w:instrText xml:space="preserve"> SEQ O \* ARABIC </w:instrText>
-                    </w:r>
-                    <w:r>
-                      <w:fldChar w:fldCharType="separate"/>
-                    </w:r>
-                    <w:r>
-                      <w:rPr>
-                        <w:noProof/>
-                      </w:rPr>
-                      <w:t>1</w:t>
-                    </w:r>
-                    <w:r>
-                      <w:rPr>
-                        <w:noProof/>
-                      </w:rPr>
-                      <w:fldChar w:fldCharType="end"/>
-                    </w:r>
-                    <w:r>
-                      <w:t xml:space="preserve"> - </w:t>
-                    </w:r>
-                    <w:r>
-                      <w:t>Flutter Architektúra</w:t>
-                    </w:r>
-                  </w:p>
-                </w:txbxContent>
-              </v:textbox>
-            </v:shape>
-            <w10:wrap type="topAndBottom"/>
-          </v:group>
-        </w:pict>
+        <mc:AlternateContent>
+          <mc:Choice Requires="wpg">
+            <w:drawing>
+              <wp:anchor distT="0" distB="0" distL="114300" distR="114300" simplePos="0" relativeHeight="251657728" behindDoc="0" locked="0" layoutInCell="1" allowOverlap="1" wp14:anchorId="7A62432B" wp14:editId="78E94243">
+                <wp:simplePos x="0" y="0"/>
+                <wp:positionH relativeFrom="column">
+                  <wp:posOffset>922020</wp:posOffset>
+                </wp:positionH>
+                <wp:positionV relativeFrom="paragraph">
+                  <wp:posOffset>1122680</wp:posOffset>
+                </wp:positionV>
+                <wp:extent cx="3771900" cy="3457575"/>
+                <wp:effectExtent l="0" t="0" r="0" b="0"/>
+                <wp:wrapTopAndBottom/>
+                <wp:docPr id="5" name="Skupina 4"/>
+                <wp:cNvGraphicFramePr>
+                  <a:graphicFrameLocks xmlns:a="http://schemas.openxmlformats.org/drawingml/2006/main"/>
+                </wp:cNvGraphicFramePr>
+                <a:graphic xmlns:a="http://schemas.openxmlformats.org/drawingml/2006/main">
+                  <a:graphicData uri="http://schemas.microsoft.com/office/word/2010/wordprocessingGroup">
+                    <wpg:wgp>
+                      <wpg:cNvGrpSpPr>
+                        <a:grpSpLocks/>
+                      </wpg:cNvGrpSpPr>
+                      <wpg:grpSpPr>
+                        <a:xfrm>
+                          <a:off x="0" y="0"/>
+                          <a:ext cx="3771900" cy="3457575"/>
+                          <a:chOff x="0" y="0"/>
+                          <a:chExt cx="3419475" cy="3068320"/>
+                        </a:xfrm>
+                      </wpg:grpSpPr>
+                      <pic:pic xmlns:pic="http://schemas.openxmlformats.org/drawingml/2006/picture">
+                        <pic:nvPicPr>
+                          <pic:cNvPr id="8" name="Obrázok 1"/>
+                          <pic:cNvPicPr>
+                            <a:picLocks noChangeAspect="1"/>
+                          </pic:cNvPicPr>
+                        </pic:nvPicPr>
+                        <pic:blipFill>
+                          <a:blip r:embed="rId18" cstate="print"/>
+                          <a:srcRect/>
+                          <a:stretch>
+                            <a:fillRect/>
+                          </a:stretch>
+                        </pic:blipFill>
+                        <pic:spPr bwMode="auto">
+                          <a:xfrm>
+                            <a:off x="0" y="0"/>
+                            <a:ext cx="3400425" cy="2788920"/>
+                          </a:xfrm>
+                          <a:prstGeom prst="rect">
+                            <a:avLst/>
+                          </a:prstGeom>
+                          <a:noFill/>
+                          <a:ln>
+                            <a:noFill/>
+                          </a:ln>
+                        </pic:spPr>
+                      </pic:pic>
+                      <wps:wsp>
+                        <wps:cNvPr id="9" name="Textové pole 2"/>
+                        <wps:cNvSpPr txBox="1"/>
+                        <wps:spPr>
+                          <a:xfrm>
+                            <a:off x="19050" y="2809875"/>
+                            <a:ext cx="3400425" cy="258445"/>
+                          </a:xfrm>
+                          <a:prstGeom prst="rect">
+                            <a:avLst/>
+                          </a:prstGeom>
+                          <a:solidFill>
+                            <a:prstClr val="white"/>
+                          </a:solidFill>
+                          <a:ln>
+                            <a:noFill/>
+                          </a:ln>
+                        </wps:spPr>
+                        <wps:txbx>
+                          <w:txbxContent>
+                            <w:p>
+                              <w:pPr>
+                                <w:pStyle w:val="Popis"/>
+                                <w:jc w:val="center"/>
+                                <w:rPr>
+                                  <w:noProof/>
+                                  <w:color w:val="000000"/>
+                                  <w:sz w:val="24"/>
+                                </w:rPr>
+                              </w:pPr>
+                              <w:r>
+                                <w:t xml:space="preserve">O </w:t>
+                              </w:r>
+                              <w:r>
+                                <w:fldChar w:fldCharType="begin"/>
+                              </w:r>
+                              <w:r>
+                                <w:instrText xml:space="preserve"> SEQ O \* ARABIC </w:instrText>
+                              </w:r>
+                              <w:r>
+                                <w:fldChar w:fldCharType="separate"/>
+                              </w:r>
+                              <w:r>
+                                <w:rPr>
+                                  <w:noProof/>
+                                </w:rPr>
+                                <w:t>3</w:t>
+                              </w:r>
+                              <w:r>
+                                <w:rPr>
+                                  <w:noProof/>
+                                </w:rPr>
+                                <w:fldChar w:fldCharType="end"/>
+                              </w:r>
+                              <w:r>
+                                <w:t xml:space="preserve"> - </w:t>
+                              </w:r>
+                              <w:r>
+                                <w:t>Flutter Architektúra</w:t>
+                              </w:r>
+                            </w:p>
+                          </w:txbxContent>
+                        </wps:txbx>
+                        <wps:bodyPr rot="0" spcFirstLastPara="0" vertOverflow="overflow" horzOverflow="overflow" vert="horz" wrap="square" lIns="0" tIns="0" rIns="0" bIns="0" numCol="1" spcCol="0" rtlCol="0" fromWordArt="0" anchor="t" anchorCtr="0" forceAA="0" compatLnSpc="1">
+                          <a:prstTxWarp prst="textNoShape">
+                            <a:avLst/>
+                          </a:prstTxWarp>
+                          <a:noAutofit/>
+                        </wps:bodyPr>
+                      </wps:wsp>
+                    </wpg:wgp>
+                  </a:graphicData>
+                </a:graphic>
+                <wp14:sizeRelH relativeFrom="margin">
+                  <wp14:pctWidth>0</wp14:pctWidth>
+                </wp14:sizeRelH>
+                <wp14:sizeRelV relativeFrom="margin">
+                  <wp14:pctHeight>0</wp14:pctHeight>
+                </wp14:sizeRelV>
+              </wp:anchor>
+            </w:drawing>
+          </mc:Choice>
+          <mc:Fallback>
+            <w:pict>
+              <v:group w14:anchorId="7A62432B" id="Skupina 4" o:spid="_x0000_s1036" style="position:absolute;left:0;text-align:left;margin-left:72.6pt;margin-top:88.4pt;width:297pt;height:272.25pt;z-index:251657728;mso-width-relative:margin;mso-height-relative:margin" coordsize="34194,30683" o:gfxdata="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">
+                <v:shape id="Obrázok 1" o:spid="_x0000_s1037" type="#_x0000_t75" style="position:absolute;width:34004;height:27889;visibility:visible;mso-wrap-style:square" o:gfxdata="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">
+                  <v:imagedata r:id="rId19" o:title=""/>
+                </v:shape>
+                <v:shape id="Textové pole 2" o:spid="_x0000_s1038" type="#_x0000_t202" style="position:absolute;left:190;top:28098;width:34004;height:2585;visibility:visible;mso-wrap-style:square;v-text-anchor:top" o:gfxdata="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" stroked="f">
+                  <v:textbox inset="0,0,0,0">
+                    <w:txbxContent>
+                      <w:p>
+                        <w:pPr>
+                          <w:pStyle w:val="Popis"/>
+                          <w:jc w:val="center"/>
+                          <w:rPr>
+                            <w:noProof/>
+                            <w:color w:val="000000"/>
+                            <w:sz w:val="24"/>
+                          </w:rPr>
+                        </w:pPr>
+                        <w:r>
+                          <w:t xml:space="preserve">O </w:t>
+                        </w:r>
+                        <w:r>
+                          <w:fldChar w:fldCharType="begin"/>
+                        </w:r>
+                        <w:r>
+                          <w:instrText xml:space="preserve"> SEQ O \* ARABIC </w:instrText>
+                        </w:r>
+                        <w:r>
+                          <w:fldChar w:fldCharType="separate"/>
+                        </w:r>
+                        <w:r>
+                          <w:rPr>
+                            <w:noProof/>
+                          </w:rPr>
+                          <w:t>3</w:t>
+                        </w:r>
+                        <w:r>
+                          <w:rPr>
+                            <w:noProof/>
+                          </w:rPr>
+                          <w:fldChar w:fldCharType="end"/>
+                        </w:r>
+                        <w:r>
+                          <w:t xml:space="preserve"> - </w:t>
+                        </w:r>
+                        <w:r>
+                          <w:t>Flutter Architektúra</w:t>
+                        </w:r>
+                      </w:p>
+                    </w:txbxContent>
+                  </v:textbox>
+                </v:shape>
+                <w10:wrap type="topAndBottom"/>
+              </v:group>
+            </w:pict>
+          </mc:Fallback>
+        </mc:AlternateContent>
       </w:r>
       <w:r>
         <w:t xml:space="preserve">Pre vývoj sa používa jazyk Dart. Následne jadro aplikácie Flutter Engine, ktorý je písaný v jazyku C++, </w:t>
@@ -4090,7 +5046,15 @@
         <w:t>vykresľovanie</w:t>
       </w:r>
       <w:r>
-        <w:t xml:space="preserve"> a prepojenie s grafickým enginom SKIA, zabezpečuje sieťovú komunikáciu</w:t>
+        <w:t xml:space="preserve"> a prepojenie s grafickým </w:t>
+      </w:r>
+      <w:proofErr w:type="spellStart"/>
+      <w:r>
+        <w:t>enginom</w:t>
+      </w:r>
+      <w:proofErr w:type="spellEnd"/>
+      <w:r>
+        <w:t xml:space="preserve"> SKIA, zabezpečuje sieťovú komunikáciu</w:t>
       </w:r>
       <w:r>
         <w:t xml:space="preserve"> a ďalšie súčasti frameworku potrebné pre beh aplikácie</w:t>
@@ -4184,8 +5148,13 @@
       <w:r>
         <w:t xml:space="preserve">. Vytvára strom </w:t>
       </w:r>
-      <w:r>
-        <w:t xml:space="preserve">vykresľovateľných </w:t>
+      <w:proofErr w:type="spellStart"/>
+      <w:r>
+        <w:t>vykresľovateľných</w:t>
+      </w:r>
+      <w:proofErr w:type="spellEnd"/>
+      <w:r>
+        <w:t xml:space="preserve"> </w:t>
       </w:r>
       <w:r>
         <w:t>objektov. S </w:t>
@@ -4226,13 +5195,34 @@
           <w:b/>
           <w:bCs/>
         </w:rPr>
-        <w:t xml:space="preserve">Vrstva Widgetov </w:t>
+        <w:t xml:space="preserve">Vrstva </w:t>
+      </w:r>
+      <w:proofErr w:type="spellStart"/>
+      <w:r>
+        <w:rPr>
+          <w:b/>
+          <w:bCs/>
+        </w:rPr>
+        <w:t>Widgetov</w:t>
+      </w:r>
+      <w:proofErr w:type="spellEnd"/>
+      <w:r>
+        <w:rPr>
+          <w:b/>
+          <w:bCs/>
+        </w:rPr>
+        <w:t xml:space="preserve"> </w:t>
       </w:r>
       <w:r>
         <w:t xml:space="preserve">je vrstva kompozície. Každý </w:t>
       </w:r>
-      <w:r>
-        <w:t xml:space="preserve">vykresľovateľný </w:t>
+      <w:proofErr w:type="spellStart"/>
+      <w:r>
+        <w:t>vykresľovateľný</w:t>
+      </w:r>
+      <w:proofErr w:type="spellEnd"/>
+      <w:r>
+        <w:t xml:space="preserve"> </w:t>
       </w:r>
       <w:r>
         <w:t xml:space="preserve">objekt z vrstvy </w:t>
@@ -4253,8 +5243,13 @@
         <w:t>pridelenú</w:t>
       </w:r>
       <w:r>
-        <w:t xml:space="preserve"> triedu v strome Widgetov</w:t>
-      </w:r>
+        <w:t xml:space="preserve"> triedu v strome </w:t>
+      </w:r>
+      <w:proofErr w:type="spellStart"/>
+      <w:r>
+        <w:t>Widgetov</w:t>
+      </w:r>
+      <w:proofErr w:type="spellEnd"/>
     </w:p>
     <w:p>
       <w:pPr>
@@ -4273,10 +5268,66 @@
           <w:b/>
           <w:bCs/>
         </w:rPr>
-        <w:t xml:space="preserve">Knižnice Material a Cupertino </w:t>
-      </w:r>
-      <w:r>
-        <w:t>ponúkajú sety ovládania ktoré využijú kompozíciu widget vrstvy pre aplikovanie Material(Android) alebo Cupertino(IOS) designu.</w:t>
+        <w:t xml:space="preserve">Knižnice </w:t>
+      </w:r>
+      <w:proofErr w:type="spellStart"/>
+      <w:r>
+        <w:rPr>
+          <w:b/>
+          <w:bCs/>
+        </w:rPr>
+        <w:t>Material</w:t>
+      </w:r>
+      <w:proofErr w:type="spellEnd"/>
+      <w:r>
+        <w:rPr>
+          <w:b/>
+          <w:bCs/>
+        </w:rPr>
+        <w:t xml:space="preserve"> a </w:t>
+      </w:r>
+      <w:proofErr w:type="spellStart"/>
+      <w:r>
+        <w:rPr>
+          <w:b/>
+          <w:bCs/>
+        </w:rPr>
+        <w:t>Cupertino</w:t>
+      </w:r>
+      <w:proofErr w:type="spellEnd"/>
+      <w:r>
+        <w:rPr>
+          <w:b/>
+          <w:bCs/>
+        </w:rPr>
+        <w:t xml:space="preserve"> </w:t>
+      </w:r>
+      <w:r>
+        <w:t xml:space="preserve">ponúkajú sety ovládania ktoré využijú kompozíciu </w:t>
+      </w:r>
+      <w:proofErr w:type="spellStart"/>
+      <w:r>
+        <w:t>widget</w:t>
+      </w:r>
+      <w:proofErr w:type="spellEnd"/>
+      <w:r>
+        <w:t xml:space="preserve"> vrstvy pre aplikovanie </w:t>
+      </w:r>
+      <w:proofErr w:type="spellStart"/>
+      <w:r>
+        <w:t>Material</w:t>
+      </w:r>
+      <w:proofErr w:type="spellEnd"/>
+      <w:r>
+        <w:t xml:space="preserve">(Android) alebo </w:t>
+      </w:r>
+      <w:proofErr w:type="spellStart"/>
+      <w:r>
+        <w:t>Cupertino</w:t>
+      </w:r>
+      <w:proofErr w:type="spellEnd"/>
+      <w:r>
+        <w:t>(IOS) designu.</w:t>
       </w:r>
       <w:r>
         <w:t xml:space="preserve"> </w:t>
@@ -4288,7 +5339,39 @@
         <w:pStyle w:val="podnadpisy"/>
       </w:pPr>
       <w:r>
-        <w:t>Flutter vs. React Native vs. Java</w:t>
+        <w:t xml:space="preserve">Flutter </w:t>
+      </w:r>
+      <w:proofErr w:type="spellStart"/>
+      <w:r>
+        <w:t>vs</w:t>
+      </w:r>
+      <w:proofErr w:type="spellEnd"/>
+      <w:r>
+        <w:t xml:space="preserve">. </w:t>
+      </w:r>
+      <w:proofErr w:type="spellStart"/>
+      <w:r>
+        <w:t>React</w:t>
+      </w:r>
+      <w:proofErr w:type="spellEnd"/>
+      <w:r>
+        <w:t xml:space="preserve"> </w:t>
+      </w:r>
+      <w:proofErr w:type="spellStart"/>
+      <w:r>
+        <w:t>Native</w:t>
+      </w:r>
+      <w:proofErr w:type="spellEnd"/>
+      <w:r>
+        <w:t xml:space="preserve"> </w:t>
+      </w:r>
+      <w:proofErr w:type="spellStart"/>
+      <w:r>
+        <w:t>vs</w:t>
+      </w:r>
+      <w:proofErr w:type="spellEnd"/>
+      <w:r>
+        <w:t>. Java</w:t>
       </w:r>
     </w:p>
     <w:p>
@@ -4411,7 +5494,6 @@
         </w:numPr>
       </w:pPr>
       <w:r>
-        <w:lastRenderedPageBreak/>
         <w:t>Fram</w:t>
       </w:r>
       <w:r>
@@ -4430,6 +5512,7 @@
         </w:numPr>
       </w:pPr>
       <w:r>
+        <w:lastRenderedPageBreak/>
         <w:t xml:space="preserve">Emulátor zariadenia Android pre potreby testovania </w:t>
       </w:r>
     </w:p>
@@ -4442,7 +5525,15 @@
         </w:numPr>
       </w:pPr>
       <w:r>
-        <w:t>Editor VSCode pre úpravu zdrojového kódu</w:t>
+        <w:t xml:space="preserve">Editor </w:t>
+      </w:r>
+      <w:proofErr w:type="spellStart"/>
+      <w:r>
+        <w:t>VSCode</w:t>
+      </w:r>
+      <w:proofErr w:type="spellEnd"/>
+      <w:r>
+        <w:t xml:space="preserve"> pre úpravu zdrojového kódu</w:t>
       </w:r>
     </w:p>
     <w:p>
@@ -4453,8 +5544,13 @@
           <w:numId w:val="4"/>
         </w:numPr>
       </w:pPr>
-      <w:r>
-        <w:t>Verziovanie a zálohovanie zdrojového kódu pomocou služieb Git a Git Hub</w:t>
+      <w:proofErr w:type="spellStart"/>
+      <w:r>
+        <w:t>Verziovanie</w:t>
+      </w:r>
+      <w:proofErr w:type="spellEnd"/>
+      <w:r>
+        <w:t xml:space="preserve"> a zálohovanie zdrojového kódu pomocou služieb Git a Git Hub</w:t>
       </w:r>
     </w:p>
     <w:p>
@@ -4466,8 +5562,13 @@
         </w:numPr>
       </w:pPr>
       <w:r>
-        <w:t>Prvotný návrh a design aplikácie v softwari Figma</w:t>
-      </w:r>
+        <w:t xml:space="preserve">Prvotný návrh a design aplikácie v softwari </w:t>
+      </w:r>
+      <w:proofErr w:type="spellStart"/>
+      <w:r>
+        <w:t>Figma</w:t>
+      </w:r>
+      <w:proofErr w:type="spellEnd"/>
     </w:p>
     <w:p/>
     <w:p>
@@ -4505,7 +5606,15 @@
     </w:p>
     <w:p>
       <w:r>
-        <w:t xml:space="preserve">Rozsiahlejšie tabuľky a grafy sa obyčajne umiestňujú do príloh, pričom v texte sa musia nachádzať odkazy na ne. Na tie najdôležitejšie výsledky musí byť čitateľ v texte upozornený. </w:t>
+        <w:t xml:space="preserve">Rozsiahlejšie tabuľky a grafy sa obyčajne umiestňujú do príloh, pričom v texte sa musia nachádzať odkazy na </w:t>
+      </w:r>
+      <w:proofErr w:type="spellStart"/>
+      <w:r>
+        <w:t>ne</w:t>
+      </w:r>
+      <w:proofErr w:type="spellEnd"/>
+      <w:r>
+        <w:t xml:space="preserve">. Na tie najdôležitejšie výsledky musí byť čitateľ v texte upozornený. </w:t>
       </w:r>
     </w:p>
     <w:p>
@@ -4528,11 +5637,19 @@
     </w:p>
     <w:p>
       <w:r>
-        <w:t xml:space="preserve">V tejto časti sa nachádzajú úvahy a porovnania vlastných výsledkov s výsledkami, ktoré dosiahli v danej oblasti iní autori. V tejto časti sa interpretujú najdôležitejšie a najvýznamnejšie zistenia a výsledky, hlavne tie, ktoré majú veľký význam vo vzťahu k riešenému problému. Diskusia musí dávať odpovede na otázky a ciele vytýčené v úvode práce. V tejto časti autor vyjadruje svoje názory a postrehy ku skúmanej </w:t>
+        <w:t xml:space="preserve">V tejto časti sa nachádzajú úvahy a porovnania vlastných výsledkov s výsledkami, ktoré dosiahli v danej oblasti iní autori. V tejto časti sa interpretujú najdôležitejšie a najvýznamnejšie zistenia a výsledky, hlavne tie, ktoré majú veľký význam vo vzťahu k riešenému problému. Diskusia musí dávať odpovede na otázky a ciele vytýčené v úvode práce. V tejto časti autor vyjadruje svoje názory a postrehy ku skúmanej problematike. Výsledky porovnáva s literatúrou a vyvodzuje z nich vlastné závery – dedukcie. Medzi </w:t>
+      </w:r>
+      <w:proofErr w:type="spellStart"/>
+      <w:r>
+        <w:t>ne</w:t>
+      </w:r>
+      <w:proofErr w:type="spellEnd"/>
+      <w:r>
+        <w:t xml:space="preserve"> patrí aj konkrétne vlastné riešenie, alebo vlastný návrh na vyriešenie problému, ktorý </w:t>
       </w:r>
       <w:r>
         <w:lastRenderedPageBreak/>
-        <w:t>problematike. Výsledky porovnáva s literatúrou a vyvodzuje z nich vlastné závery – dedukcie. Medzi ne patrí aj konkrétne vlastné riešenie, alebo vlastný návrh na vyriešenie problému, ktorý práca sleduje. Tieto časti treba osobitne vyzdvihnúť, napísať, ako by sa dali vlastné výsledky, zistenia, návrhy či poznatky autora uplatniť v praxi.</w:t>
+        <w:t>práca sleduje. Tieto časti treba osobitne vyzdvihnúť, napísať, ako by sa dali vlastné výsledky, zistenia, návrhy či poznatky autora uplatniť v praxi.</w:t>
       </w:r>
       <w:r>
         <w:rPr>
@@ -4666,7 +5783,6 @@
     </w:p>
     <w:p>
       <w:r>
-        <w:lastRenderedPageBreak/>
         <w:t xml:space="preserve"> </w:t>
       </w:r>
     </w:p>
@@ -4680,6 +5796,7 @@
         <w:ind w:left="782"/>
       </w:pPr>
       <w:r>
+        <w:lastRenderedPageBreak/>
         <w:t xml:space="preserve">ZÁVERY PRÁCE </w:t>
       </w:r>
     </w:p>
@@ -4815,6 +5932,11 @@
     </w:p>
     <w:p>
       <w:r>
+        <w:t xml:space="preserve"> </w:t>
+      </w:r>
+    </w:p>
+    <w:p>
+      <w:r>
         <w:lastRenderedPageBreak/>
         <w:t xml:space="preserve"> </w:t>
       </w:r>
@@ -4825,14 +5947,13 @@
       </w:r>
     </w:p>
     <w:p>
-      <w:r>
-        <w:t xml:space="preserve"> </w:t>
-      </w:r>
-    </w:p>
-    <w:p>
-      <w:pPr>
+      <w:pPr>
+        <w:pStyle w:val="Nadpisy"/>
+        <w:rPr>
+          <w:rStyle w:val="Jemnzvraznenie"/>
+        </w:rPr>
         <w:sectPr>
-          <w:footerReference w:type="default" r:id="rId11"/>
+          <w:footerReference w:type="default" r:id="rId20"/>
           <w:type w:val="continuous"/>
           <w:pgSz w:w="11906" w:h="16838"/>
           <w:pgMar w:top="1418" w:right="1418" w:bottom="1418" w:left="1701" w:header="709" w:footer="709" w:gutter="0"/>
@@ -4890,8 +6011,13 @@
           <w:numId w:val="2"/>
         </w:numPr>
       </w:pPr>
-      <w:r>
-        <w:t xml:space="preserve">Dzianová, O. 2009. Odporúčania pre publikovanie štatistických informácií v rámci </w:t>
+      <w:proofErr w:type="spellStart"/>
+      <w:r>
+        <w:t>Dzianová</w:t>
+      </w:r>
+      <w:proofErr w:type="spellEnd"/>
+      <w:r>
+        <w:t xml:space="preserve">, O. 2009. Odporúčania pre publikovanie štatistických informácií v rámci </w:t>
       </w:r>
     </w:p>
     <w:p>
@@ -4913,8 +6039,13 @@
           <w:numId w:val="2"/>
         </w:numPr>
       </w:pPr>
-      <w:r>
-        <w:t xml:space="preserve">Kuláková, M. 2010.  </w:t>
+      <w:proofErr w:type="spellStart"/>
+      <w:r>
+        <w:t>Kuláková</w:t>
+      </w:r>
+      <w:proofErr w:type="spellEnd"/>
+      <w:r>
+        <w:t xml:space="preserve">, M. 2010.  </w:t>
       </w:r>
       <w:r>
         <w:rPr>
@@ -4934,8 +6065,13 @@
           <w:numId w:val="2"/>
         </w:numPr>
       </w:pPr>
-      <w:r>
-        <w:t xml:space="preserve">Kuláková, M. 2011. Didaktika administratívy a korešpondencie. Bratislava: </w:t>
+      <w:proofErr w:type="spellStart"/>
+      <w:r>
+        <w:t>Kuláková</w:t>
+      </w:r>
+      <w:proofErr w:type="spellEnd"/>
+      <w:r>
+        <w:t xml:space="preserve">, M. 2011. Didaktika administratívy a korešpondencie. Bratislava: </w:t>
       </w:r>
     </w:p>
     <w:p>
@@ -4951,17 +6087,68 @@
           <w:numId w:val="2"/>
         </w:numPr>
       </w:pPr>
-      <w:r>
-        <w:t xml:space="preserve">Pecinovský, J. – Pecinovksý, R. </w:t>
+      <w:proofErr w:type="spellStart"/>
+      <w:r>
+        <w:t>Pecinovský</w:t>
+      </w:r>
+      <w:proofErr w:type="spellEnd"/>
+      <w:r>
+        <w:t xml:space="preserve">, J. – </w:t>
+      </w:r>
+      <w:proofErr w:type="spellStart"/>
+      <w:r>
+        <w:t>Pecinovksý</w:t>
+      </w:r>
+      <w:proofErr w:type="spellEnd"/>
+      <w:r>
+        <w:t xml:space="preserve">, R. </w:t>
       </w:r>
       <w:r>
         <w:rPr>
           <w:i/>
         </w:rPr>
-        <w:t>Microsoft Word 97 snadno a rychle</w:t>
-      </w:r>
-      <w:r>
-        <w:t xml:space="preserve">. Praha: Grada Publishing, 1997 </w:t>
+        <w:t xml:space="preserve">Microsoft Word 97 </w:t>
+      </w:r>
+      <w:proofErr w:type="spellStart"/>
+      <w:r>
+        <w:rPr>
+          <w:i/>
+        </w:rPr>
+        <w:t>snadno</w:t>
+      </w:r>
+      <w:proofErr w:type="spellEnd"/>
+      <w:r>
+        <w:rPr>
+          <w:i/>
+        </w:rPr>
+        <w:t xml:space="preserve"> a </w:t>
+      </w:r>
+      <w:proofErr w:type="spellStart"/>
+      <w:r>
+        <w:rPr>
+          <w:i/>
+        </w:rPr>
+        <w:t>rychle</w:t>
+      </w:r>
+      <w:proofErr w:type="spellEnd"/>
+      <w:r>
+        <w:t xml:space="preserve">. Praha: </w:t>
+      </w:r>
+      <w:proofErr w:type="spellStart"/>
+      <w:r>
+        <w:t>Grada</w:t>
+      </w:r>
+      <w:proofErr w:type="spellEnd"/>
+      <w:r>
+        <w:t xml:space="preserve"> </w:t>
+      </w:r>
+      <w:proofErr w:type="spellStart"/>
+      <w:r>
+        <w:t>Publishing</w:t>
+      </w:r>
+      <w:proofErr w:type="spellEnd"/>
+      <w:r>
+        <w:t xml:space="preserve">, 1997 </w:t>
       </w:r>
     </w:p>
     <w:p>
@@ -4972,8 +6159,13 @@
           <w:numId w:val="2"/>
         </w:numPr>
       </w:pPr>
-      <w:r>
-        <w:t xml:space="preserve">Sehnalová, J. – Ďurišová, H. 2008. Administratíva a korešpondencia pre 2. ročník OA. </w:t>
+      <w:proofErr w:type="spellStart"/>
+      <w:r>
+        <w:t>Sehnalová</w:t>
+      </w:r>
+      <w:proofErr w:type="spellEnd"/>
+      <w:r>
+        <w:t xml:space="preserve">, J. – Ďurišová, H. 2008. Administratíva a korešpondencia pre 2. ročník OA. </w:t>
       </w:r>
     </w:p>
     <w:p>
@@ -4989,8 +6181,13 @@
           <w:numId w:val="2"/>
         </w:numPr>
       </w:pPr>
-      <w:r>
-        <w:t xml:space="preserve">Sehnalová, J. 2005. </w:t>
+      <w:proofErr w:type="spellStart"/>
+      <w:r>
+        <w:t>Sehnalová</w:t>
+      </w:r>
+      <w:proofErr w:type="spellEnd"/>
+      <w:r>
+        <w:t xml:space="preserve">, J. 2005. </w:t>
       </w:r>
       <w:r>
         <w:rPr>
@@ -5012,7 +6209,15 @@
       </w:pPr>
       <w:r>
         <w:lastRenderedPageBreak/>
-        <w:t xml:space="preserve">Skalka, J. – Jakab, I. 2005. Základy PC, Windows XP, Office 2003 podrobný sprievodca pre začiatočníkov a stredne pokročilých. Nitra: Vydavateľstvo AM – SKALKA, 2005 </w:t>
+        <w:t xml:space="preserve">Skalka, J. – </w:t>
+      </w:r>
+      <w:proofErr w:type="spellStart"/>
+      <w:r>
+        <w:t>Jakab</w:t>
+      </w:r>
+      <w:proofErr w:type="spellEnd"/>
+      <w:r>
+        <w:t xml:space="preserve">, I. 2005. Základy PC, Windows XP, Office 2003 podrobný sprievodca pre začiatočníkov a stredne pokročilých. Nitra: Vydavateľstvo AM – SKALKA, 2005 </w:t>
       </w:r>
     </w:p>
     <w:p>
@@ -5024,7 +6229,23 @@
         </w:numPr>
       </w:pPr>
       <w:r>
-        <w:t xml:space="preserve">Skalka, J. – Klimeš, C. – Lovászová, G. – Švec, P. </w:t>
+        <w:t xml:space="preserve">Skalka, J. – </w:t>
+      </w:r>
+      <w:proofErr w:type="spellStart"/>
+      <w:r>
+        <w:t>Klimeš</w:t>
+      </w:r>
+      <w:proofErr w:type="spellEnd"/>
+      <w:r>
+        <w:t xml:space="preserve">, C. – </w:t>
+      </w:r>
+      <w:proofErr w:type="spellStart"/>
+      <w:r>
+        <w:t>Lovászová</w:t>
+      </w:r>
+      <w:proofErr w:type="spellEnd"/>
+      <w:r>
+        <w:t xml:space="preserve">, G. – Švec, P. </w:t>
       </w:r>
       <w:r>
         <w:rPr>
@@ -5071,12 +6292,28 @@
     </w:p>
     <w:p>
       <w:r>
-        <w:t xml:space="preserve">Pri elektronickom spracovaní práce je potrebné Prílohy uložiť do formátu pdf. alebo ZIP (max. </w:t>
-      </w:r>
-    </w:p>
-    <w:p>
-      <w:r>
-        <w:t xml:space="preserve">32 MB) a potom vložiť do on – line systému do časti nahrávanie súborov samostatne. </w:t>
+        <w:t xml:space="preserve">Pri elektronickom spracovaní práce je potrebné Prílohy uložiť do formátu </w:t>
+      </w:r>
+      <w:proofErr w:type="spellStart"/>
+      <w:r>
+        <w:t>pdf</w:t>
+      </w:r>
+      <w:proofErr w:type="spellEnd"/>
+      <w:r>
+        <w:t xml:space="preserve">. alebo ZIP (max. </w:t>
+      </w:r>
+    </w:p>
+    <w:p>
+      <w:r>
+        <w:t xml:space="preserve">32 MB) a potom vložiť do on – </w:t>
+      </w:r>
+      <w:proofErr w:type="spellStart"/>
+      <w:r>
+        <w:t>line</w:t>
+      </w:r>
+      <w:proofErr w:type="spellEnd"/>
+      <w:r>
+        <w:t xml:space="preserve"> systému do časti nahrávanie súborov samostatne. </w:t>
       </w:r>
     </w:p>
     <w:p>
@@ -5090,7 +6327,7 @@
           <w:noProof/>
         </w:rPr>
         <w:drawing>
-          <wp:anchor distT="0" distB="0" distL="114300" distR="114300" simplePos="0" relativeHeight="251657216" behindDoc="1" locked="0" layoutInCell="1" allowOverlap="0" wp14:anchorId="3405E331" wp14:editId="38CB877B">
+          <wp:anchor distT="0" distB="0" distL="114300" distR="114300" simplePos="0" relativeHeight="251645440" behindDoc="1" locked="0" layoutInCell="1" allowOverlap="0" wp14:anchorId="3405E331" wp14:editId="27A0085E">
             <wp:simplePos x="0" y="0"/>
             <wp:positionH relativeFrom="column">
               <wp:posOffset>0</wp:posOffset>
@@ -5111,7 +6348,7 @@
                     <pic:cNvPicPr/>
                   </pic:nvPicPr>
                   <pic:blipFill>
-                    <a:blip r:embed="rId12"/>
+                    <a:blip r:embed="rId21"/>
                     <a:stretch>
                       <a:fillRect/>
                     </a:stretch>
@@ -5136,7 +6373,7 @@
           <w:noProof/>
         </w:rPr>
         <w:drawing>
-          <wp:anchor distT="0" distB="0" distL="114300" distR="114300" simplePos="0" relativeHeight="251658240" behindDoc="1" locked="0" layoutInCell="1" allowOverlap="0" wp14:anchorId="7DE379A9" wp14:editId="73194F19">
+          <wp:anchor distT="0" distB="0" distL="114300" distR="114300" simplePos="0" relativeHeight="251647488" behindDoc="1" locked="0" layoutInCell="1" allowOverlap="0" wp14:anchorId="7DE379A9" wp14:editId="416DB3B9">
             <wp:simplePos x="0" y="0"/>
             <wp:positionH relativeFrom="column">
               <wp:posOffset>0</wp:posOffset>
@@ -5157,7 +6394,7 @@
                     <pic:cNvPicPr/>
                   </pic:nvPicPr>
                   <pic:blipFill>
-                    <a:blip r:embed="rId12"/>
+                    <a:blip r:embed="rId21"/>
                     <a:stretch>
                       <a:fillRect/>
                     </a:stretch>
@@ -5182,7 +6419,7 @@
           <w:noProof/>
         </w:rPr>
         <w:drawing>
-          <wp:anchor distT="0" distB="0" distL="114300" distR="114300" simplePos="0" relativeHeight="251659264" behindDoc="1" locked="0" layoutInCell="1" allowOverlap="0" wp14:anchorId="390B936A" wp14:editId="2CFC74FC">
+          <wp:anchor distT="0" distB="0" distL="114300" distR="114300" simplePos="0" relativeHeight="251648512" behindDoc="1" locked="0" layoutInCell="1" allowOverlap="0" wp14:anchorId="390B936A" wp14:editId="2894952D">
             <wp:simplePos x="0" y="0"/>
             <wp:positionH relativeFrom="column">
               <wp:posOffset>0</wp:posOffset>
@@ -5203,7 +6440,7 @@
                     <pic:cNvPicPr/>
                   </pic:nvPicPr>
                   <pic:blipFill>
-                    <a:blip r:embed="rId12"/>
+                    <a:blip r:embed="rId21"/>
                     <a:stretch>
                       <a:fillRect/>
                     </a:stretch>
@@ -5228,7 +6465,7 @@
           <w:noProof/>
         </w:rPr>
         <w:drawing>
-          <wp:anchor distT="0" distB="0" distL="114300" distR="114300" simplePos="0" relativeHeight="251660288" behindDoc="1" locked="0" layoutInCell="1" allowOverlap="0" wp14:anchorId="38EAD7B5" wp14:editId="6C20A79C">
+          <wp:anchor distT="0" distB="0" distL="114300" distR="114300" simplePos="0" relativeHeight="251649536" behindDoc="1" locked="0" layoutInCell="1" allowOverlap="0" wp14:anchorId="38EAD7B5" wp14:editId="672BB86F">
             <wp:simplePos x="0" y="0"/>
             <wp:positionH relativeFrom="column">
               <wp:posOffset>0</wp:posOffset>
@@ -5249,7 +6486,7 @@
                     <pic:cNvPicPr/>
                   </pic:nvPicPr>
                   <pic:blipFill>
-                    <a:blip r:embed="rId12"/>
+                    <a:blip r:embed="rId21"/>
                     <a:stretch>
                       <a:fillRect/>
                     </a:stretch>
@@ -5274,7 +6511,7 @@
           <w:noProof/>
         </w:rPr>
         <w:drawing>
-          <wp:anchor distT="0" distB="0" distL="114300" distR="114300" simplePos="0" relativeHeight="251661312" behindDoc="1" locked="0" layoutInCell="1" allowOverlap="0" wp14:anchorId="5EE59D9C" wp14:editId="3BCAF120">
+          <wp:anchor distT="0" distB="0" distL="114300" distR="114300" simplePos="0" relativeHeight="251652608" behindDoc="1" locked="0" layoutInCell="1" allowOverlap="0" wp14:anchorId="5EE59D9C" wp14:editId="134F7968">
             <wp:simplePos x="0" y="0"/>
             <wp:positionH relativeFrom="column">
               <wp:posOffset>0</wp:posOffset>
@@ -5295,7 +6532,7 @@
                     <pic:cNvPicPr/>
                   </pic:nvPicPr>
                   <pic:blipFill>
-                    <a:blip r:embed="rId12"/>
+                    <a:blip r:embed="rId21"/>
                     <a:stretch>
                       <a:fillRect/>
                     </a:stretch>
@@ -5320,7 +6557,7 @@
           <w:noProof/>
         </w:rPr>
         <w:drawing>
-          <wp:anchor distT="0" distB="0" distL="114300" distR="114300" simplePos="0" relativeHeight="251662336" behindDoc="1" locked="0" layoutInCell="1" allowOverlap="0" wp14:anchorId="030B1F46" wp14:editId="7391305D">
+          <wp:anchor distT="0" distB="0" distL="114300" distR="114300" simplePos="0" relativeHeight="251653632" behindDoc="1" locked="0" layoutInCell="1" allowOverlap="0" wp14:anchorId="030B1F46" wp14:editId="6AF140A7">
             <wp:simplePos x="0" y="0"/>
             <wp:positionH relativeFrom="column">
               <wp:posOffset>0</wp:posOffset>
@@ -5341,7 +6578,7 @@
                     <pic:cNvPicPr/>
                   </pic:nvPicPr>
                   <pic:blipFill>
-                    <a:blip r:embed="rId12"/>
+                    <a:blip r:embed="rId21"/>
                     <a:stretch>
                       <a:fillRect/>
                     </a:stretch>
@@ -5387,10 +6624,11 @@
         </w:rPr>
         <w:t xml:space="preserve"> </w:t>
       </w:r>
+      <w:bookmarkEnd w:id="0"/>
     </w:p>
     <w:sectPr>
-      <w:footerReference w:type="even" r:id="rId13"/>
-      <w:footerReference w:type="first" r:id="rId14"/>
+      <w:footerReference w:type="even" r:id="rId22"/>
+      <w:footerReference w:type="first" r:id="rId23"/>
       <w:pgSz w:w="11906" w:h="16838"/>
       <w:pgMar w:top="1418" w:right="1418" w:bottom="1418" w:left="1701" w:header="709" w:footer="708" w:gutter="0"/>
       <w:cols w:space="708"/>
@@ -7437,6 +8675,28 @@
       <w:szCs w:val="56"/>
     </w:rPr>
   </w:style>
+  <w:style w:type="character" w:styleId="Zstupntext">
+    <w:name w:val="Placeholder Text"/>
+    <w:basedOn w:val="Predvolenpsmoodseku"/>
+    <w:uiPriority w:val="99"/>
+    <w:semiHidden/>
+    <w:rsid w:val="006E0E90"/>
+    <w:rPr>
+      <w:color w:val="808080"/>
+    </w:rPr>
+  </w:style>
+  <w:style w:type="character" w:styleId="Jemnzvraznenie">
+    <w:name w:val="Subtle Emphasis"/>
+    <w:basedOn w:val="Predvolenpsmoodseku"/>
+    <w:uiPriority w:val="19"/>
+    <w:qFormat/>
+    <w:rsid w:val="00635982"/>
+    <w:rPr>
+      <w:i/>
+      <w:iCs/>
+      <w:color w:val="404040" w:themeColor="text1" w:themeTint="BF"/>
+    </w:rPr>
+  </w:style>
 </w:styles>
 </file>
 

</xml_diff>

<commit_message>
(+) mapscreen, svg package
</commit_message>
<xml_diff>
--- a/dokumentacia_hadar_kop.docx
+++ b/dokumentacia_hadar_kop.docx
@@ -1388,15 +1388,7 @@
         </w:numPr>
       </w:pPr>
       <w:r>
-        <w:t>Zabezpečenie a </w:t>
-      </w:r>
-      <w:proofErr w:type="spellStart"/>
-      <w:r>
-        <w:t>enkryptovanie</w:t>
-      </w:r>
-      <w:proofErr w:type="spellEnd"/>
-      <w:r>
-        <w:t xml:space="preserve"> prihlasovacích údajov v databáze</w:t>
+        <w:t>Zabezpečenie a enkryptovanie prihlasovacích údajov v databáze</w:t>
       </w:r>
     </w:p>
     <w:p>
@@ -2448,340 +2440,316 @@
         <w:t>Maximiliána</w:t>
       </w:r>
       <w:r>
-        <w:t xml:space="preserve"> </w:t>
-      </w:r>
-      <w:proofErr w:type="spellStart"/>
-      <w:r>
-        <w:t>Schwarzmüllera</w:t>
-      </w:r>
-      <w:proofErr w:type="spellEnd"/>
+        <w:t xml:space="preserve"> Schwarzmüllera. </w:t>
+      </w:r>
+      <w:r>
+        <w:t>Našim</w:t>
+      </w:r>
+      <w:r>
+        <w:t xml:space="preserve"> </w:t>
+      </w:r>
+      <w:r>
+        <w:t>prvým</w:t>
+      </w:r>
+      <w:r>
+        <w:t xml:space="preserve"> projekt</w:t>
+      </w:r>
+      <w:r>
+        <w:t xml:space="preserve">om </w:t>
+      </w:r>
+      <w:r>
+        <w:t xml:space="preserve">pomocou Flutteru bola </w:t>
+      </w:r>
+      <w:r>
+        <w:t>f</w:t>
+      </w:r>
+      <w:r>
+        <w:t xml:space="preserve">itness </w:t>
+      </w:r>
+      <w:r>
+        <w:t>aplikácia TAM fitness</w:t>
+      </w:r>
+      <w:r>
+        <w:t xml:space="preserve">. Tento projekt bol </w:t>
+      </w:r>
+      <w:r>
+        <w:t>vytvorený</w:t>
+      </w:r>
+      <w:r>
+        <w:t xml:space="preserve"> pre konferenciu IT v Praxi pod </w:t>
+      </w:r>
+      <w:r>
+        <w:t>záštitou</w:t>
+      </w:r>
+      <w:r>
+        <w:t xml:space="preserve"> IT </w:t>
+      </w:r>
+      <w:r>
+        <w:t>akadémie</w:t>
+      </w:r>
+      <w:r>
+        <w:t xml:space="preserve">. Na </w:t>
+      </w:r>
+      <w:r>
+        <w:t>základe</w:t>
+      </w:r>
+      <w:r>
+        <w:t xml:space="preserve"> </w:t>
+      </w:r>
+      <w:r>
+        <w:t>našich</w:t>
+      </w:r>
+      <w:r>
+        <w:t xml:space="preserve"> novo </w:t>
+      </w:r>
+      <w:r>
+        <w:t>nadobudnutých</w:t>
+      </w:r>
+      <w:r>
+        <w:t xml:space="preserve"> </w:t>
+      </w:r>
+      <w:r>
+        <w:t>skúsenost</w:t>
+      </w:r>
+      <w:r>
+        <w:t>í</w:t>
+      </w:r>
+      <w:r>
+        <w:t xml:space="preserve"> sa </w:t>
+      </w:r>
+      <w:r>
+        <w:t>vývoj</w:t>
+      </w:r>
+      <w:r>
+        <w:t xml:space="preserve"> mobilnej </w:t>
+      </w:r>
+      <w:r>
+        <w:t>aplikácie</w:t>
+      </w:r>
+      <w:r>
+        <w:t xml:space="preserve"> vo Frameworku Flutter stal aj </w:t>
+      </w:r>
+      <w:r>
+        <w:t>základom</w:t>
+      </w:r>
+      <w:r>
+        <w:t xml:space="preserve"> </w:t>
+      </w:r>
+      <w:r>
+        <w:t>vývoja</w:t>
+      </w:r>
+      <w:r>
+        <w:t xml:space="preserve"> tohto </w:t>
+      </w:r>
+      <w:r>
+        <w:t>vlastného</w:t>
+      </w:r>
+      <w:r>
+        <w:t xml:space="preserve"> projektu.</w:t>
+      </w:r>
+    </w:p>
+    <w:p>
+      <w:r>
+        <w:tab/>
+      </w:r>
+      <w:r>
+        <w:tab/>
+        <w:t xml:space="preserve">Framework Flutter sa </w:t>
+      </w:r>
+      <w:r>
+        <w:t>stáva</w:t>
+      </w:r>
+      <w:r>
+        <w:t xml:space="preserve"> viac a viac </w:t>
+      </w:r>
+      <w:r>
+        <w:t>populárnym</w:t>
+      </w:r>
+      <w:r>
+        <w:t xml:space="preserve"> v </w:t>
+      </w:r>
+      <w:r>
+        <w:t>celosvetovej</w:t>
+      </w:r>
+      <w:r>
+        <w:t xml:space="preserve"> </w:t>
+      </w:r>
+      <w:r>
+        <w:t>sfére</w:t>
+      </w:r>
+      <w:r>
+        <w:t xml:space="preserve"> </w:t>
+      </w:r>
+      <w:r>
+        <w:t>vývoja</w:t>
+      </w:r>
+      <w:r>
+        <w:t xml:space="preserve"> </w:t>
+      </w:r>
+      <w:r>
+        <w:t>mobilných</w:t>
+      </w:r>
+      <w:r>
+        <w:t xml:space="preserve"> a </w:t>
+      </w:r>
+      <w:r>
+        <w:t>multiplatformových</w:t>
+      </w:r>
+      <w:r>
+        <w:t xml:space="preserve"> </w:t>
+      </w:r>
+      <w:r>
+        <w:t>aplikácii</w:t>
+      </w:r>
+      <w:r>
+        <w:t>. V </w:t>
+      </w:r>
+      <w:r>
+        <w:t>nedávnej</w:t>
+      </w:r>
+      <w:r>
+        <w:t xml:space="preserve"> minulosti bola novou </w:t>
+      </w:r>
+      <w:r>
+        <w:t>verziou</w:t>
+      </w:r>
+      <w:r>
+        <w:t xml:space="preserve"> Flutteru 2.0 </w:t>
+      </w:r>
+      <w:r>
+        <w:t>pridaná</w:t>
+      </w:r>
+      <w:r>
+        <w:t xml:space="preserve"> </w:t>
+      </w:r>
+      <w:r>
+        <w:t>možnosť</w:t>
+      </w:r>
+      <w:r>
+        <w:t xml:space="preserve"> </w:t>
+      </w:r>
+      <w:r>
+        <w:t>vývoja</w:t>
+      </w:r>
+      <w:r>
+        <w:t xml:space="preserve"> ako </w:t>
+      </w:r>
+      <w:r>
+        <w:t>pre</w:t>
+      </w:r>
+      <w:r>
+        <w:t xml:space="preserve"> Web tak aj </w:t>
+      </w:r>
+      <w:r>
+        <w:t>vývoj d</w:t>
+      </w:r>
+      <w:r>
+        <w:t>esktopových</w:t>
+      </w:r>
+      <w:r>
+        <w:t xml:space="preserve"> </w:t>
+      </w:r>
+      <w:r>
+        <w:t>aplikácii</w:t>
+      </w:r>
+      <w:r>
+        <w:t xml:space="preserve"> pre </w:t>
+      </w:r>
+      <w:r>
+        <w:t>všetky</w:t>
+      </w:r>
+      <w:r>
+        <w:t xml:space="preserve"> platformy. </w:t>
+      </w:r>
+      <w:r>
+        <w:t>V súčasnosti sa Flutter stáva stále rozšírenejším a mnohé veľké firmy a ich aplikácie prechádzajú na tento Framework</w:t>
+      </w:r>
+      <w:r>
+        <w:t>. A to</w:t>
+      </w:r>
+      <w:r>
+        <w:t xml:space="preserve"> napríklad Google Assistant, Google Ads, Stadia, Aplikácia BMW</w:t>
+      </w:r>
+      <w:r>
+        <w:t xml:space="preserve"> a mnoho ďalších</w:t>
+      </w:r>
+      <w:r>
+        <w:t>. Tieto skutočnosti nás len utvrdili že vývoj v tomto frameworku poskytne perspektívu do budúcnosti ako nám, tak aj ostatným vývojárom v tomto odvetví.</w:t>
+      </w:r>
+    </w:p>
+    <w:p>
+      <w:r>
+        <w:br w:type="page"/>
+      </w:r>
+    </w:p>
+    <w:p>
+      <w:r>
+        <w:lastRenderedPageBreak/>
+        <w:t xml:space="preserve"> </w:t>
+      </w:r>
+    </w:p>
+    <w:p>
+      <w:pPr>
+        <w:pStyle w:val="Nadpis1"/>
+      </w:pPr>
+      <w:r>
+        <w:t xml:space="preserve">PROBLEMATIKA A PREHĽAD LITERATÚRY </w:t>
+      </w:r>
+    </w:p>
+    <w:p>
+      <w:pPr>
+        <w:pStyle w:val="podnadpisy"/>
+      </w:pPr>
+      <w:r>
+        <w:t>Vývoj mobilných aplikácií</w:t>
+      </w:r>
+    </w:p>
+    <w:p>
+      <w:pPr>
+        <w:ind w:left="426" w:firstLine="283"/>
+      </w:pPr>
+      <w:r>
+        <w:t xml:space="preserve">Vývoj mobilných aplikácií je proces vytvárania programových aplikácii určené pre mobilné zariadenia ktoré následne využívajú sieťové pripojenie pre prácu so vzdialenými výpočtovými zdrojmi. Výsledkom vývoja aplikácie je </w:t>
+      </w:r>
+      <w:r>
+        <w:t>inštalovateľný</w:t>
+      </w:r>
+      <w:r>
+        <w:t xml:space="preserve"> programový balík</w:t>
+      </w:r>
       <w:r>
         <w:t xml:space="preserve">. </w:t>
       </w:r>
-      <w:r>
-        <w:t>Našim</w:t>
-      </w:r>
-      <w:r>
-        <w:t xml:space="preserve"> </w:t>
-      </w:r>
-      <w:r>
-        <w:t>prvým</w:t>
-      </w:r>
-      <w:r>
-        <w:t xml:space="preserve"> projekt</w:t>
-      </w:r>
-      <w:r>
-        <w:t xml:space="preserve">om </w:t>
-      </w:r>
-      <w:r>
-        <w:t xml:space="preserve">pomocou </w:t>
-      </w:r>
-      <w:proofErr w:type="spellStart"/>
-      <w:r>
-        <w:t>Flutteru</w:t>
-      </w:r>
-      <w:proofErr w:type="spellEnd"/>
-      <w:r>
-        <w:t xml:space="preserve"> bola </w:t>
-      </w:r>
-      <w:r>
-        <w:t>f</w:t>
-      </w:r>
-      <w:r>
-        <w:t xml:space="preserve">itness </w:t>
-      </w:r>
-      <w:r>
-        <w:t>aplikácia TAM fitness</w:t>
-      </w:r>
-      <w:r>
-        <w:t xml:space="preserve">. Tento projekt bol </w:t>
-      </w:r>
-      <w:r>
-        <w:t>vytvorený</w:t>
-      </w:r>
-      <w:r>
-        <w:t xml:space="preserve"> pre konferenciu IT v Praxi pod </w:t>
-      </w:r>
-      <w:r>
-        <w:t>záštitou</w:t>
-      </w:r>
-      <w:r>
-        <w:t xml:space="preserve"> IT </w:t>
-      </w:r>
-      <w:r>
-        <w:t>akadémie</w:t>
-      </w:r>
-      <w:r>
-        <w:t xml:space="preserve">. Na </w:t>
-      </w:r>
-      <w:r>
-        <w:t>základe</w:t>
-      </w:r>
-      <w:r>
-        <w:t xml:space="preserve"> </w:t>
-      </w:r>
-      <w:r>
-        <w:t>našich</w:t>
-      </w:r>
-      <w:r>
-        <w:t xml:space="preserve"> novo </w:t>
-      </w:r>
-      <w:r>
-        <w:t>nadobudnutých</w:t>
-      </w:r>
-      <w:r>
-        <w:t xml:space="preserve"> </w:t>
-      </w:r>
-      <w:r>
-        <w:t>skúsenost</w:t>
-      </w:r>
-      <w:r>
-        <w:t>í</w:t>
-      </w:r>
-      <w:r>
-        <w:t xml:space="preserve"> sa </w:t>
+    </w:p>
+    <w:p>
+      <w:pPr>
+        <w:ind w:left="426" w:firstLine="283"/>
+      </w:pPr>
+      <w:r>
+        <w:t>O</w:t>
+      </w:r>
+      <w:r>
+        <w:t xml:space="preserve">krem samotného </w:t>
+      </w:r>
+      <w:r>
+        <w:t xml:space="preserve">programovania a </w:t>
+      </w:r>
+      <w:r>
+        <w:t>návrhu</w:t>
+      </w:r>
+      <w:r>
+        <w:t xml:space="preserve"> aplikáci</w:t>
+      </w:r>
+      <w:r>
+        <w:t>e,</w:t>
+      </w:r>
+      <w:r>
+        <w:t xml:space="preserve"> </w:t>
       </w:r>
       <w:r>
         <w:t>vývoj</w:t>
       </w:r>
       <w:r>
-        <w:t xml:space="preserve"> mobilnej </w:t>
-      </w:r>
-      <w:r>
-        <w:t>aplikácie</w:t>
-      </w:r>
-      <w:r>
-        <w:t xml:space="preserve"> vo Frameworku Flutter stal aj </w:t>
-      </w:r>
-      <w:r>
-        <w:t>základom</w:t>
-      </w:r>
-      <w:r>
-        <w:t xml:space="preserve"> </w:t>
-      </w:r>
-      <w:r>
-        <w:t>vývoja</w:t>
-      </w:r>
-      <w:r>
-        <w:t xml:space="preserve"> tohto </w:t>
-      </w:r>
-      <w:r>
-        <w:t>vlastného</w:t>
-      </w:r>
-      <w:r>
-        <w:t xml:space="preserve"> projektu.</w:t>
-      </w:r>
-    </w:p>
-    <w:p>
-      <w:r>
-        <w:tab/>
-      </w:r>
-      <w:r>
-        <w:tab/>
-        <w:t xml:space="preserve">Framework Flutter sa </w:t>
-      </w:r>
-      <w:r>
-        <w:t>stáva</w:t>
-      </w:r>
-      <w:r>
-        <w:t xml:space="preserve"> viac a viac </w:t>
-      </w:r>
-      <w:r>
-        <w:t>populárnym</w:t>
-      </w:r>
-      <w:r>
-        <w:t xml:space="preserve"> v </w:t>
-      </w:r>
-      <w:r>
-        <w:t>celosvetovej</w:t>
-      </w:r>
-      <w:r>
-        <w:t xml:space="preserve"> </w:t>
-      </w:r>
-      <w:r>
-        <w:t>sfére</w:t>
-      </w:r>
-      <w:r>
-        <w:t xml:space="preserve"> </w:t>
-      </w:r>
-      <w:r>
-        <w:t>vývoja</w:t>
-      </w:r>
-      <w:r>
-        <w:t xml:space="preserve"> </w:t>
-      </w:r>
-      <w:r>
-        <w:t>mobilných</w:t>
-      </w:r>
-      <w:r>
-        <w:t xml:space="preserve"> a </w:t>
-      </w:r>
-      <w:r>
-        <w:t>multiplatformových</w:t>
-      </w:r>
-      <w:r>
-        <w:t xml:space="preserve"> </w:t>
-      </w:r>
-      <w:r>
-        <w:t>aplikácii</w:t>
-      </w:r>
-      <w:r>
-        <w:t>. V </w:t>
-      </w:r>
-      <w:r>
-        <w:t>nedávnej</w:t>
-      </w:r>
-      <w:r>
-        <w:t xml:space="preserve"> minulosti bola novou </w:t>
-      </w:r>
-      <w:r>
-        <w:t>verziou</w:t>
-      </w:r>
-      <w:r>
-        <w:t xml:space="preserve"> </w:t>
-      </w:r>
-      <w:proofErr w:type="spellStart"/>
-      <w:r>
-        <w:t>Flutteru</w:t>
-      </w:r>
-      <w:proofErr w:type="spellEnd"/>
-      <w:r>
-        <w:t xml:space="preserve"> 2.0 </w:t>
-      </w:r>
-      <w:r>
-        <w:t>pridaná</w:t>
-      </w:r>
-      <w:r>
-        <w:t xml:space="preserve"> </w:t>
-      </w:r>
-      <w:r>
-        <w:t>možnosť</w:t>
-      </w:r>
-      <w:r>
-        <w:t xml:space="preserve"> </w:t>
-      </w:r>
-      <w:r>
-        <w:t>vývoja</w:t>
-      </w:r>
-      <w:r>
-        <w:t xml:space="preserve"> ako </w:t>
-      </w:r>
-      <w:r>
-        <w:t>pre</w:t>
-      </w:r>
-      <w:r>
-        <w:t xml:space="preserve"> Web tak aj </w:t>
-      </w:r>
-      <w:r>
-        <w:t>vývoj d</w:t>
-      </w:r>
-      <w:r>
-        <w:t>esktopových</w:t>
-      </w:r>
-      <w:r>
-        <w:t xml:space="preserve"> </w:t>
-      </w:r>
-      <w:r>
-        <w:t>aplikácii</w:t>
-      </w:r>
-      <w:r>
-        <w:t xml:space="preserve"> pre </w:t>
-      </w:r>
-      <w:r>
-        <w:t>všetky</w:t>
-      </w:r>
-      <w:r>
-        <w:t xml:space="preserve"> platformy. </w:t>
-      </w:r>
-      <w:r>
-        <w:t>V súčasnosti sa Flutter stáva stále rozšírenejším a mnohé veľké firmy a ich aplikácie prechádzajú na tento Framework</w:t>
-      </w:r>
-      <w:r>
-        <w:t>. A to</w:t>
-      </w:r>
-      <w:r>
-        <w:t xml:space="preserve"> napríklad Google Assistant, Google Ads, Stadia, Aplikácia BMW</w:t>
-      </w:r>
-      <w:r>
-        <w:t xml:space="preserve"> a mnoho ďalších</w:t>
-      </w:r>
-      <w:r>
-        <w:t>. Tieto skutočnosti nás len utvrdili že vývoj v tomto frameworku poskytne perspektívu do budúcnosti ako nám, tak aj ostatným vývojárom v tomto odvetví.</w:t>
-      </w:r>
-    </w:p>
-    <w:p>
-      <w:r>
-        <w:br w:type="page"/>
-      </w:r>
-    </w:p>
-    <w:p>
-      <w:r>
-        <w:lastRenderedPageBreak/>
-        <w:t xml:space="preserve"> </w:t>
-      </w:r>
-    </w:p>
-    <w:p>
-      <w:pPr>
-        <w:pStyle w:val="Nadpis1"/>
-      </w:pPr>
-      <w:r>
-        <w:t xml:space="preserve">PROBLEMATIKA A PREHĽAD LITERATÚRY </w:t>
-      </w:r>
-    </w:p>
-    <w:p>
-      <w:pPr>
-        <w:pStyle w:val="podnadpisy"/>
-      </w:pPr>
-      <w:r>
-        <w:t>Vývoj mobilných aplikácií</w:t>
-      </w:r>
-    </w:p>
-    <w:p>
-      <w:pPr>
-        <w:ind w:left="426" w:firstLine="283"/>
-      </w:pPr>
-      <w:r>
-        <w:t xml:space="preserve">Vývoj mobilných aplikácií je proces vytvárania programových aplikácii určené pre mobilné zariadenia ktoré následne využívajú sieťové pripojenie pre prácu so vzdialenými výpočtovými zdrojmi. Výsledkom vývoja aplikácie je </w:t>
-      </w:r>
-      <w:r>
-        <w:t>inštalovateľný</w:t>
-      </w:r>
-      <w:r>
-        <w:t xml:space="preserve"> programový balík</w:t>
-      </w:r>
-      <w:r>
-        <w:t xml:space="preserve">. </w:t>
-      </w:r>
-    </w:p>
-    <w:p>
-      <w:pPr>
-        <w:ind w:left="426" w:firstLine="283"/>
-      </w:pPr>
-      <w:r>
-        <w:t>O</w:t>
-      </w:r>
-      <w:r>
-        <w:t xml:space="preserve">krem samotného </w:t>
-      </w:r>
-      <w:r>
-        <w:t xml:space="preserve">programovania a </w:t>
-      </w:r>
-      <w:r>
-        <w:t>návrhu</w:t>
-      </w:r>
-      <w:r>
-        <w:t xml:space="preserve"> aplikáci</w:t>
-      </w:r>
-      <w:r>
-        <w:t>e,</w:t>
-      </w:r>
-      <w:r>
-        <w:t xml:space="preserve"> </w:t>
-      </w:r>
-      <w:r>
-        <w:t>vývoj</w:t>
-      </w:r>
-      <w:r>
         <w:t xml:space="preserve"> </w:t>
       </w:r>
       <w:r>
@@ -2802,7 +2770,6 @@
       <w:r>
         <w:t xml:space="preserve">a </w:t>
       </w:r>
-      <w:proofErr w:type="spellStart"/>
       <w:r>
         <w:t>beckend</w:t>
       </w:r>
@@ -2813,11 +2780,7 @@
         <w:t>ý</w:t>
       </w:r>
       <w:r>
-        <w:t>ch</w:t>
-      </w:r>
-      <w:proofErr w:type="spellEnd"/>
-      <w:r>
-        <w:t xml:space="preserve"> </w:t>
+        <w:t xml:space="preserve">ch </w:t>
       </w:r>
       <w:r>
         <w:t>služieb ako napríklad vlastné API a v poslednom rade testovanie aplikácie na cielených zariadeniach a platformách.</w:t>
@@ -3024,13 +2987,8 @@
           <w:numId w:val="9"/>
         </w:numPr>
       </w:pPr>
-      <w:proofErr w:type="spellStart"/>
-      <w:r>
-        <w:t>Cross</w:t>
-      </w:r>
-      <w:proofErr w:type="spellEnd"/>
-      <w:r>
-        <w:t>-platformov</w:t>
+      <w:r>
+        <w:t>Cross-platformov</w:t>
       </w:r>
       <w:r>
         <w:t>é</w:t>
@@ -3382,13 +3340,6 @@
     </w:p>
     <w:p>
       <w:pPr>
-        <w:rPr>
-          <w:noProof/>
-        </w:rPr>
-      </w:pPr>
-    </w:p>
-    <w:p>
-      <w:pPr>
         <w:ind w:left="709" w:firstLine="0"/>
       </w:pPr>
       <w:r>
@@ -3398,18 +3349,18 @@
         <mc:AlternateContent>
           <mc:Choice Requires="wpg">
             <w:drawing>
-              <wp:anchor distT="0" distB="0" distL="114300" distR="114300" simplePos="0" relativeHeight="251666944" behindDoc="0" locked="0" layoutInCell="1" allowOverlap="1" wp14:anchorId="312AF2D9" wp14:editId="008D4C09">
+              <wp:anchor distT="0" distB="0" distL="114300" distR="114300" simplePos="0" relativeHeight="251663872" behindDoc="0" locked="0" layoutInCell="1" allowOverlap="1" wp14:anchorId="483CEA14" wp14:editId="5CD7AE29">
                 <wp:simplePos x="0" y="0"/>
-                <wp:positionH relativeFrom="column">
-                  <wp:posOffset>264795</wp:posOffset>
+                <wp:positionH relativeFrom="margin">
+                  <wp:posOffset>3539490</wp:posOffset>
                 </wp:positionH>
                 <wp:positionV relativeFrom="paragraph">
-                  <wp:posOffset>534035</wp:posOffset>
+                  <wp:posOffset>649605</wp:posOffset>
                 </wp:positionV>
-                <wp:extent cx="3035300" cy="1798320"/>
+                <wp:extent cx="2400300" cy="1926590"/>
                 <wp:effectExtent l="0" t="0" r="0" b="0"/>
                 <wp:wrapTopAndBottom/>
-                <wp:docPr id="19" name="Skupina 19"/>
+                <wp:docPr id="14" name="Skupina 14"/>
                 <wp:cNvGraphicFramePr/>
                 <a:graphic xmlns:a="http://schemas.openxmlformats.org/drawingml/2006/main">
                   <a:graphicData uri="http://schemas.microsoft.com/office/word/2010/wordprocessingGroup">
@@ -3418,25 +3369,25 @@
                       <wpg:grpSpPr>
                         <a:xfrm>
                           <a:off x="0" y="0"/>
-                          <a:ext cx="3035300" cy="1798320"/>
-                          <a:chOff x="0" y="97348"/>
-                          <a:chExt cx="3035935" cy="1798762"/>
+                          <a:ext cx="2400300" cy="1926590"/>
+                          <a:chOff x="23858" y="99464"/>
+                          <a:chExt cx="2324050" cy="1986466"/>
                         </a:xfrm>
                       </wpg:grpSpPr>
                       <wpg:grpSp>
-                        <wpg:cNvPr id="17" name="Skupina 17"/>
+                        <wpg:cNvPr id="13" name="Skupina 13"/>
                         <wpg:cNvGrpSpPr/>
                         <wpg:grpSpPr>
                           <a:xfrm>
-                            <a:off x="176936" y="97348"/>
-                            <a:ext cx="2715702" cy="900000"/>
-                            <a:chOff x="176936" y="97348"/>
-                            <a:chExt cx="2715702" cy="900000"/>
+                            <a:off x="420469" y="99464"/>
+                            <a:ext cx="1482416" cy="742297"/>
+                            <a:chOff x="420469" y="99464"/>
+                            <a:chExt cx="1482416" cy="742297"/>
                           </a:xfrm>
                         </wpg:grpSpPr>
                         <pic:pic xmlns:pic="http://schemas.openxmlformats.org/drawingml/2006/picture">
                           <pic:nvPicPr>
-                            <pic:cNvPr id="3" name="Obrázok 3"/>
+                            <pic:cNvPr id="7" name="Obrázok 7"/>
                             <pic:cNvPicPr>
                               <a:picLocks noChangeAspect="1"/>
                             </pic:cNvPicPr>
@@ -3456,279 +3407,8 @@
                           </pic:blipFill>
                           <pic:spPr bwMode="auto">
                             <a:xfrm>
-                              <a:off x="176936" y="97348"/>
-                              <a:ext cx="900000" cy="900000"/>
-                            </a:xfrm>
-                            <a:prstGeom prst="rect">
-                              <a:avLst/>
-                            </a:prstGeom>
-                            <a:noFill/>
-                            <a:ln>
-                              <a:noFill/>
-                            </a:ln>
-                          </pic:spPr>
-                        </pic:pic>
-                        <pic:pic xmlns:pic="http://schemas.openxmlformats.org/drawingml/2006/picture">
-                          <pic:nvPicPr>
-                            <pic:cNvPr id="4" name="Obrázok 4"/>
-                            <pic:cNvPicPr>
-                              <a:picLocks noChangeAspect="1"/>
-                            </pic:cNvPicPr>
-                          </pic:nvPicPr>
-                          <pic:blipFill>
-                            <a:blip r:embed="rId11" cstate="print">
-                              <a:extLst>
-                                <a:ext uri="{28A0092B-C50C-407E-A947-70E740481C1C}">
-                                  <a14:useLocalDpi xmlns:a14="http://schemas.microsoft.com/office/drawing/2010/main" val="0"/>
-                                </a:ext>
-                              </a:extLst>
-                            </a:blip>
-                            <a:srcRect/>
-                            <a:stretch>
-                              <a:fillRect/>
-                            </a:stretch>
-                          </pic:blipFill>
-                          <pic:spPr bwMode="auto">
-                            <a:xfrm>
-                              <a:off x="1282167" y="97348"/>
-                              <a:ext cx="1610471" cy="900000"/>
-                            </a:xfrm>
-                            <a:prstGeom prst="rect">
-                              <a:avLst/>
-                            </a:prstGeom>
-                            <a:noFill/>
-                            <a:ln>
-                              <a:noFill/>
-                            </a:ln>
-                          </pic:spPr>
-                        </pic:pic>
-                      </wpg:grpSp>
-                      <wps:wsp>
-                        <wps:cNvPr id="18" name="Textové pole 18"/>
-                        <wps:cNvSpPr txBox="1"/>
-                        <wps:spPr>
-                          <a:xfrm>
-                            <a:off x="0" y="1136650"/>
-                            <a:ext cx="3035935" cy="759460"/>
-                          </a:xfrm>
-                          <a:prstGeom prst="rect">
-                            <a:avLst/>
-                          </a:prstGeom>
-                          <a:solidFill>
-                            <a:prstClr val="white"/>
-                          </a:solidFill>
-                          <a:ln>
-                            <a:noFill/>
-                          </a:ln>
-                        </wps:spPr>
-                        <wps:txbx>
-                          <w:txbxContent>
-                            <w:p>
-                              <w:pPr>
-                                <w:pStyle w:val="Popis"/>
-                                <w:ind w:left="0" w:firstLine="0"/>
-                                <w:jc w:val="center"/>
-                              </w:pPr>
-                              <w:r>
-                                <w:t xml:space="preserve">O </w:t>
-                              </w:r>
-                              <w:fldSimple w:instr=" SEQ O \* ARABIC ">
-                                <w:r>
-                                  <w:rPr>
-                                    <w:noProof/>
-                                  </w:rPr>
-                                  <w:t>1</w:t>
-                                </w:r>
-                              </w:fldSimple>
-                              <w:r>
-                                <w:t xml:space="preserve"> Swift a Objective-C</w:t>
-                              </w:r>
-                            </w:p>
-                            <w:p>
-                              <w:pPr>
-                                <w:rPr>
-                                  <w:sz w:val="22"/>
-                                  <w:szCs w:val="20"/>
-                                </w:rPr>
-                              </w:pPr>
-                              <w:r>
-                                <w:rPr>
-                                  <w:sz w:val="22"/>
-                                  <w:szCs w:val="20"/>
-                                </w:rPr>
-                                <w:t>Programovacie jazyky pre vývoj natívnych aplikácii pre platformu iOS</w:t>
-                              </w:r>
-                            </w:p>
-                          </w:txbxContent>
-                        </wps:txbx>
-                        <wps:bodyPr rot="0" spcFirstLastPara="0" vertOverflow="overflow" horzOverflow="overflow" vert="horz" wrap="square" lIns="0" tIns="0" rIns="0" bIns="0" numCol="1" spcCol="0" rtlCol="0" fromWordArt="0" anchor="t" anchorCtr="0" forceAA="0" compatLnSpc="1">
-                          <a:prstTxWarp prst="textNoShape">
-                            <a:avLst/>
-                          </a:prstTxWarp>
-                          <a:spAutoFit/>
-                        </wps:bodyPr>
-                      </wps:wsp>
-                    </wpg:wgp>
-                  </a:graphicData>
-                </a:graphic>
-                <wp14:sizeRelH relativeFrom="margin">
-                  <wp14:pctWidth>0</wp14:pctWidth>
-                </wp14:sizeRelH>
-                <wp14:sizeRelV relativeFrom="margin">
-                  <wp14:pctHeight>0</wp14:pctHeight>
-                </wp14:sizeRelV>
-              </wp:anchor>
-            </w:drawing>
-          </mc:Choice>
-          <mc:Fallback>
-            <w:pict>
-              <v:group w14:anchorId="312AF2D9" id="Skupina 19" o:spid="_x0000_s1026" style="position:absolute;left:0;text-align:left;margin-left:20.85pt;margin-top:42.05pt;width:239pt;height:141.6pt;z-index:251666944;mso-width-relative:margin;mso-height-relative:margin" coordorigin=",973" coordsize="30359,17987" o:gfxdata="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">
-                <v:group id="Skupina 17" o:spid="_x0000_s1027" style="position:absolute;left:1769;top:973;width:27157;height:9000" coordorigin="1769,973" coordsize="27157,9000" o:gfxdata="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">
-                  <v:shapetype id="_x0000_t75" coordsize="21600,21600" o:spt="75" o:preferrelative="t" path="m@4@5l@4@11@9@11@9@5xe" filled="f" stroked="f">
-                    <v:stroke joinstyle="miter"/>
-                    <v:formulas>
-                      <v:f eqn="if lineDrawn pixelLineWidth 0"/>
-                      <v:f eqn="sum @0 1 0"/>
-                      <v:f eqn="sum 0 0 @1"/>
-                      <v:f eqn="prod @2 1 2"/>
-                      <v:f eqn="prod @3 21600 pixelWidth"/>
-                      <v:f eqn="prod @3 21600 pixelHeight"/>
-                      <v:f eqn="sum @0 0 1"/>
-                      <v:f eqn="prod @6 1 2"/>
-                      <v:f eqn="prod @7 21600 pixelWidth"/>
-                      <v:f eqn="sum @8 21600 0"/>
-                      <v:f eqn="prod @7 21600 pixelHeight"/>
-                      <v:f eqn="sum @10 21600 0"/>
-                    </v:formulas>
-                    <v:path o:extrusionok="f" gradientshapeok="t" o:connecttype="rect"/>
-                    <o:lock v:ext="edit" aspectratio="t"/>
-                  </v:shapetype>
-                  <v:shape id="Obrázok 3" o:spid="_x0000_s1028" type="#_x0000_t75" style="position:absolute;left:1769;top:973;width:9000;height:9000;visibility:visible;mso-wrap-style:square" o:gfxdata="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">
-                    <v:imagedata r:id="rId12" o:title=""/>
-                  </v:shape>
-                  <v:shape id="Obrázok 4" o:spid="_x0000_s1029" type="#_x0000_t75" style="position:absolute;left:12821;top:973;width:16105;height:9000;visibility:visible;mso-wrap-style:square" o:gfxdata="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">
-                    <v:imagedata r:id="rId13" o:title=""/>
-                  </v:shape>
-                </v:group>
-                <v:shapetype id="_x0000_t202" coordsize="21600,21600" o:spt="202" path="m,l,21600r21600,l21600,xe">
-                  <v:stroke joinstyle="miter"/>
-                  <v:path gradientshapeok="t" o:connecttype="rect"/>
-                </v:shapetype>
-                <v:shape id="Textové pole 18" o:spid="_x0000_s1030" type="#_x0000_t202" style="position:absolute;top:11366;width:30359;height:7595;visibility:visible;mso-wrap-style:square;v-text-anchor:top" o:gfxdata="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" stroked="f">
-                  <v:textbox style="mso-fit-shape-to-text:t" inset="0,0,0,0">
-                    <w:txbxContent>
-                      <w:p>
-                        <w:pPr>
-                          <w:pStyle w:val="Popis"/>
-                          <w:ind w:left="0" w:firstLine="0"/>
-                          <w:jc w:val="center"/>
-                        </w:pPr>
-                        <w:r>
-                          <w:t xml:space="preserve">O </w:t>
-                        </w:r>
-                        <w:fldSimple w:instr=" SEQ O \* ARABIC ">
-                          <w:r>
-                            <w:rPr>
-                              <w:noProof/>
-                            </w:rPr>
-                            <w:t>1</w:t>
-                          </w:r>
-                        </w:fldSimple>
-                        <w:r>
-                          <w:t xml:space="preserve"> Swift a Objective-C</w:t>
-                        </w:r>
-                      </w:p>
-                      <w:p>
-                        <w:pPr>
-                          <w:rPr>
-                            <w:sz w:val="22"/>
-                            <w:szCs w:val="20"/>
-                          </w:rPr>
-                        </w:pPr>
-                        <w:r>
-                          <w:rPr>
-                            <w:sz w:val="22"/>
-                            <w:szCs w:val="20"/>
-                          </w:rPr>
-                          <w:t>Programovacie jazyky pre vývoj natívnych aplikácii pre platformu iOS</w:t>
-                        </w:r>
-                      </w:p>
-                    </w:txbxContent>
-                  </v:textbox>
-                </v:shape>
-                <w10:wrap type="topAndBottom"/>
-              </v:group>
-            </w:pict>
-          </mc:Fallback>
-        </mc:AlternateContent>
-      </w:r>
-      <w:r>
-        <w:rPr>
-          <w:noProof/>
-        </w:rPr>
-        <mc:AlternateContent>
-          <mc:Choice Requires="wpg">
-            <w:drawing>
-              <wp:anchor distT="0" distB="0" distL="114300" distR="114300" simplePos="0" relativeHeight="251663872" behindDoc="0" locked="0" layoutInCell="1" allowOverlap="1" wp14:anchorId="483CEA14" wp14:editId="1ABA8502">
-                <wp:simplePos x="0" y="0"/>
-                <wp:positionH relativeFrom="margin">
-                  <wp:posOffset>3537805</wp:posOffset>
-                </wp:positionH>
-                <wp:positionV relativeFrom="paragraph">
-                  <wp:posOffset>532765</wp:posOffset>
-                </wp:positionV>
-                <wp:extent cx="2509520" cy="2052955"/>
-                <wp:effectExtent l="0" t="0" r="9525" b="4445"/>
-                <wp:wrapTopAndBottom/>
-                <wp:docPr id="14" name="Skupina 14"/>
-                <wp:cNvGraphicFramePr/>
-                <a:graphic xmlns:a="http://schemas.openxmlformats.org/drawingml/2006/main">
-                  <a:graphicData uri="http://schemas.microsoft.com/office/word/2010/wordprocessingGroup">
-                    <wpg:wgp>
-                      <wpg:cNvGrpSpPr/>
-                      <wpg:grpSpPr>
-                        <a:xfrm>
-                          <a:off x="0" y="0"/>
-                          <a:ext cx="2509520" cy="2052955"/>
-                          <a:chOff x="23858" y="99464"/>
-                          <a:chExt cx="2324050" cy="2057613"/>
-                        </a:xfrm>
-                      </wpg:grpSpPr>
-                      <wpg:grpSp>
-                        <wpg:cNvPr id="13" name="Skupina 13"/>
-                        <wpg:cNvGrpSpPr/>
-                        <wpg:grpSpPr>
-                          <a:xfrm>
-                            <a:off x="355912" y="99464"/>
-                            <a:ext cx="1641173" cy="901054"/>
-                            <a:chOff x="355912" y="99464"/>
-                            <a:chExt cx="1641173" cy="901054"/>
-                          </a:xfrm>
-                        </wpg:grpSpPr>
-                        <pic:pic xmlns:pic="http://schemas.openxmlformats.org/drawingml/2006/picture">
-                          <pic:nvPicPr>
-                            <pic:cNvPr id="7" name="Obrázok 7"/>
-                            <pic:cNvPicPr>
-                              <a:picLocks noChangeAspect="1"/>
-                            </pic:cNvPicPr>
-                          </pic:nvPicPr>
-                          <pic:blipFill>
-                            <a:blip r:embed="rId14" cstate="print">
-                              <a:extLst>
-                                <a:ext uri="{28A0092B-C50C-407E-A947-70E740481C1C}">
-                                  <a14:useLocalDpi xmlns:a14="http://schemas.microsoft.com/office/drawing/2010/main" val="0"/>
-                                </a:ext>
-                              </a:extLst>
-                            </a:blip>
-                            <a:srcRect/>
-                            <a:stretch>
-                              <a:fillRect/>
-                            </a:stretch>
-                          </pic:blipFill>
-                          <pic:spPr bwMode="auto">
-                            <a:xfrm>
-                              <a:off x="1096030" y="99464"/>
-                              <a:ext cx="901055" cy="901054"/>
+                              <a:off x="1160587" y="99464"/>
+                              <a:ext cx="742298" cy="742297"/>
                             </a:xfrm>
                             <a:prstGeom prst="rect">
                               <a:avLst/>
@@ -3747,7 +3427,7 @@
                             </pic:cNvPicPr>
                           </pic:nvPicPr>
                           <pic:blipFill>
-                            <a:blip r:embed="rId15">
+                            <a:blip r:embed="rId11">
                               <a:extLst>
                                 <a:ext uri="{28A0092B-C50C-407E-A947-70E740481C1C}">
                                   <a14:useLocalDpi xmlns:a14="http://schemas.microsoft.com/office/drawing/2010/main" val="0"/>
@@ -3761,8 +3441,8 @@
                           </pic:blipFill>
                           <pic:spPr bwMode="auto">
                             <a:xfrm>
-                              <a:off x="355912" y="99464"/>
-                              <a:ext cx="657096" cy="901054"/>
+                              <a:off x="420469" y="99464"/>
+                              <a:ext cx="541323" cy="742297"/>
                             </a:xfrm>
                             <a:prstGeom prst="rect">
                               <a:avLst/>
@@ -3776,7 +3456,7 @@
                         <wps:cNvSpPr txBox="1"/>
                         <wps:spPr>
                           <a:xfrm>
-                            <a:off x="23858" y="1128376"/>
+                            <a:off x="23858" y="1057229"/>
                             <a:ext cx="2324050" cy="1028701"/>
                           </a:xfrm>
                           <a:prstGeom prst="rect">
@@ -3800,14 +3480,27 @@
                               <w:r>
                                 <w:t xml:space="preserve">O </w:t>
                               </w:r>
-                              <w:fldSimple w:instr=" SEQ O \* ARABIC ">
-                                <w:r>
-                                  <w:rPr>
-                                    <w:noProof/>
-                                  </w:rPr>
-                                  <w:t>2</w:t>
-                                </w:r>
-                              </w:fldSimple>
+                              <w:r>
+                                <w:fldChar w:fldCharType="begin"/>
+                              </w:r>
+                              <w:r>
+                                <w:instrText xml:space="preserve"> SEQ O \* ARABIC </w:instrText>
+                              </w:r>
+                              <w:r>
+                                <w:fldChar w:fldCharType="separate"/>
+                              </w:r>
+                              <w:r>
+                                <w:rPr>
+                                  <w:noProof/>
+                                </w:rPr>
+                                <w:t>2</w:t>
+                              </w:r>
+                              <w:r>
+                                <w:rPr>
+                                  <w:noProof/>
+                                </w:rPr>
+                                <w:fldChar w:fldCharType="end"/>
+                              </w:r>
                               <w:r>
                                 <w:t xml:space="preserve"> Java a</w:t>
                               </w:r>
@@ -3858,16 +3551,39 @@
           </mc:Choice>
           <mc:Fallback>
             <w:pict>
-              <v:group w14:anchorId="483CEA14" id="Skupina 14" o:spid="_x0000_s1031" style="position:absolute;left:0;text-align:left;margin-left:278.55pt;margin-top:41.95pt;width:197.6pt;height:161.65pt;z-index:251663872;mso-position-horizontal-relative:margin;mso-width-relative:margin;mso-height-relative:margin" coordorigin="238,994" coordsize="23240,20576" o:gfxdata="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">
-                <v:group id="Skupina 13" o:spid="_x0000_s1032" style="position:absolute;left:3559;top:994;width:16411;height:9011" coordorigin="3559,994" coordsize="16411,9010" o:gfxdata="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">
-                  <v:shape id="Obrázok 7" o:spid="_x0000_s1033" type="#_x0000_t75" style="position:absolute;left:10960;top:994;width:9010;height:9011;visibility:visible;mso-wrap-style:square" o:gfxdata="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">
-                    <v:imagedata r:id="rId16" o:title=""/>
+              <v:group w14:anchorId="483CEA14" id="Skupina 14" o:spid="_x0000_s1026" style="position:absolute;left:0;text-align:left;margin-left:278.7pt;margin-top:51.15pt;width:189pt;height:151.7pt;z-index:251663872;mso-position-horizontal-relative:margin;mso-width-relative:margin;mso-height-relative:margin" coordorigin="238,994" coordsize="23240,19864" o:gfxdata="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">
+                <v:group id="Skupina 13" o:spid="_x0000_s1027" style="position:absolute;left:4204;top:994;width:14824;height:7423" coordorigin="4204,994" coordsize="14824,7422" o:gfxdata="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">
+                  <v:shapetype id="_x0000_t75" coordsize="21600,21600" o:spt="75" o:preferrelative="t" path="m@4@5l@4@11@9@11@9@5xe" filled="f" stroked="f">
+                    <v:stroke joinstyle="miter"/>
+                    <v:formulas>
+                      <v:f eqn="if lineDrawn pixelLineWidth 0"/>
+                      <v:f eqn="sum @0 1 0"/>
+                      <v:f eqn="sum 0 0 @1"/>
+                      <v:f eqn="prod @2 1 2"/>
+                      <v:f eqn="prod @3 21600 pixelWidth"/>
+                      <v:f eqn="prod @3 21600 pixelHeight"/>
+                      <v:f eqn="sum @0 0 1"/>
+                      <v:f eqn="prod @6 1 2"/>
+                      <v:f eqn="prod @7 21600 pixelWidth"/>
+                      <v:f eqn="sum @8 21600 0"/>
+                      <v:f eqn="prod @7 21600 pixelHeight"/>
+                      <v:f eqn="sum @10 21600 0"/>
+                    </v:formulas>
+                    <v:path o:extrusionok="f" gradientshapeok="t" o:connecttype="rect"/>
+                    <o:lock v:ext="edit" aspectratio="t"/>
+                  </v:shapetype>
+                  <v:shape id="Obrázok 7" o:spid="_x0000_s1028" type="#_x0000_t75" style="position:absolute;left:11605;top:994;width:7423;height:7423;visibility:visible;mso-wrap-style:square" o:gfxdata="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">
+                    <v:imagedata r:id="rId12" o:title=""/>
                   </v:shape>
-                  <v:shape id="Obrázok 2" o:spid="_x0000_s1034" type="#_x0000_t75" style="position:absolute;left:3559;top:994;width:6571;height:9011;visibility:visible;mso-wrap-style:square" o:gfxdata="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">
-                    <v:imagedata r:id="rId17" o:title=""/>
+                  <v:shape id="Obrázok 2" o:spid="_x0000_s1029" type="#_x0000_t75" style="position:absolute;left:4204;top:994;width:5413;height:7423;visibility:visible;mso-wrap-style:square" o:gfxdata="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">
+                    <v:imagedata r:id="rId13" o:title=""/>
                   </v:shape>
                 </v:group>
-                <v:shape id="Textové pole 1" o:spid="_x0000_s1035" type="#_x0000_t202" style="position:absolute;left:238;top:11283;width:23241;height:10287;visibility:visible;mso-wrap-style:square;v-text-anchor:top" o:gfxdata="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" stroked="f">
+                <v:shapetype id="_x0000_t202" coordsize="21600,21600" o:spt="202" path="m,l,21600r21600,l21600,xe">
+                  <v:stroke joinstyle="miter"/>
+                  <v:path gradientshapeok="t" o:connecttype="rect"/>
+                </v:shapetype>
+                <v:shape id="Textové pole 1" o:spid="_x0000_s1030" type="#_x0000_t202" style="position:absolute;left:238;top:10572;width:23241;height:10287;visibility:visible;mso-wrap-style:square;v-text-anchor:top" o:gfxdata="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" stroked="f">
                   <v:textbox inset="0,0,0,0">
                     <w:txbxContent>
                       <w:p>
@@ -3879,14 +3595,27 @@
                         <w:r>
                           <w:t xml:space="preserve">O </w:t>
                         </w:r>
-                        <w:fldSimple w:instr=" SEQ O \* ARABIC ">
-                          <w:r>
-                            <w:rPr>
-                              <w:noProof/>
-                            </w:rPr>
-                            <w:t>2</w:t>
-                          </w:r>
-                        </w:fldSimple>
+                        <w:r>
+                          <w:fldChar w:fldCharType="begin"/>
+                        </w:r>
+                        <w:r>
+                          <w:instrText xml:space="preserve"> SEQ O \* ARABIC </w:instrText>
+                        </w:r>
+                        <w:r>
+                          <w:fldChar w:fldCharType="separate"/>
+                        </w:r>
+                        <w:r>
+                          <w:rPr>
+                            <w:noProof/>
+                          </w:rPr>
+                          <w:t>2</w:t>
+                        </w:r>
+                        <w:r>
+                          <w:rPr>
+                            <w:noProof/>
+                          </w:rPr>
+                          <w:fldChar w:fldCharType="end"/>
+                        </w:r>
                         <w:r>
                           <w:t xml:space="preserve"> Java a</w:t>
                         </w:r>
@@ -3924,6 +3653,280 @@
         </mc:AlternateContent>
       </w:r>
       <w:r>
+        <w:rPr>
+          <w:noProof/>
+        </w:rPr>
+        <mc:AlternateContent>
+          <mc:Choice Requires="wpg">
+            <w:drawing>
+              <wp:anchor distT="0" distB="0" distL="114300" distR="114300" simplePos="0" relativeHeight="251666944" behindDoc="0" locked="0" layoutInCell="1" allowOverlap="1" wp14:anchorId="312AF2D9" wp14:editId="421BD6B7">
+                <wp:simplePos x="0" y="0"/>
+                <wp:positionH relativeFrom="column">
+                  <wp:posOffset>196215</wp:posOffset>
+                </wp:positionH>
+                <wp:positionV relativeFrom="paragraph">
+                  <wp:posOffset>649605</wp:posOffset>
+                </wp:positionV>
+                <wp:extent cx="3035300" cy="1690370"/>
+                <wp:effectExtent l="0" t="0" r="0" b="5080"/>
+                <wp:wrapTopAndBottom/>
+                <wp:docPr id="19" name="Skupina 19"/>
+                <wp:cNvGraphicFramePr/>
+                <a:graphic xmlns:a="http://schemas.openxmlformats.org/drawingml/2006/main">
+                  <a:graphicData uri="http://schemas.microsoft.com/office/word/2010/wordprocessingGroup">
+                    <wpg:wgp>
+                      <wpg:cNvGrpSpPr/>
+                      <wpg:grpSpPr>
+                        <a:xfrm>
+                          <a:off x="0" y="0"/>
+                          <a:ext cx="3035300" cy="1690370"/>
+                          <a:chOff x="0" y="97348"/>
+                          <a:chExt cx="3035935" cy="1690827"/>
+                        </a:xfrm>
+                      </wpg:grpSpPr>
+                      <wpg:grpSp>
+                        <wpg:cNvPr id="17" name="Skupina 17"/>
+                        <wpg:cNvGrpSpPr/>
+                        <wpg:grpSpPr>
+                          <a:xfrm>
+                            <a:off x="358050" y="97348"/>
+                            <a:ext cx="2224707" cy="720177"/>
+                            <a:chOff x="358050" y="97348"/>
+                            <a:chExt cx="2224707" cy="720177"/>
+                          </a:xfrm>
+                        </wpg:grpSpPr>
+                        <pic:pic xmlns:pic="http://schemas.openxmlformats.org/drawingml/2006/picture">
+                          <pic:nvPicPr>
+                            <pic:cNvPr id="3" name="Obrázok 3"/>
+                            <pic:cNvPicPr>
+                              <a:picLocks noChangeAspect="1"/>
+                            </pic:cNvPicPr>
+                          </pic:nvPicPr>
+                          <pic:blipFill>
+                            <a:blip r:embed="rId14" cstate="print">
+                              <a:extLst>
+                                <a:ext uri="{28A0092B-C50C-407E-A947-70E740481C1C}">
+                                  <a14:useLocalDpi xmlns:a14="http://schemas.microsoft.com/office/drawing/2010/main" val="0"/>
+                                </a:ext>
+                              </a:extLst>
+                            </a:blip>
+                            <a:srcRect/>
+                            <a:stretch>
+                              <a:fillRect/>
+                            </a:stretch>
+                          </pic:blipFill>
+                          <pic:spPr bwMode="auto">
+                            <a:xfrm>
+                              <a:off x="1862580" y="97348"/>
+                              <a:ext cx="720177" cy="720177"/>
+                            </a:xfrm>
+                            <a:prstGeom prst="rect">
+                              <a:avLst/>
+                            </a:prstGeom>
+                            <a:noFill/>
+                            <a:ln>
+                              <a:noFill/>
+                            </a:ln>
+                          </pic:spPr>
+                        </pic:pic>
+                        <pic:pic xmlns:pic="http://schemas.openxmlformats.org/drawingml/2006/picture">
+                          <pic:nvPicPr>
+                            <pic:cNvPr id="4" name="Obrázok 4"/>
+                            <pic:cNvPicPr>
+                              <a:picLocks noChangeAspect="1"/>
+                            </pic:cNvPicPr>
+                          </pic:nvPicPr>
+                          <pic:blipFill>
+                            <a:blip r:embed="rId15" cstate="print">
+                              <a:extLst>
+                                <a:ext uri="{28A0092B-C50C-407E-A947-70E740481C1C}">
+                                  <a14:useLocalDpi xmlns:a14="http://schemas.microsoft.com/office/drawing/2010/main" val="0"/>
+                                </a:ext>
+                              </a:extLst>
+                            </a:blip>
+                            <a:srcRect/>
+                            <a:stretch>
+                              <a:fillRect/>
+                            </a:stretch>
+                          </pic:blipFill>
+                          <pic:spPr bwMode="auto">
+                            <a:xfrm>
+                              <a:off x="358050" y="97348"/>
+                              <a:ext cx="1288694" cy="720177"/>
+                            </a:xfrm>
+                            <a:prstGeom prst="rect">
+                              <a:avLst/>
+                            </a:prstGeom>
+                            <a:noFill/>
+                            <a:ln>
+                              <a:noFill/>
+                            </a:ln>
+                          </pic:spPr>
+                        </pic:pic>
+                      </wpg:grpSp>
+                      <wps:wsp>
+                        <wps:cNvPr id="18" name="Textové pole 18"/>
+                        <wps:cNvSpPr txBox="1"/>
+                        <wps:spPr>
+                          <a:xfrm>
+                            <a:off x="0" y="1028715"/>
+                            <a:ext cx="3035935" cy="759460"/>
+                          </a:xfrm>
+                          <a:prstGeom prst="rect">
+                            <a:avLst/>
+                          </a:prstGeom>
+                          <a:solidFill>
+                            <a:prstClr val="white"/>
+                          </a:solidFill>
+                          <a:ln>
+                            <a:noFill/>
+                          </a:ln>
+                        </wps:spPr>
+                        <wps:txbx>
+                          <w:txbxContent>
+                            <w:p>
+                              <w:pPr>
+                                <w:pStyle w:val="Popis"/>
+                                <w:ind w:left="0" w:firstLine="0"/>
+                                <w:jc w:val="center"/>
+                              </w:pPr>
+                              <w:r>
+                                <w:t xml:space="preserve">O </w:t>
+                              </w:r>
+                              <w:r>
+                                <w:fldChar w:fldCharType="begin"/>
+                              </w:r>
+                              <w:r>
+                                <w:instrText xml:space="preserve"> SEQ O \* ARABIC </w:instrText>
+                              </w:r>
+                              <w:r>
+                                <w:fldChar w:fldCharType="separate"/>
+                              </w:r>
+                              <w:r>
+                                <w:rPr>
+                                  <w:noProof/>
+                                </w:rPr>
+                                <w:t>1</w:t>
+                              </w:r>
+                              <w:r>
+                                <w:rPr>
+                                  <w:noProof/>
+                                </w:rPr>
+                                <w:fldChar w:fldCharType="end"/>
+                              </w:r>
+                              <w:r>
+                                <w:t xml:space="preserve"> Swift a Objective-C</w:t>
+                              </w:r>
+                            </w:p>
+                            <w:p>
+                              <w:pPr>
+                                <w:rPr>
+                                  <w:sz w:val="22"/>
+                                  <w:szCs w:val="20"/>
+                                </w:rPr>
+                              </w:pPr>
+                              <w:r>
+                                <w:rPr>
+                                  <w:sz w:val="22"/>
+                                  <w:szCs w:val="20"/>
+                                </w:rPr>
+                                <w:t>Programovacie jazyky pre vývoj natívnych aplikácii pre platformu iOS</w:t>
+                              </w:r>
+                            </w:p>
+                          </w:txbxContent>
+                        </wps:txbx>
+                        <wps:bodyPr rot="0" spcFirstLastPara="0" vertOverflow="overflow" horzOverflow="overflow" vert="horz" wrap="square" lIns="0" tIns="0" rIns="0" bIns="0" numCol="1" spcCol="0" rtlCol="0" fromWordArt="0" anchor="t" anchorCtr="0" forceAA="0" compatLnSpc="1">
+                          <a:prstTxWarp prst="textNoShape">
+                            <a:avLst/>
+                          </a:prstTxWarp>
+                          <a:spAutoFit/>
+                        </wps:bodyPr>
+                      </wps:wsp>
+                    </wpg:wgp>
+                  </a:graphicData>
+                </a:graphic>
+                <wp14:sizeRelH relativeFrom="margin">
+                  <wp14:pctWidth>0</wp14:pctWidth>
+                </wp14:sizeRelH>
+                <wp14:sizeRelV relativeFrom="margin">
+                  <wp14:pctHeight>0</wp14:pctHeight>
+                </wp14:sizeRelV>
+              </wp:anchor>
+            </w:drawing>
+          </mc:Choice>
+          <mc:Fallback>
+            <w:pict>
+              <v:group w14:anchorId="312AF2D9" id="Skupina 19" o:spid="_x0000_s1031" style="position:absolute;left:0;text-align:left;margin-left:15.45pt;margin-top:51.15pt;width:239pt;height:133.1pt;z-index:251666944;mso-width-relative:margin;mso-height-relative:margin" coordorigin=",973" coordsize="30359,16908" o:gfxdata="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">
+                <v:group id="Skupina 17" o:spid="_x0000_s1032" style="position:absolute;left:3580;top:973;width:22247;height:7202" coordorigin="3580,973" coordsize="22247,7201" o:gfxdata="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">
+                  <v:shape id="Obrázok 3" o:spid="_x0000_s1033" type="#_x0000_t75" style="position:absolute;left:18625;top:973;width:7202;height:7202;visibility:visible;mso-wrap-style:square" o:gfxdata="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">
+                    <v:imagedata r:id="rId16" o:title=""/>
+                  </v:shape>
+                  <v:shape id="Obrázok 4" o:spid="_x0000_s1034" type="#_x0000_t75" style="position:absolute;left:3580;top:973;width:12887;height:7202;visibility:visible;mso-wrap-style:square" o:gfxdata="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">
+                    <v:imagedata r:id="rId17" o:title=""/>
+                  </v:shape>
+                </v:group>
+                <v:shape id="Textové pole 18" o:spid="_x0000_s1035" type="#_x0000_t202" style="position:absolute;top:10287;width:30359;height:7594;visibility:visible;mso-wrap-style:square;v-text-anchor:top" o:gfxdata="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" stroked="f">
+                  <v:textbox style="mso-fit-shape-to-text:t" inset="0,0,0,0">
+                    <w:txbxContent>
+                      <w:p>
+                        <w:pPr>
+                          <w:pStyle w:val="Popis"/>
+                          <w:ind w:left="0" w:firstLine="0"/>
+                          <w:jc w:val="center"/>
+                        </w:pPr>
+                        <w:r>
+                          <w:t xml:space="preserve">O </w:t>
+                        </w:r>
+                        <w:r>
+                          <w:fldChar w:fldCharType="begin"/>
+                        </w:r>
+                        <w:r>
+                          <w:instrText xml:space="preserve"> SEQ O \* ARABIC </w:instrText>
+                        </w:r>
+                        <w:r>
+                          <w:fldChar w:fldCharType="separate"/>
+                        </w:r>
+                        <w:r>
+                          <w:rPr>
+                            <w:noProof/>
+                          </w:rPr>
+                          <w:t>1</w:t>
+                        </w:r>
+                        <w:r>
+                          <w:rPr>
+                            <w:noProof/>
+                          </w:rPr>
+                          <w:fldChar w:fldCharType="end"/>
+                        </w:r>
+                        <w:r>
+                          <w:t xml:space="preserve"> Swift a Objective-C</w:t>
+                        </w:r>
+                      </w:p>
+                      <w:p>
+                        <w:pPr>
+                          <w:rPr>
+                            <w:sz w:val="22"/>
+                            <w:szCs w:val="20"/>
+                          </w:rPr>
+                        </w:pPr>
+                        <w:r>
+                          <w:rPr>
+                            <w:sz w:val="22"/>
+                            <w:szCs w:val="20"/>
+                          </w:rPr>
+                          <w:t>Programovacie jazyky pre vývoj natívnych aplikácii pre platformu iOS</w:t>
+                        </w:r>
+                      </w:p>
+                    </w:txbxContent>
+                  </v:textbox>
+                </v:shape>
+                <w10:wrap type="topAndBottom"/>
+              </v:group>
+            </w:pict>
+          </mc:Fallback>
+        </mc:AlternateContent>
+      </w:r>
+      <w:r>
         <w:t>Nevýhodami sú</w:t>
       </w:r>
       <w:r>
@@ -3947,13 +3950,8 @@
         </w:numPr>
         <w:ind w:left="1214" w:hanging="505"/>
       </w:pPr>
-      <w:proofErr w:type="spellStart"/>
-      <w:r>
-        <w:t>Cross</w:t>
-      </w:r>
-      <w:proofErr w:type="spellEnd"/>
-      <w:r>
-        <w:t>-platformov</w:t>
+      <w:r>
+        <w:t>Cross-platformov</w:t>
       </w:r>
       <w:r>
         <w:t>é</w:t>
@@ -3972,13 +3970,8 @@
       <w:pPr>
         <w:ind w:left="737" w:firstLine="363"/>
       </w:pPr>
-      <w:proofErr w:type="spellStart"/>
-      <w:r>
-        <w:t>Cross</w:t>
-      </w:r>
-      <w:proofErr w:type="spellEnd"/>
-      <w:r>
-        <w:t xml:space="preserve">-platformové aplikácie </w:t>
+      <w:r>
+        <w:t xml:space="preserve">Cross-platformové aplikácie </w:t>
       </w:r>
       <w:r>
         <w:tab/>
@@ -4010,11 +4003,9 @@
       <w:r>
         <w:t> </w:t>
       </w:r>
-      <w:proofErr w:type="spellStart"/>
       <w:r>
         <w:t>frameworkoch</w:t>
       </w:r>
-      <w:proofErr w:type="spellEnd"/>
       <w:r>
         <w:t xml:space="preserve">. Tieto jazyky </w:t>
       </w:r>
@@ -4254,15 +4245,7 @@
         <w:t xml:space="preserve"> pomocou </w:t>
       </w:r>
       <w:r>
-        <w:t xml:space="preserve">Apache </w:t>
-      </w:r>
-      <w:proofErr w:type="spellStart"/>
-      <w:r>
-        <w:t>Cordova</w:t>
-      </w:r>
-      <w:proofErr w:type="spellEnd"/>
-      <w:r>
-        <w:t>.</w:t>
+        <w:t>Apache Cordova.</w:t>
       </w:r>
       <w:r>
         <w:t xml:space="preserve"> </w:t>
@@ -4644,22 +4627,14 @@
         <w:t>vyvíjaný</w:t>
       </w:r>
       <w:r>
-        <w:t xml:space="preserve"> spoločnosťou Google. Prvá verziu </w:t>
+        <w:t xml:space="preserve"> spoločnosťou Google. Prvá verziu Flutteru, pod názvom </w:t>
       </w:r>
       <w:proofErr w:type="spellStart"/>
       <w:r>
-        <w:t>Flutteru</w:t>
+        <w:t>Sky</w:t>
       </w:r>
       <w:proofErr w:type="spellEnd"/>
       <w:r>
-        <w:t xml:space="preserve">, pod názvom </w:t>
-      </w:r>
-      <w:proofErr w:type="spellStart"/>
-      <w:r>
-        <w:t>Sky</w:t>
-      </w:r>
-      <w:proofErr w:type="spellEnd"/>
-      <w:r>
         <w:t xml:space="preserve">, bola vydaná v roku 2005. Prvou stabilnou verziou bola verzia 1.0 ktorá bola </w:t>
       </w:r>
       <w:r>
@@ -4704,15 +4679,7 @@
         <w:t xml:space="preserve"> </w:t>
       </w:r>
       <w:r>
-        <w:t xml:space="preserve">Charakteristikou </w:t>
-      </w:r>
-      <w:proofErr w:type="spellStart"/>
-      <w:r>
-        <w:t>Flutteru</w:t>
-      </w:r>
-      <w:proofErr w:type="spellEnd"/>
-      <w:r>
-        <w:t xml:space="preserve"> je možnosť </w:t>
+        <w:t xml:space="preserve">Charakteristikou Flutteru je možnosť </w:t>
       </w:r>
       <w:r>
         <w:t>znovu použitia</w:t>
@@ -4916,27 +4883,14 @@
                               <w:r>
                                 <w:t xml:space="preserve">O </w:t>
                               </w:r>
-                              <w:r>
-                                <w:fldChar w:fldCharType="begin"/>
-                              </w:r>
-                              <w:r>
-                                <w:instrText xml:space="preserve"> SEQ O \* ARABIC </w:instrText>
-                              </w:r>
-                              <w:r>
-                                <w:fldChar w:fldCharType="separate"/>
-                              </w:r>
-                              <w:r>
-                                <w:rPr>
-                                  <w:noProof/>
-                                </w:rPr>
-                                <w:t>3</w:t>
-                              </w:r>
-                              <w:r>
-                                <w:rPr>
-                                  <w:noProof/>
-                                </w:rPr>
-                                <w:fldChar w:fldCharType="end"/>
-                              </w:r>
+                              <w:fldSimple w:instr=" SEQ O \* ARABIC ">
+                                <w:r>
+                                  <w:rPr>
+                                    <w:noProof/>
+                                  </w:rPr>
+                                  <w:t>3</w:t>
+                                </w:r>
+                              </w:fldSimple>
                               <w:r>
                                 <w:t xml:space="preserve"> - </w:t>
                               </w:r>
@@ -4987,27 +4941,14 @@
                         <w:r>
                           <w:t xml:space="preserve">O </w:t>
                         </w:r>
-                        <w:r>
-                          <w:fldChar w:fldCharType="begin"/>
-                        </w:r>
-                        <w:r>
-                          <w:instrText xml:space="preserve"> SEQ O \* ARABIC </w:instrText>
-                        </w:r>
-                        <w:r>
-                          <w:fldChar w:fldCharType="separate"/>
-                        </w:r>
-                        <w:r>
-                          <w:rPr>
-                            <w:noProof/>
-                          </w:rPr>
-                          <w:t>3</w:t>
-                        </w:r>
-                        <w:r>
-                          <w:rPr>
-                            <w:noProof/>
-                          </w:rPr>
-                          <w:fldChar w:fldCharType="end"/>
-                        </w:r>
+                        <w:fldSimple w:instr=" SEQ O \* ARABIC ">
+                          <w:r>
+                            <w:rPr>
+                              <w:noProof/>
+                            </w:rPr>
+                            <w:t>3</w:t>
+                          </w:r>
+                        </w:fldSimple>
                         <w:r>
                           <w:t xml:space="preserve"> - </w:t>
                         </w:r>
@@ -5046,15 +4987,7 @@
         <w:t>vykresľovanie</w:t>
       </w:r>
       <w:r>
-        <w:t xml:space="preserve"> a prepojenie s grafickým </w:t>
-      </w:r>
-      <w:proofErr w:type="spellStart"/>
-      <w:r>
-        <w:t>enginom</w:t>
-      </w:r>
-      <w:proofErr w:type="spellEnd"/>
-      <w:r>
-        <w:t xml:space="preserve"> SKIA, zabezpečuje sieťovú komunikáciu</w:t>
+        <w:t xml:space="preserve"> a prepojenie s grafickým enginom SKIA, zabezpečuje sieťovú komunikáciu</w:t>
       </w:r>
       <w:r>
         <w:t xml:space="preserve"> a ďalšie súčasti frameworku potrebné pre beh aplikácie</w:t>
@@ -5148,13 +5081,8 @@
       <w:r>
         <w:t xml:space="preserve">. Vytvára strom </w:t>
       </w:r>
-      <w:proofErr w:type="spellStart"/>
-      <w:r>
-        <w:t>vykresľovateľných</w:t>
-      </w:r>
-      <w:proofErr w:type="spellEnd"/>
-      <w:r>
-        <w:t xml:space="preserve"> </w:t>
+      <w:r>
+        <w:t xml:space="preserve">vykresľovateľných </w:t>
       </w:r>
       <w:r>
         <w:t>objektov. S </w:t>
@@ -5195,34 +5123,13 @@
           <w:b/>
           <w:bCs/>
         </w:rPr>
-        <w:t xml:space="preserve">Vrstva </w:t>
-      </w:r>
-      <w:proofErr w:type="spellStart"/>
-      <w:r>
-        <w:rPr>
-          <w:b/>
-          <w:bCs/>
-        </w:rPr>
-        <w:t>Widgetov</w:t>
-      </w:r>
-      <w:proofErr w:type="spellEnd"/>
-      <w:r>
-        <w:rPr>
-          <w:b/>
-          <w:bCs/>
-        </w:rPr>
-        <w:t xml:space="preserve"> </w:t>
+        <w:t xml:space="preserve">Vrstva Widgetov </w:t>
       </w:r>
       <w:r>
         <w:t xml:space="preserve">je vrstva kompozície. Každý </w:t>
       </w:r>
-      <w:proofErr w:type="spellStart"/>
-      <w:r>
-        <w:t>vykresľovateľný</w:t>
-      </w:r>
-      <w:proofErr w:type="spellEnd"/>
-      <w:r>
-        <w:t xml:space="preserve"> </w:t>
+      <w:r>
+        <w:t xml:space="preserve">vykresľovateľný </w:t>
       </w:r>
       <w:r>
         <w:t xml:space="preserve">objekt z vrstvy </w:t>
@@ -5243,13 +5150,8 @@
         <w:t>pridelenú</w:t>
       </w:r>
       <w:r>
-        <w:t xml:space="preserve"> triedu v strome </w:t>
-      </w:r>
-      <w:proofErr w:type="spellStart"/>
-      <w:r>
-        <w:t>Widgetov</w:t>
-      </w:r>
-      <w:proofErr w:type="spellEnd"/>
+        <w:t xml:space="preserve"> triedu v strome Widgetov</w:t>
+      </w:r>
     </w:p>
     <w:p>
       <w:pPr>
@@ -5270,64 +5172,22 @@
         </w:rPr>
         <w:t xml:space="preserve">Knižnice </w:t>
       </w:r>
-      <w:proofErr w:type="spellStart"/>
       <w:r>
         <w:rPr>
           <w:b/>
           <w:bCs/>
         </w:rPr>
-        <w:t>Material</w:t>
-      </w:r>
-      <w:proofErr w:type="spellEnd"/>
+        <w:t>Materiáli</w:t>
+      </w:r>
       <w:r>
         <w:rPr>
           <w:b/>
           <w:bCs/>
         </w:rPr>
-        <w:t xml:space="preserve"> a </w:t>
-      </w:r>
-      <w:proofErr w:type="spellStart"/>
-      <w:r>
-        <w:rPr>
-          <w:b/>
-          <w:bCs/>
-        </w:rPr>
-        <w:t>Cupertino</w:t>
-      </w:r>
-      <w:proofErr w:type="spellEnd"/>
-      <w:r>
-        <w:rPr>
-          <w:b/>
-          <w:bCs/>
-        </w:rPr>
-        <w:t xml:space="preserve"> </w:t>
-      </w:r>
-      <w:r>
-        <w:t xml:space="preserve">ponúkajú sety ovládania ktoré využijú kompozíciu </w:t>
-      </w:r>
-      <w:proofErr w:type="spellStart"/>
-      <w:r>
-        <w:t>widget</w:t>
-      </w:r>
-      <w:proofErr w:type="spellEnd"/>
-      <w:r>
-        <w:t xml:space="preserve"> vrstvy pre aplikovanie </w:t>
-      </w:r>
-      <w:proofErr w:type="spellStart"/>
-      <w:r>
-        <w:t>Material</w:t>
-      </w:r>
-      <w:proofErr w:type="spellEnd"/>
-      <w:r>
-        <w:t xml:space="preserve">(Android) alebo </w:t>
-      </w:r>
-      <w:proofErr w:type="spellStart"/>
-      <w:r>
-        <w:t>Cupertino</w:t>
-      </w:r>
-      <w:proofErr w:type="spellEnd"/>
-      <w:r>
-        <w:t>(IOS) designu.</w:t>
+        <w:t xml:space="preserve"> a Cupertino </w:t>
+      </w:r>
+      <w:r>
+        <w:t>ponúkajú sety ovládania ktoré využijú kompozíciu widget vrstvy pre aplikovanie Material(Android) alebo Cupertino(IOS) designu.</w:t>
       </w:r>
       <w:r>
         <w:t xml:space="preserve"> </w:t>
@@ -5398,22 +5258,195 @@
       </w:r>
     </w:p>
     <w:p>
-      <w:r>
-        <w:t xml:space="preserve"> </w:t>
-      </w:r>
-    </w:p>
-    <w:p>
-      <w:r>
-        <w:t>V tejto povinnej časti práce autor podrobne rozpracuje hlavný cieľ práce a z neho vyplývajúce čiastkové ciele, ktoré podmieňujú dosiahnutie hlavného cieľa. Čitateľ musí správne pochopiť, čo chcel autor prácou vyriešiť. Ak to charakter práce vyžaduje, v tejto časti práce môžu byť sformulované aj hypotézy. Ciele majú byť napísané jasne, presne, výstižne, zrozumiteľne, majú charakterizovať predmet riešenia. Ciele majú byť formulované tak, aby sa dalo skontrolovať ich splnenie. Čitateľ má porozumieť, čo autor prácou sledoval. Odporúča sa stanoviť si dostatočne náročné, ale súčasne aj reálne splniteľné ciele. Kapitola Ciele práce sa začína na novej strane.</w:t>
-      </w:r>
-      <w:r>
-        <w:rPr>
-          <w:b/>
-        </w:rPr>
-        <w:t xml:space="preserve"> </w:t>
-      </w:r>
-    </w:p>
-    <w:p>
+      <w:pPr>
+        <w:ind w:left="567" w:firstLine="567"/>
+      </w:pPr>
+      <w:r>
+        <w:t xml:space="preserve"> </w:t>
+      </w:r>
+    </w:p>
+    <w:p>
+      <w:pPr>
+        <w:pStyle w:val="Odsekzoznamu"/>
+        <w:ind w:left="567" w:firstLine="567"/>
+      </w:pPr>
+      <w:r>
+        <w:t>Úplne</w:t>
+      </w:r>
+      <w:r>
+        <w:t xml:space="preserve"> </w:t>
+      </w:r>
+      <w:r>
+        <w:t>prvým</w:t>
+      </w:r>
+      <w:r>
+        <w:t xml:space="preserve"> krokom projektu je a</w:t>
+      </w:r>
+      <w:r>
+        <w:t>nalýza problému</w:t>
+      </w:r>
+      <w:r>
+        <w:t xml:space="preserve">. </w:t>
+      </w:r>
+      <w:r>
+        <w:t>Výsledkom</w:t>
+      </w:r>
+      <w:r>
+        <w:t xml:space="preserve"> tejto </w:t>
+      </w:r>
+      <w:r>
+        <w:t>analýzy</w:t>
+      </w:r>
+      <w:r>
+        <w:t xml:space="preserve"> je predstava </w:t>
+      </w:r>
+      <w:r>
+        <w:t>o </w:t>
+      </w:r>
+      <w:r>
+        <w:t>výsledku</w:t>
+      </w:r>
+      <w:r>
+        <w:t xml:space="preserve"> a </w:t>
+      </w:r>
+      <w:r>
+        <w:t>spôsobu</w:t>
+      </w:r>
+      <w:r>
+        <w:t xml:space="preserve"> </w:t>
+      </w:r>
+      <w:r>
+        <w:t>vývoju</w:t>
+      </w:r>
+      <w:r>
+        <w:t xml:space="preserve"> a </w:t>
+      </w:r>
+      <w:r>
+        <w:t>návrhu</w:t>
+      </w:r>
+      <w:r>
+        <w:t>.</w:t>
+      </w:r>
+      <w:r>
+        <w:t xml:space="preserve"> </w:t>
+      </w:r>
+      <w:r>
+        <w:t>Nasleduje v</w:t>
+      </w:r>
+      <w:r>
+        <w:t>ýber najvhodnejšej technológie pre vývoj</w:t>
+      </w:r>
+      <w:r>
+        <w:t xml:space="preserve"> spomedzi </w:t>
+      </w:r>
+      <w:r>
+        <w:t>veľkej</w:t>
+      </w:r>
+      <w:r>
+        <w:t xml:space="preserve"> konkurencie frameworkov </w:t>
+      </w:r>
+      <w:r>
+        <w:t>určených</w:t>
+      </w:r>
+      <w:r>
+        <w:t xml:space="preserve"> na </w:t>
+      </w:r>
+      <w:r>
+        <w:t>vývoj</w:t>
+      </w:r>
+      <w:r>
+        <w:t xml:space="preserve"> </w:t>
+      </w:r>
+      <w:r>
+        <w:t>mobilných</w:t>
+      </w:r>
+      <w:r>
+        <w:t xml:space="preserve"> </w:t>
+      </w:r>
+      <w:r>
+        <w:t>aplikácii</w:t>
+      </w:r>
+      <w:r>
+        <w:t xml:space="preserve">. </w:t>
+      </w:r>
+    </w:p>
+    <w:p>
+      <w:pPr>
+        <w:ind w:left="862" w:firstLine="272"/>
+      </w:pPr>
+      <w:r>
+        <w:t xml:space="preserve">Výber databázovej technológie  </w:t>
+      </w:r>
+    </w:p>
+    <w:p>
+      <w:pPr>
+        <w:pStyle w:val="Odsekzoznamu"/>
+        <w:numPr>
+          <w:ilvl w:val="0"/>
+          <w:numId w:val="10"/>
+        </w:numPr>
+        <w:ind w:left="720"/>
+      </w:pPr>
+      <w:r>
+        <w:t>Zabezpečenie a enkryptovanie prihlasovacích údajov v databáze</w:t>
+      </w:r>
+    </w:p>
+    <w:p>
+      <w:pPr>
+        <w:pStyle w:val="Odsekzoznamu"/>
+        <w:numPr>
+          <w:ilvl w:val="0"/>
+          <w:numId w:val="10"/>
+        </w:numPr>
+        <w:ind w:left="720"/>
+      </w:pPr>
+      <w:r>
+        <w:t>Návrh funkcionality aplikácie a jej dizajnu</w:t>
+      </w:r>
+    </w:p>
+    <w:p>
+      <w:pPr>
+        <w:pStyle w:val="Odsekzoznamu"/>
+        <w:numPr>
+          <w:ilvl w:val="0"/>
+          <w:numId w:val="10"/>
+        </w:numPr>
+        <w:ind w:left="720"/>
+      </w:pPr>
+      <w:r>
+        <w:t>Výber spôsobov autentifikácie do aplikácie</w:t>
+      </w:r>
+    </w:p>
+    <w:p>
+      <w:pPr>
+        <w:pStyle w:val="Odsekzoznamu"/>
+        <w:numPr>
+          <w:ilvl w:val="0"/>
+          <w:numId w:val="10"/>
+        </w:numPr>
+        <w:ind w:left="720"/>
+      </w:pPr>
+      <w:r>
+        <w:t>Prepojenie databázy a dát z webu s aplikáciou</w:t>
+      </w:r>
+    </w:p>
+    <w:p>
+      <w:pPr>
+        <w:pStyle w:val="Odsekzoznamu"/>
+        <w:numPr>
+          <w:ilvl w:val="0"/>
+          <w:numId w:val="10"/>
+        </w:numPr>
+        <w:ind w:left="720"/>
+      </w:pPr>
+      <w:r>
+        <w:t xml:space="preserve">Programovanie, testovanie a dolaďovanie </w:t>
+      </w:r>
+    </w:p>
+    <w:p>
+      <w:pPr>
+        <w:ind w:left="0"/>
+      </w:pPr>
       <w:r>
         <w:t xml:space="preserve"> </w:t>
       </w:r>
@@ -5494,6 +5527,7 @@
         </w:numPr>
       </w:pPr>
       <w:r>
+        <w:lastRenderedPageBreak/>
         <w:t>Fram</w:t>
       </w:r>
       <w:r>
@@ -5512,7 +5546,6 @@
         </w:numPr>
       </w:pPr>
       <w:r>
-        <w:lastRenderedPageBreak/>
         <w:t xml:space="preserve">Emulátor zariadenia Android pre potreby testovania </w:t>
       </w:r>
     </w:p>
@@ -5637,7 +5670,11 @@
     </w:p>
     <w:p>
       <w:r>
-        <w:t xml:space="preserve">V tejto časti sa nachádzajú úvahy a porovnania vlastných výsledkov s výsledkami, ktoré dosiahli v danej oblasti iní autori. V tejto časti sa interpretujú najdôležitejšie a najvýznamnejšie zistenia a výsledky, hlavne tie, ktoré majú veľký význam vo vzťahu k riešenému problému. Diskusia musí dávať odpovede na otázky a ciele vytýčené v úvode práce. V tejto časti autor vyjadruje svoje názory a postrehy ku skúmanej problematike. Výsledky porovnáva s literatúrou a vyvodzuje z nich vlastné závery – dedukcie. Medzi </w:t>
+        <w:t xml:space="preserve">V tejto časti sa nachádzajú úvahy a porovnania vlastných výsledkov s výsledkami, ktoré dosiahli v danej oblasti iní autori. V tejto časti sa interpretujú najdôležitejšie a najvýznamnejšie zistenia a výsledky, hlavne tie, ktoré majú veľký význam vo vzťahu k riešenému problému. Diskusia musí dávať odpovede na otázky a ciele vytýčené v úvode práce. V tejto časti autor vyjadruje svoje názory a postrehy ku skúmanej problematike. </w:t>
+      </w:r>
+      <w:r>
+        <w:lastRenderedPageBreak/>
+        <w:t xml:space="preserve">Výsledky porovnáva s literatúrou a vyvodzuje z nich vlastné závery – dedukcie. Medzi </w:t>
       </w:r>
       <w:proofErr w:type="spellStart"/>
       <w:r>
@@ -5645,11 +5682,7 @@
       </w:r>
       <w:proofErr w:type="spellEnd"/>
       <w:r>
-        <w:t xml:space="preserve"> patrí aj konkrétne vlastné riešenie, alebo vlastný návrh na vyriešenie problému, ktorý </w:t>
-      </w:r>
-      <w:r>
-        <w:lastRenderedPageBreak/>
-        <w:t>práca sleduje. Tieto časti treba osobitne vyzdvihnúť, napísať, ako by sa dali vlastné výsledky, zistenia, návrhy či poznatky autora uplatniť v praxi.</w:t>
+        <w:t xml:space="preserve"> patrí aj konkrétne vlastné riešenie, alebo vlastný návrh na vyriešenie problému, ktorý práca sleduje. Tieto časti treba osobitne vyzdvihnúť, napísať, ako by sa dali vlastné výsledky, zistenia, návrhy či poznatky autora uplatniť v praxi.</w:t>
       </w:r>
       <w:r>
         <w:rPr>
@@ -6738,21 +6771,11 @@
     <w:r>
       <w:t>/</w:t>
     </w:r>
-    <w:r>
-      <w:fldChar w:fldCharType="begin"/>
-    </w:r>
-    <w:r>
-      <w:instrText>NUMPAGES  \* Arabic  \* MERGEFORMAT</w:instrText>
-    </w:r>
-    <w:r>
-      <w:fldChar w:fldCharType="separate"/>
-    </w:r>
-    <w:r>
-      <w:t>2</w:t>
-    </w:r>
-    <w:r>
-      <w:fldChar w:fldCharType="end"/>
-    </w:r>
+    <w:fldSimple w:instr="NUMPAGES  \* Arabic  \* MERGEFORMAT">
+      <w:r>
+        <w:t>2</w:t>
+      </w:r>
+    </w:fldSimple>
   </w:p>
 </w:ftr>
 </file>
@@ -7853,6 +7876,92 @@
     </w:lvl>
   </w:abstractNum>
   <w:abstractNum w:abstractNumId="7" w15:restartNumberingAfterBreak="0">
+    <w:nsid w:val="4EE323B4"/>
+    <w:multiLevelType w:val="hybridMultilevel"/>
+    <w:tmpl w:val="89A89B2A"/>
+    <w:lvl w:ilvl="0" w:tplc="FFFFFFFF">
+      <w:start w:val="1"/>
+      <w:numFmt w:val="decimal"/>
+      <w:lvlText w:val="%1."/>
+      <w:lvlJc w:val="left"/>
+      <w:pPr>
+        <w:ind w:left="1505" w:hanging="360"/>
+      </w:pPr>
+    </w:lvl>
+    <w:lvl w:ilvl="1" w:tplc="FFFFFFFF" w:tentative="1">
+      <w:start w:val="1"/>
+      <w:numFmt w:val="lowerLetter"/>
+      <w:lvlText w:val="%2."/>
+      <w:lvlJc w:val="left"/>
+      <w:pPr>
+        <w:ind w:left="2225" w:hanging="360"/>
+      </w:pPr>
+    </w:lvl>
+    <w:lvl w:ilvl="2" w:tplc="FFFFFFFF" w:tentative="1">
+      <w:start w:val="1"/>
+      <w:numFmt w:val="lowerRoman"/>
+      <w:lvlText w:val="%3."/>
+      <w:lvlJc w:val="right"/>
+      <w:pPr>
+        <w:ind w:left="2945" w:hanging="180"/>
+      </w:pPr>
+    </w:lvl>
+    <w:lvl w:ilvl="3" w:tplc="FFFFFFFF" w:tentative="1">
+      <w:start w:val="1"/>
+      <w:numFmt w:val="decimal"/>
+      <w:lvlText w:val="%4."/>
+      <w:lvlJc w:val="left"/>
+      <w:pPr>
+        <w:ind w:left="3665" w:hanging="360"/>
+      </w:pPr>
+    </w:lvl>
+    <w:lvl w:ilvl="4" w:tplc="FFFFFFFF" w:tentative="1">
+      <w:start w:val="1"/>
+      <w:numFmt w:val="lowerLetter"/>
+      <w:lvlText w:val="%5."/>
+      <w:lvlJc w:val="left"/>
+      <w:pPr>
+        <w:ind w:left="4385" w:hanging="360"/>
+      </w:pPr>
+    </w:lvl>
+    <w:lvl w:ilvl="5" w:tplc="FFFFFFFF" w:tentative="1">
+      <w:start w:val="1"/>
+      <w:numFmt w:val="lowerRoman"/>
+      <w:lvlText w:val="%6."/>
+      <w:lvlJc w:val="right"/>
+      <w:pPr>
+        <w:ind w:left="5105" w:hanging="180"/>
+      </w:pPr>
+    </w:lvl>
+    <w:lvl w:ilvl="6" w:tplc="FFFFFFFF" w:tentative="1">
+      <w:start w:val="1"/>
+      <w:numFmt w:val="decimal"/>
+      <w:lvlText w:val="%7."/>
+      <w:lvlJc w:val="left"/>
+      <w:pPr>
+        <w:ind w:left="5825" w:hanging="360"/>
+      </w:pPr>
+    </w:lvl>
+    <w:lvl w:ilvl="7" w:tplc="FFFFFFFF" w:tentative="1">
+      <w:start w:val="1"/>
+      <w:numFmt w:val="lowerLetter"/>
+      <w:lvlText w:val="%8."/>
+      <w:lvlJc w:val="left"/>
+      <w:pPr>
+        <w:ind w:left="6545" w:hanging="360"/>
+      </w:pPr>
+    </w:lvl>
+    <w:lvl w:ilvl="8" w:tplc="FFFFFFFF" w:tentative="1">
+      <w:start w:val="1"/>
+      <w:numFmt w:val="lowerRoman"/>
+      <w:lvlText w:val="%9."/>
+      <w:lvlJc w:val="right"/>
+      <w:pPr>
+        <w:ind w:left="7265" w:hanging="180"/>
+      </w:pPr>
+    </w:lvl>
+  </w:abstractNum>
+  <w:abstractNum w:abstractNumId="8" w15:restartNumberingAfterBreak="0">
     <w:nsid w:val="59600FF9"/>
     <w:multiLevelType w:val="hybridMultilevel"/>
     <w:tmpl w:val="A2CE2BFA"/>
@@ -8013,10 +8122,13 @@
     <w:abstractNumId w:val="3"/>
   </w:num>
   <w:num w:numId="8">
-    <w:abstractNumId w:val="7"/>
+    <w:abstractNumId w:val="8"/>
   </w:num>
   <w:num w:numId="9">
     <w:abstractNumId w:val="6"/>
+  </w:num>
+  <w:num w:numId="10">
+    <w:abstractNumId w:val="7"/>
   </w:num>
 </w:numbering>
 </file>
@@ -8996,11 +9108,28 @@
 </file>
 
 <file path=customXml/item1.xml><?xml version="1.0" encoding="utf-8"?>
-<b:Sources xmlns:b="http://schemas.openxmlformats.org/officeDocument/2006/bibliography" xmlns="http://schemas.openxmlformats.org/officeDocument/2006/bibliography" SelectedStyle="\APASixthEditionOfficeOnline.xsl" StyleName="APA" Version="6"/>
+<b:Sources xmlns:b="http://schemas.openxmlformats.org/officeDocument/2006/bibliography" xmlns="http://schemas.openxmlformats.org/officeDocument/2006/bibliography" SelectedStyle="\APASixthEditionOfficeOnline.xsl" StyleName="APA" Version="6">
+  <b:Source>
+    <b:Tag>ada</b:Tag>
+    <b:SourceType>Book</b:SourceType>
+    <b:Guid>{FA751711-C692-4497-B5B9-2BCB2E7237A7}</b:Guid>
+    <b:Author>
+      <b:Author>
+        <b:NameList>
+          <b:Person>
+            <b:Last>adam</b:Last>
+          </b:Person>
+        </b:NameList>
+      </b:Author>
+    </b:Author>
+    <b:Title>abcd</b:Title>
+    <b:RefOrder>1</b:RefOrder>
+  </b:Source>
+</b:Sources>
 </file>
 
 <file path=customXml/itemProps1.xml><?xml version="1.0" encoding="utf-8"?>
-<ds:datastoreItem xmlns:ds="http://schemas.openxmlformats.org/officeDocument/2006/customXml" ds:itemID="{C9E5B49D-D989-418F-BE82-F48102B0DA36}">
+<ds:datastoreItem xmlns:ds="http://schemas.openxmlformats.org/officeDocument/2006/customXml" ds:itemID="{B6CF0091-ECE7-4DEB-B7B1-03275269801D}">
   <ds:schemaRefs>
     <ds:schemaRef ds:uri="http://schemas.openxmlformats.org/officeDocument/2006/bibliography"/>
   </ds:schemaRefs>

</xml_diff>